<commit_message>
UP _ exo GAB scenario s'identifier ajout exceptionnel annuler identification
</commit_message>
<xml_diff>
--- a/FOAD_Unified_Process/GAB/scenario s'identifier.docx
+++ b/FOAD_Unified_Process/GAB/scenario s'identifier.docx
@@ -586,7 +586,47 @@
           <w:sz w:val="24"/>
           <w:szCs w:val="24"/>
         </w:rPr>
-        <w:t>Le Système confirme l’identification du Porteur de carte</w:t>
+        <w:t xml:space="preserve">Le Système </w:t>
+      </w:r>
+      <w:r>
+        <w:rPr>
+          <w:rFonts w:ascii="Roboto" w:hAnsi="Roboto"/>
+          <w:sz w:val="24"/>
+          <w:szCs w:val="24"/>
+        </w:rPr>
+        <w:t>informe</w:t>
+      </w:r>
+      <w:r>
+        <w:rPr>
+          <w:rFonts w:ascii="Roboto" w:hAnsi="Roboto"/>
+          <w:sz w:val="24"/>
+          <w:szCs w:val="24"/>
+        </w:rPr>
+        <w:t xml:space="preserve"> </w:t>
+      </w:r>
+      <w:r>
+        <w:rPr>
+          <w:rFonts w:ascii="Roboto" w:hAnsi="Roboto"/>
+          <w:sz w:val="24"/>
+          <w:szCs w:val="24"/>
+        </w:rPr>
+        <w:t>le</w:t>
+      </w:r>
+      <w:r>
+        <w:rPr>
+          <w:rFonts w:ascii="Roboto" w:hAnsi="Roboto"/>
+          <w:sz w:val="24"/>
+          <w:szCs w:val="24"/>
+        </w:rPr>
+        <w:t xml:space="preserve"> Porteur de carte</w:t>
+      </w:r>
+      <w:r>
+        <w:rPr>
+          <w:rFonts w:ascii="Roboto" w:hAnsi="Roboto"/>
+          <w:sz w:val="24"/>
+          <w:szCs w:val="24"/>
+        </w:rPr>
+        <w:t xml:space="preserve"> qu’il est identifié</w:t>
       </w:r>
       <w:r>
         <w:rPr>
@@ -1817,69 +1857,41 @@
           <w:sz w:val="24"/>
           <w:szCs w:val="24"/>
         </w:rPr>
-        <w:t>.</w:t>
-      </w:r>
-      <w:r>
-        <w:rPr>
-          <w:rFonts w:ascii="Roboto" w:hAnsi="Roboto"/>
-          <w:b/>
-          <w:bCs/>
-          <w:sz w:val="24"/>
-          <w:szCs w:val="24"/>
-        </w:rPr>
-        <w:t>E4</w:t>
-      </w:r>
-      <w:r>
-        <w:rPr>
-          <w:rFonts w:ascii="Roboto" w:hAnsi="Roboto"/>
-          <w:sz w:val="24"/>
-          <w:szCs w:val="24"/>
-        </w:rPr>
-        <w:t> : Le Porteur de carte saisi</w:t>
-      </w:r>
-      <w:r>
-        <w:rPr>
-          <w:rFonts w:ascii="Roboto" w:hAnsi="Roboto"/>
-          <w:sz w:val="24"/>
-          <w:szCs w:val="24"/>
-        </w:rPr>
-        <w:t>t</w:t>
-      </w:r>
-      <w:r>
-        <w:rPr>
-          <w:rFonts w:ascii="Roboto" w:hAnsi="Roboto"/>
-          <w:sz w:val="24"/>
-          <w:szCs w:val="24"/>
-        </w:rPr>
-        <w:t xml:space="preserve"> un </w:t>
-      </w:r>
-      <w:r>
-        <w:rPr>
-          <w:rFonts w:ascii="Roboto" w:hAnsi="Roboto"/>
-          <w:b/>
-          <w:bCs/>
-          <w:sz w:val="24"/>
-          <w:szCs w:val="24"/>
-        </w:rPr>
-        <w:t>code incorrect</w:t>
-      </w:r>
-      <w:r>
-        <w:rPr>
-          <w:rFonts w:ascii="Roboto" w:hAnsi="Roboto"/>
-          <w:sz w:val="24"/>
-          <w:szCs w:val="24"/>
-        </w:rPr>
-        <w:t xml:space="preserve"> pour </w:t>
-      </w:r>
-      <w:r>
-        <w:rPr>
-          <w:rFonts w:ascii="Roboto" w:hAnsi="Roboto"/>
-          <w:b/>
-          <w:bCs/>
-          <w:sz w:val="24"/>
-          <w:szCs w:val="24"/>
-        </w:rPr>
-        <w:t>la troisième fois</w:t>
+        <w:t>.E4</w:t>
+      </w:r>
+      <w:r>
+        <w:rPr>
+          <w:rFonts w:ascii="Roboto" w:hAnsi="Roboto"/>
+          <w:sz w:val="24"/>
+          <w:szCs w:val="24"/>
+        </w:rPr>
+        <w:t xml:space="preserve"> : Le </w:t>
+      </w:r>
+      <w:r>
+        <w:rPr>
+          <w:rFonts w:ascii="Roboto" w:hAnsi="Roboto"/>
+          <w:sz w:val="24"/>
+          <w:szCs w:val="24"/>
+        </w:rPr>
+        <w:t xml:space="preserve">Porteur de carte </w:t>
+      </w:r>
+      <w:r>
+        <w:rPr>
+          <w:rFonts w:ascii="Roboto" w:hAnsi="Roboto"/>
+          <w:b/>
+          <w:bCs/>
+          <w:sz w:val="24"/>
+          <w:szCs w:val="24"/>
+        </w:rPr>
+        <w:t>annule</w:t>
+      </w:r>
+      <w:r>
+        <w:rPr>
+          <w:rFonts w:ascii="Roboto" w:hAnsi="Roboto"/>
+          <w:sz w:val="24"/>
+          <w:szCs w:val="24"/>
+        </w:rPr>
+        <w:t xml:space="preserve"> son identification</w:t>
       </w:r>
     </w:p>
     <w:p>
@@ -1902,6 +1914,216 @@
           <w:sz w:val="24"/>
           <w:szCs w:val="24"/>
         </w:rPr>
+        <w:t>3.</w:t>
+      </w:r>
+      <w:r>
+        <w:rPr>
+          <w:rFonts w:ascii="Roboto" w:hAnsi="Roboto"/>
+          <w:sz w:val="24"/>
+          <w:szCs w:val="24"/>
+        </w:rPr>
+        <w:t xml:space="preserve"> </w:t>
+      </w:r>
+      <w:r>
+        <w:rPr>
+          <w:rFonts w:ascii="Roboto" w:hAnsi="Roboto"/>
+          <w:sz w:val="24"/>
+          <w:szCs w:val="24"/>
+        </w:rPr>
+        <w:t xml:space="preserve">Le Système </w:t>
+      </w:r>
+      <w:r>
+        <w:rPr>
+          <w:rFonts w:ascii="Roboto" w:hAnsi="Roboto"/>
+          <w:b/>
+          <w:bCs/>
+          <w:sz w:val="24"/>
+          <w:szCs w:val="24"/>
+        </w:rPr>
+        <w:t>restitue</w:t>
+      </w:r>
+      <w:r>
+        <w:rPr>
+          <w:rFonts w:ascii="Roboto" w:hAnsi="Roboto"/>
+          <w:sz w:val="24"/>
+          <w:szCs w:val="24"/>
+        </w:rPr>
+        <w:t xml:space="preserve"> la carte</w:t>
+      </w:r>
+      <w:r>
+        <w:rPr>
+          <w:rFonts w:ascii="Roboto" w:hAnsi="Roboto"/>
+          <w:sz w:val="24"/>
+          <w:szCs w:val="24"/>
+        </w:rPr>
+        <w:t>.</w:t>
+      </w:r>
+      <w:r>
+        <w:rPr>
+          <w:rFonts w:ascii="Roboto" w:hAnsi="Roboto"/>
+          <w:sz w:val="24"/>
+          <w:szCs w:val="24"/>
+        </w:rPr>
+        <w:br/>
+      </w:r>
+      <w:r>
+        <w:rPr>
+          <w:rFonts w:ascii="Roboto" w:hAnsi="Roboto"/>
+          <w:i/>
+          <w:iCs/>
+          <w:sz w:val="24"/>
+          <w:szCs w:val="24"/>
+        </w:rPr>
+        <w:t>Le cas d’utilisation se termine en échec.</w:t>
+      </w:r>
+      <w:r>
+        <w:rPr>
+          <w:rFonts w:ascii="Roboto" w:hAnsi="Roboto"/>
+          <w:i/>
+          <w:iCs/>
+          <w:sz w:val="24"/>
+          <w:szCs w:val="24"/>
+        </w:rPr>
+        <w:br/>
+      </w:r>
+    </w:p>
+    <w:p>
+      <w:pPr>
+        <w:rPr>
+          <w:rFonts w:ascii="Roboto" w:hAnsi="Roboto"/>
+          <w:sz w:val="24"/>
+          <w:szCs w:val="24"/>
+        </w:rPr>
+      </w:pPr>
+    </w:p>
+    <w:p>
+      <w:pPr>
+        <w:pBdr>
+          <w:top w:val="single" w:sz="4" w:space="1" w:color="auto"/>
+          <w:left w:val="single" w:sz="4" w:space="4" w:color="auto"/>
+          <w:bottom w:val="single" w:sz="4" w:space="1" w:color="auto"/>
+          <w:right w:val="single" w:sz="4" w:space="4" w:color="auto"/>
+        </w:pBdr>
+        <w:shd w:val="clear" w:color="auto" w:fill="ECCAFC" w:themeFill="accent5" w:themeFillTint="66"/>
+        <w:rPr>
+          <w:rFonts w:ascii="Roboto" w:hAnsi="Roboto"/>
+          <w:sz w:val="24"/>
+          <w:szCs w:val="24"/>
+        </w:rPr>
+      </w:pPr>
+      <w:r>
+        <w:rPr>
+          <w:rFonts w:ascii="Roboto" w:hAnsi="Roboto"/>
+          <w:b/>
+          <w:bCs/>
+          <w:sz w:val="24"/>
+          <w:szCs w:val="24"/>
+        </w:rPr>
+        <w:t>4</w:t>
+      </w:r>
+      <w:r>
+        <w:rPr>
+          <w:rFonts w:ascii="Roboto" w:hAnsi="Roboto"/>
+          <w:b/>
+          <w:bCs/>
+          <w:sz w:val="24"/>
+          <w:szCs w:val="24"/>
+        </w:rPr>
+        <w:t>.</w:t>
+      </w:r>
+      <w:r>
+        <w:rPr>
+          <w:rFonts w:ascii="Roboto" w:hAnsi="Roboto"/>
+          <w:b/>
+          <w:bCs/>
+          <w:sz w:val="24"/>
+          <w:szCs w:val="24"/>
+        </w:rPr>
+        <w:t>E</w:t>
+      </w:r>
+      <w:r>
+        <w:rPr>
+          <w:rFonts w:ascii="Roboto" w:hAnsi="Roboto"/>
+          <w:b/>
+          <w:bCs/>
+          <w:sz w:val="24"/>
+          <w:szCs w:val="24"/>
+        </w:rPr>
+        <w:t>5</w:t>
+      </w:r>
+      <w:r>
+        <w:rPr>
+          <w:rFonts w:ascii="Roboto" w:hAnsi="Roboto"/>
+          <w:sz w:val="24"/>
+          <w:szCs w:val="24"/>
+        </w:rPr>
+        <w:t> : Le Porteur de carte saisi</w:t>
+      </w:r>
+      <w:r>
+        <w:rPr>
+          <w:rFonts w:ascii="Roboto" w:hAnsi="Roboto"/>
+          <w:sz w:val="24"/>
+          <w:szCs w:val="24"/>
+        </w:rPr>
+        <w:t>t</w:t>
+      </w:r>
+      <w:r>
+        <w:rPr>
+          <w:rFonts w:ascii="Roboto" w:hAnsi="Roboto"/>
+          <w:sz w:val="24"/>
+          <w:szCs w:val="24"/>
+        </w:rPr>
+        <w:t xml:space="preserve"> un </w:t>
+      </w:r>
+      <w:r>
+        <w:rPr>
+          <w:rFonts w:ascii="Roboto" w:hAnsi="Roboto"/>
+          <w:b/>
+          <w:bCs/>
+          <w:sz w:val="24"/>
+          <w:szCs w:val="24"/>
+        </w:rPr>
+        <w:t>code incorrect</w:t>
+      </w:r>
+      <w:r>
+        <w:rPr>
+          <w:rFonts w:ascii="Roboto" w:hAnsi="Roboto"/>
+          <w:sz w:val="24"/>
+          <w:szCs w:val="24"/>
+        </w:rPr>
+        <w:t xml:space="preserve"> pour </w:t>
+      </w:r>
+      <w:r>
+        <w:rPr>
+          <w:rFonts w:ascii="Roboto" w:hAnsi="Roboto"/>
+          <w:b/>
+          <w:bCs/>
+          <w:sz w:val="24"/>
+          <w:szCs w:val="24"/>
+        </w:rPr>
+        <w:t>la troisième fois</w:t>
+      </w:r>
+    </w:p>
+    <w:p>
+      <w:pPr>
+        <w:pBdr>
+          <w:top w:val="single" w:sz="4" w:space="1" w:color="auto"/>
+          <w:left w:val="single" w:sz="4" w:space="4" w:color="auto"/>
+          <w:bottom w:val="single" w:sz="4" w:space="1" w:color="auto"/>
+          <w:right w:val="single" w:sz="4" w:space="4" w:color="auto"/>
+        </w:pBdr>
+        <w:rPr>
+          <w:rFonts w:ascii="Roboto" w:hAnsi="Roboto"/>
+          <w:sz w:val="24"/>
+          <w:szCs w:val="24"/>
+        </w:rPr>
+      </w:pPr>
+      <w:r>
+        <w:rPr>
+          <w:rFonts w:ascii="Roboto" w:hAnsi="Roboto"/>
+          <w:sz w:val="24"/>
+          <w:szCs w:val="24"/>
+        </w:rPr>
         <w:t>5</w:t>
       </w:r>
       <w:r>
@@ -2041,33 +2263,6 @@
         </w:rPr>
         <w:br/>
       </w:r>
-    </w:p>
-    <w:p>
-      <w:pPr>
-        <w:rPr>
-          <w:rFonts w:ascii="Roboto" w:hAnsi="Roboto"/>
-          <w:sz w:val="24"/>
-          <w:szCs w:val="24"/>
-        </w:rPr>
-      </w:pPr>
-    </w:p>
-    <w:p>
-      <w:pPr>
-        <w:rPr>
-          <w:rFonts w:ascii="Roboto" w:hAnsi="Roboto"/>
-          <w:sz w:val="24"/>
-          <w:szCs w:val="24"/>
-        </w:rPr>
-      </w:pPr>
-    </w:p>
-    <w:p>
-      <w:pPr>
-        <w:rPr>
-          <w:rFonts w:ascii="Roboto" w:hAnsi="Roboto"/>
-          <w:sz w:val="24"/>
-          <w:szCs w:val="24"/>
-        </w:rPr>
-      </w:pPr>
     </w:p>
     <w:p>
       <w:pPr>

</xml_diff>

<commit_message>
UP _ exo GAB scenario s'identifier renumérotation
</commit_message>
<xml_diff>
--- a/FOAD_Unified_Process/GAB/scenario s'identifier.docx
+++ b/FOAD_Unified_Process/GAB/scenario s'identifier.docx
@@ -753,30 +753,56 @@
           <w:rFonts w:ascii="Roboto" w:hAnsi="Roboto"/>
           <w:b/>
           <w:bCs/>
+          <w:color w:val="7F7F7F" w:themeColor="text1" w:themeTint="80"/>
           <w:sz w:val="24"/>
           <w:szCs w:val="24"/>
           <w:shd w:val="clear" w:color="auto" w:fill="ECCAFC" w:themeFill="accent5" w:themeFillTint="66"/>
         </w:rPr>
-        <w:t>4.</w:t>
-      </w:r>
-      <w:r>
-        <w:rPr>
-          <w:rFonts w:ascii="Roboto" w:hAnsi="Roboto"/>
-          <w:b/>
-          <w:bCs/>
+        <w:t>(3</w:t>
+      </w:r>
+      <w:proofErr w:type="gramStart"/>
+      <w:r>
+        <w:rPr>
+          <w:rFonts w:ascii="Roboto" w:hAnsi="Roboto"/>
+          <w:b/>
+          <w:bCs/>
+          <w:color w:val="7F7F7F" w:themeColor="text1" w:themeTint="80"/>
           <w:sz w:val="24"/>
           <w:szCs w:val="24"/>
           <w:shd w:val="clear" w:color="auto" w:fill="ECCAFC" w:themeFill="accent5" w:themeFillTint="66"/>
         </w:rPr>
-        <w:t>A1</w:t>
-      </w:r>
-      <w:r>
-        <w:rPr>
-          <w:rFonts w:ascii="Roboto" w:hAnsi="Roboto"/>
+        <w:t>~)</w:t>
+      </w:r>
+      <w:r>
+        <w:rPr>
+          <w:rFonts w:ascii="Roboto" w:hAnsi="Roboto"/>
+          <w:b/>
+          <w:bCs/>
           <w:sz w:val="24"/>
           <w:szCs w:val="24"/>
           <w:shd w:val="clear" w:color="auto" w:fill="ECCAFC" w:themeFill="accent5" w:themeFillTint="66"/>
         </w:rPr>
+        <w:t>A</w:t>
+      </w:r>
+      <w:proofErr w:type="gramEnd"/>
+      <w:r>
+        <w:rPr>
+          <w:rFonts w:ascii="Roboto" w:hAnsi="Roboto"/>
+          <w:b/>
+          <w:bCs/>
+          <w:sz w:val="24"/>
+          <w:szCs w:val="24"/>
+          <w:shd w:val="clear" w:color="auto" w:fill="ECCAFC" w:themeFill="accent5" w:themeFillTint="66"/>
+        </w:rPr>
+        <w:t>1</w:t>
+      </w:r>
+      <w:r>
+        <w:rPr>
+          <w:rFonts w:ascii="Roboto" w:hAnsi="Roboto"/>
+          <w:sz w:val="24"/>
+          <w:szCs w:val="24"/>
+          <w:shd w:val="clear" w:color="auto" w:fill="ECCAFC" w:themeFill="accent5" w:themeFillTint="66"/>
+        </w:rPr>
         <w:t> :</w:t>
       </w:r>
       <w:r>
@@ -795,7 +821,7 @@
           <w:szCs w:val="24"/>
           <w:shd w:val="clear" w:color="auto" w:fill="ECCAFC" w:themeFill="accent5" w:themeFillTint="66"/>
         </w:rPr>
-        <w:t>Le Porteur de carte saisi</w:t>
+        <w:t>Code incorrect : 1</w:t>
       </w:r>
       <w:r>
         <w:rPr>
@@ -803,8 +829,9 @@
           <w:sz w:val="24"/>
           <w:szCs w:val="24"/>
           <w:shd w:val="clear" w:color="auto" w:fill="ECCAFC" w:themeFill="accent5" w:themeFillTint="66"/>
-        </w:rPr>
-        <w:t>t</w:t>
+          <w:vertAlign w:val="superscript"/>
+        </w:rPr>
+        <w:t>er</w:t>
       </w:r>
       <w:r>
         <w:rPr>
@@ -813,18 +840,17 @@
           <w:szCs w:val="24"/>
           <w:shd w:val="clear" w:color="auto" w:fill="ECCAFC" w:themeFill="accent5" w:themeFillTint="66"/>
         </w:rPr>
-        <w:t xml:space="preserve"> un </w:t>
-      </w:r>
-      <w:r>
-        <w:rPr>
-          <w:rFonts w:ascii="Roboto" w:hAnsi="Roboto"/>
-          <w:b/>
-          <w:bCs/>
+        <w:t xml:space="preserve"> et 2</w:t>
+      </w:r>
+      <w:r>
+        <w:rPr>
+          <w:rFonts w:ascii="Roboto" w:hAnsi="Roboto"/>
           <w:sz w:val="24"/>
           <w:szCs w:val="24"/>
           <w:shd w:val="clear" w:color="auto" w:fill="ECCAFC" w:themeFill="accent5" w:themeFillTint="66"/>
-        </w:rPr>
-        <w:t>code incorrect</w:t>
+          <w:vertAlign w:val="superscript"/>
+        </w:rPr>
+        <w:t>ème</w:t>
       </w:r>
       <w:r>
         <w:rPr>
@@ -833,18 +859,7 @@
           <w:szCs w:val="24"/>
           <w:shd w:val="clear" w:color="auto" w:fill="ECCAFC" w:themeFill="accent5" w:themeFillTint="66"/>
         </w:rPr>
-        <w:t xml:space="preserve"> pour la </w:t>
-      </w:r>
-      <w:r>
-        <w:rPr>
-          <w:rFonts w:ascii="Roboto" w:hAnsi="Roboto"/>
-          <w:b/>
-          <w:bCs/>
-          <w:sz w:val="24"/>
-          <w:szCs w:val="24"/>
-          <w:shd w:val="clear" w:color="auto" w:fill="ECCAFC" w:themeFill="accent5" w:themeFillTint="66"/>
-        </w:rPr>
-        <w:t>première ou deuxième fois</w:t>
+        <w:t xml:space="preserve"> tentative </w:t>
       </w:r>
     </w:p>
     <w:p>
@@ -868,6 +883,30 @@
           <w:sz w:val="24"/>
           <w:szCs w:val="24"/>
         </w:rPr>
+        <w:t xml:space="preserve">4. </w:t>
+      </w:r>
+      <w:r>
+        <w:rPr>
+          <w:rFonts w:ascii="Roboto" w:hAnsi="Roboto"/>
+          <w:sz w:val="24"/>
+          <w:szCs w:val="24"/>
+        </w:rPr>
+        <w:t>Le Porteur de carte saisit un code incorrect pour la première ou deuxième fois</w:t>
+      </w:r>
+      <w:r>
+        <w:rPr>
+          <w:rFonts w:ascii="Roboto" w:hAnsi="Roboto"/>
+          <w:sz w:val="24"/>
+          <w:szCs w:val="24"/>
+        </w:rPr>
+        <w:br/>
+      </w:r>
+      <w:r>
+        <w:rPr>
+          <w:rFonts w:ascii="Roboto" w:hAnsi="Roboto"/>
+          <w:sz w:val="24"/>
+          <w:szCs w:val="24"/>
+        </w:rPr>
         <w:t>5</w:t>
       </w:r>
       <w:r>
@@ -1012,23 +1051,14 @@
           <w:szCs w:val="28"/>
         </w:rPr>
       </w:pPr>
-    </w:p>
-    <w:p>
-      <w:pPr>
+      <w:r>
         <w:rPr>
           <w:rFonts w:ascii="Roboto Medium" w:hAnsi="Roboto Medium"/>
           <w:color w:val="7B08B3" w:themeColor="accent5" w:themeShade="80"/>
           <w:sz w:val="28"/>
           <w:szCs w:val="28"/>
         </w:rPr>
-      </w:pPr>
-      <w:r>
-        <w:rPr>
-          <w:rFonts w:ascii="Roboto Medium" w:hAnsi="Roboto Medium"/>
-          <w:color w:val="7B08B3" w:themeColor="accent5" w:themeShade="80"/>
-          <w:sz w:val="28"/>
-          <w:szCs w:val="28"/>
-        </w:rPr>
+        <w:lastRenderedPageBreak/>
         <w:t>Scénarios e</w:t>
       </w:r>
       <w:r>
@@ -1079,72 +1109,71 @@
           <w:rFonts w:ascii="Roboto" w:hAnsi="Roboto"/>
           <w:b/>
           <w:bCs/>
-          <w:sz w:val="24"/>
-          <w:szCs w:val="24"/>
-        </w:rPr>
-        <w:t>2.</w:t>
-      </w:r>
-      <w:r>
-        <w:rPr>
-          <w:rFonts w:ascii="Roboto" w:hAnsi="Roboto"/>
-          <w:b/>
-          <w:bCs/>
-          <w:sz w:val="24"/>
-          <w:szCs w:val="24"/>
-        </w:rPr>
-        <w:t>E1</w:t>
-      </w:r>
-      <w:r>
-        <w:rPr>
-          <w:rFonts w:ascii="Roboto" w:hAnsi="Roboto"/>
-          <w:sz w:val="24"/>
-          <w:szCs w:val="24"/>
-        </w:rPr>
-        <w:t xml:space="preserve"> : Le Système reconnait la carte comme une </w:t>
-      </w:r>
-      <w:r>
-        <w:rPr>
-          <w:rFonts w:ascii="Roboto" w:hAnsi="Roboto"/>
-          <w:b/>
-          <w:bCs/>
-          <w:sz w:val="24"/>
-          <w:szCs w:val="24"/>
-        </w:rPr>
-        <w:t>carte bancaire</w:t>
-      </w:r>
-      <w:r>
-        <w:rPr>
-          <w:rFonts w:ascii="Roboto" w:hAnsi="Roboto"/>
-          <w:sz w:val="24"/>
-          <w:szCs w:val="24"/>
-        </w:rPr>
-        <w:t xml:space="preserve"> de la </w:t>
-      </w:r>
-      <w:r>
-        <w:rPr>
-          <w:rFonts w:ascii="Roboto" w:hAnsi="Roboto"/>
-          <w:b/>
-          <w:bCs/>
-          <w:sz w:val="24"/>
-          <w:szCs w:val="24"/>
-        </w:rPr>
-        <w:t>même banque</w:t>
-      </w:r>
-      <w:r>
-        <w:rPr>
-          <w:rFonts w:ascii="Roboto" w:hAnsi="Roboto"/>
-          <w:sz w:val="24"/>
-          <w:szCs w:val="24"/>
-        </w:rPr>
-        <w:t xml:space="preserve"> étant </w:t>
-      </w:r>
-      <w:r>
-        <w:rPr>
-          <w:rFonts w:ascii="Roboto" w:hAnsi="Roboto"/>
-          <w:sz w:val="24"/>
-          <w:szCs w:val="24"/>
-        </w:rPr>
-        <w:t>invalide</w:t>
+          <w:color w:val="7F7F7F" w:themeColor="text1" w:themeTint="80"/>
+          <w:sz w:val="24"/>
+          <w:szCs w:val="24"/>
+        </w:rPr>
+        <w:t>(</w:t>
+      </w:r>
+      <w:r>
+        <w:rPr>
+          <w:rFonts w:ascii="Roboto" w:hAnsi="Roboto"/>
+          <w:b/>
+          <w:bCs/>
+          <w:color w:val="7F7F7F" w:themeColor="text1" w:themeTint="80"/>
+          <w:sz w:val="24"/>
+          <w:szCs w:val="24"/>
+        </w:rPr>
+        <w:t>1</w:t>
+      </w:r>
+      <w:proofErr w:type="gramStart"/>
+      <w:r>
+        <w:rPr>
+          <w:rFonts w:ascii="Roboto" w:hAnsi="Roboto"/>
+          <w:b/>
+          <w:bCs/>
+          <w:color w:val="7F7F7F" w:themeColor="text1" w:themeTint="80"/>
+          <w:sz w:val="24"/>
+          <w:szCs w:val="24"/>
+        </w:rPr>
+        <w:t>~)</w:t>
+      </w:r>
+      <w:r>
+        <w:rPr>
+          <w:rFonts w:ascii="Roboto" w:hAnsi="Roboto"/>
+          <w:b/>
+          <w:bCs/>
+          <w:sz w:val="24"/>
+          <w:szCs w:val="24"/>
+        </w:rPr>
+        <w:t>E</w:t>
+      </w:r>
+      <w:proofErr w:type="gramEnd"/>
+      <w:r>
+        <w:rPr>
+          <w:rFonts w:ascii="Roboto" w:hAnsi="Roboto"/>
+          <w:b/>
+          <w:bCs/>
+          <w:sz w:val="24"/>
+          <w:szCs w:val="24"/>
+        </w:rPr>
+        <w:t>1</w:t>
+      </w:r>
+      <w:r>
+        <w:rPr>
+          <w:rFonts w:ascii="Roboto" w:hAnsi="Roboto"/>
+          <w:sz w:val="24"/>
+          <w:szCs w:val="24"/>
+        </w:rPr>
+        <w:t xml:space="preserve"> : </w:t>
+      </w:r>
+      <w:r>
+        <w:rPr>
+          <w:rFonts w:ascii="Roboto" w:hAnsi="Roboto"/>
+          <w:sz w:val="24"/>
+          <w:szCs w:val="24"/>
+        </w:rPr>
+        <w:t>Carte bancaire invalide même banque</w:t>
       </w:r>
     </w:p>
     <w:p>
@@ -1161,6 +1190,66 @@
           <w:szCs w:val="24"/>
         </w:rPr>
       </w:pPr>
+      <w:r>
+        <w:rPr>
+          <w:rFonts w:ascii="Roboto" w:hAnsi="Roboto"/>
+          <w:sz w:val="24"/>
+          <w:szCs w:val="24"/>
+        </w:rPr>
+        <w:t xml:space="preserve">2. </w:t>
+      </w:r>
+      <w:r>
+        <w:rPr>
+          <w:rFonts w:ascii="Roboto" w:hAnsi="Roboto"/>
+          <w:sz w:val="24"/>
+          <w:szCs w:val="24"/>
+        </w:rPr>
+        <w:t xml:space="preserve">Le Système reconnait la carte comme une </w:t>
+      </w:r>
+      <w:r>
+        <w:rPr>
+          <w:rFonts w:ascii="Roboto" w:hAnsi="Roboto"/>
+          <w:b/>
+          <w:bCs/>
+          <w:sz w:val="24"/>
+          <w:szCs w:val="24"/>
+        </w:rPr>
+        <w:t>carte bancaire</w:t>
+      </w:r>
+      <w:r>
+        <w:rPr>
+          <w:rFonts w:ascii="Roboto" w:hAnsi="Roboto"/>
+          <w:sz w:val="24"/>
+          <w:szCs w:val="24"/>
+        </w:rPr>
+        <w:t xml:space="preserve"> de la </w:t>
+      </w:r>
+      <w:r>
+        <w:rPr>
+          <w:rFonts w:ascii="Roboto" w:hAnsi="Roboto"/>
+          <w:b/>
+          <w:bCs/>
+          <w:sz w:val="24"/>
+          <w:szCs w:val="24"/>
+        </w:rPr>
+        <w:t>même banque</w:t>
+      </w:r>
+      <w:r>
+        <w:rPr>
+          <w:rFonts w:ascii="Roboto" w:hAnsi="Roboto"/>
+          <w:sz w:val="24"/>
+          <w:szCs w:val="24"/>
+        </w:rPr>
+        <w:t xml:space="preserve"> étant invalide</w:t>
+      </w:r>
+      <w:r>
+        <w:rPr>
+          <w:rFonts w:ascii="Roboto" w:hAnsi="Roboto"/>
+          <w:sz w:val="24"/>
+          <w:szCs w:val="24"/>
+        </w:rPr>
+        <w:br/>
+      </w:r>
       <w:r>
         <w:rPr>
           <w:rFonts w:ascii="Roboto" w:hAnsi="Roboto"/>
@@ -1328,20 +1417,55 @@
           <w:rFonts w:ascii="Roboto" w:hAnsi="Roboto"/>
           <w:b/>
           <w:bCs/>
-          <w:sz w:val="24"/>
-          <w:szCs w:val="24"/>
-        </w:rPr>
-        <w:t>2.</w:t>
-      </w:r>
-      <w:r>
-        <w:rPr>
-          <w:rFonts w:ascii="Roboto" w:hAnsi="Roboto"/>
-          <w:b/>
-          <w:bCs/>
-          <w:sz w:val="24"/>
-          <w:szCs w:val="24"/>
-        </w:rPr>
-        <w:t>E2</w:t>
+          <w:color w:val="7F7F7F" w:themeColor="text1" w:themeTint="80"/>
+          <w:sz w:val="24"/>
+          <w:szCs w:val="24"/>
+        </w:rPr>
+        <w:t>(</w:t>
+      </w:r>
+      <w:r>
+        <w:rPr>
+          <w:rFonts w:ascii="Roboto" w:hAnsi="Roboto"/>
+          <w:b/>
+          <w:bCs/>
+          <w:color w:val="7F7F7F" w:themeColor="text1" w:themeTint="80"/>
+          <w:sz w:val="24"/>
+          <w:szCs w:val="24"/>
+        </w:rPr>
+        <w:t>1</w:t>
+      </w:r>
+      <w:proofErr w:type="gramStart"/>
+      <w:r>
+        <w:rPr>
+          <w:rFonts w:ascii="Roboto" w:hAnsi="Roboto"/>
+          <w:b/>
+          <w:bCs/>
+          <w:color w:val="7F7F7F" w:themeColor="text1" w:themeTint="80"/>
+          <w:sz w:val="24"/>
+          <w:szCs w:val="24"/>
+        </w:rPr>
+        <w:t>~)</w:t>
+      </w:r>
+      <w:r>
+        <w:rPr>
+          <w:rFonts w:ascii="Roboto" w:hAnsi="Roboto"/>
+          <w:b/>
+          <w:bCs/>
+          <w:sz w:val="24"/>
+          <w:szCs w:val="24"/>
+        </w:rPr>
+        <w:t>E</w:t>
+      </w:r>
+      <w:proofErr w:type="gramEnd"/>
+      <w:r>
+        <w:rPr>
+          <w:rFonts w:ascii="Roboto" w:hAnsi="Roboto"/>
+          <w:b/>
+          <w:bCs/>
+          <w:sz w:val="24"/>
+          <w:szCs w:val="24"/>
+        </w:rPr>
+        <w:t>2</w:t>
       </w:r>
       <w:r>
         <w:rPr>
@@ -1357,43 +1481,7 @@
           <w:sz w:val="24"/>
           <w:szCs w:val="24"/>
         </w:rPr>
-        <w:t xml:space="preserve">Le Système reconnait la carte comme une </w:t>
-      </w:r>
-      <w:r>
-        <w:rPr>
-          <w:rFonts w:ascii="Roboto" w:hAnsi="Roboto"/>
-          <w:b/>
-          <w:bCs/>
-          <w:sz w:val="24"/>
-          <w:szCs w:val="24"/>
-        </w:rPr>
-        <w:t>carte bancaire</w:t>
-      </w:r>
-      <w:r>
-        <w:rPr>
-          <w:rFonts w:ascii="Roboto" w:hAnsi="Roboto"/>
-          <w:sz w:val="24"/>
-          <w:szCs w:val="24"/>
-        </w:rPr>
-        <w:t xml:space="preserve"> d’une </w:t>
-      </w:r>
-      <w:r>
-        <w:rPr>
-          <w:rFonts w:ascii="Roboto" w:hAnsi="Roboto"/>
-          <w:b/>
-          <w:bCs/>
-          <w:sz w:val="24"/>
-          <w:szCs w:val="24"/>
-        </w:rPr>
-        <w:t>autre banque</w:t>
-      </w:r>
-      <w:r>
-        <w:rPr>
-          <w:rFonts w:ascii="Roboto" w:hAnsi="Roboto"/>
-          <w:sz w:val="24"/>
-          <w:szCs w:val="24"/>
-        </w:rPr>
-        <w:t xml:space="preserve"> étant invalide</w:t>
+        <w:t>Carte bancaire invalide autre banque</w:t>
       </w:r>
     </w:p>
     <w:p>
@@ -1410,6 +1498,66 @@
           <w:szCs w:val="24"/>
         </w:rPr>
       </w:pPr>
+      <w:r>
+        <w:rPr>
+          <w:rFonts w:ascii="Roboto" w:hAnsi="Roboto"/>
+          <w:sz w:val="24"/>
+          <w:szCs w:val="24"/>
+        </w:rPr>
+        <w:t xml:space="preserve">2. </w:t>
+      </w:r>
+      <w:r>
+        <w:rPr>
+          <w:rFonts w:ascii="Roboto" w:hAnsi="Roboto"/>
+          <w:sz w:val="24"/>
+          <w:szCs w:val="24"/>
+        </w:rPr>
+        <w:t xml:space="preserve">Le Système reconnait la carte comme une </w:t>
+      </w:r>
+      <w:r>
+        <w:rPr>
+          <w:rFonts w:ascii="Roboto" w:hAnsi="Roboto"/>
+          <w:b/>
+          <w:bCs/>
+          <w:sz w:val="24"/>
+          <w:szCs w:val="24"/>
+        </w:rPr>
+        <w:t>carte bancaire</w:t>
+      </w:r>
+      <w:r>
+        <w:rPr>
+          <w:rFonts w:ascii="Roboto" w:hAnsi="Roboto"/>
+          <w:sz w:val="24"/>
+          <w:szCs w:val="24"/>
+        </w:rPr>
+        <w:t xml:space="preserve"> d’une </w:t>
+      </w:r>
+      <w:r>
+        <w:rPr>
+          <w:rFonts w:ascii="Roboto" w:hAnsi="Roboto"/>
+          <w:b/>
+          <w:bCs/>
+          <w:sz w:val="24"/>
+          <w:szCs w:val="24"/>
+        </w:rPr>
+        <w:t>autre banque</w:t>
+      </w:r>
+      <w:r>
+        <w:rPr>
+          <w:rFonts w:ascii="Roboto" w:hAnsi="Roboto"/>
+          <w:sz w:val="24"/>
+          <w:szCs w:val="24"/>
+        </w:rPr>
+        <w:t xml:space="preserve"> étant invalide</w:t>
+      </w:r>
+      <w:r>
+        <w:rPr>
+          <w:rFonts w:ascii="Roboto" w:hAnsi="Roboto"/>
+          <w:sz w:val="24"/>
+          <w:szCs w:val="24"/>
+        </w:rPr>
+        <w:br/>
+      </w:r>
       <w:r>
         <w:rPr>
           <w:rFonts w:ascii="Roboto" w:hAnsi="Roboto"/>
@@ -1579,20 +1727,55 @@
           <w:rFonts w:ascii="Roboto" w:hAnsi="Roboto"/>
           <w:b/>
           <w:bCs/>
-          <w:sz w:val="24"/>
-          <w:szCs w:val="24"/>
-        </w:rPr>
-        <w:t>2.</w:t>
-      </w:r>
-      <w:r>
-        <w:rPr>
-          <w:rFonts w:ascii="Roboto" w:hAnsi="Roboto"/>
-          <w:b/>
-          <w:bCs/>
-          <w:sz w:val="24"/>
-          <w:szCs w:val="24"/>
-        </w:rPr>
-        <w:t>E3</w:t>
+          <w:color w:val="7F7F7F" w:themeColor="text1" w:themeTint="80"/>
+          <w:sz w:val="24"/>
+          <w:szCs w:val="24"/>
+        </w:rPr>
+        <w:t>(</w:t>
+      </w:r>
+      <w:r>
+        <w:rPr>
+          <w:rFonts w:ascii="Roboto" w:hAnsi="Roboto"/>
+          <w:b/>
+          <w:bCs/>
+          <w:color w:val="7F7F7F" w:themeColor="text1" w:themeTint="80"/>
+          <w:sz w:val="24"/>
+          <w:szCs w:val="24"/>
+        </w:rPr>
+        <w:t>1</w:t>
+      </w:r>
+      <w:proofErr w:type="gramStart"/>
+      <w:r>
+        <w:rPr>
+          <w:rFonts w:ascii="Roboto" w:hAnsi="Roboto"/>
+          <w:b/>
+          <w:bCs/>
+          <w:color w:val="7F7F7F" w:themeColor="text1" w:themeTint="80"/>
+          <w:sz w:val="24"/>
+          <w:szCs w:val="24"/>
+        </w:rPr>
+        <w:t>~)</w:t>
+      </w:r>
+      <w:r>
+        <w:rPr>
+          <w:rFonts w:ascii="Roboto" w:hAnsi="Roboto"/>
+          <w:b/>
+          <w:bCs/>
+          <w:sz w:val="24"/>
+          <w:szCs w:val="24"/>
+        </w:rPr>
+        <w:t>E</w:t>
+      </w:r>
+      <w:proofErr w:type="gramEnd"/>
+      <w:r>
+        <w:rPr>
+          <w:rFonts w:ascii="Roboto" w:hAnsi="Roboto"/>
+          <w:b/>
+          <w:bCs/>
+          <w:sz w:val="24"/>
+          <w:szCs w:val="24"/>
+        </w:rPr>
+        <w:t>3</w:t>
       </w:r>
       <w:r>
         <w:rPr>
@@ -1608,67 +1791,7 @@
           <w:sz w:val="24"/>
           <w:szCs w:val="24"/>
         </w:rPr>
-        <w:t xml:space="preserve">Le Système ne reconnait </w:t>
-      </w:r>
-      <w:r>
-        <w:rPr>
-          <w:rFonts w:ascii="Roboto" w:hAnsi="Roboto"/>
-          <w:b/>
-          <w:bCs/>
-          <w:sz w:val="24"/>
-          <w:szCs w:val="24"/>
-        </w:rPr>
-        <w:t>pas</w:t>
-      </w:r>
-      <w:r>
-        <w:rPr>
-          <w:rFonts w:ascii="Roboto" w:hAnsi="Roboto"/>
-          <w:sz w:val="24"/>
-          <w:szCs w:val="24"/>
-        </w:rPr>
-        <w:t xml:space="preserve"> la carte comme une </w:t>
-      </w:r>
-      <w:r>
-        <w:rPr>
-          <w:rFonts w:ascii="Roboto" w:hAnsi="Roboto"/>
-          <w:b/>
-          <w:bCs/>
-          <w:sz w:val="24"/>
-          <w:szCs w:val="24"/>
-        </w:rPr>
-        <w:t>carte bancaire</w:t>
-      </w:r>
-      <w:r>
-        <w:rPr>
-          <w:rFonts w:ascii="Roboto" w:hAnsi="Roboto"/>
-          <w:sz w:val="24"/>
-          <w:szCs w:val="24"/>
-        </w:rPr>
-        <w:t xml:space="preserve"> (</w:t>
-      </w:r>
-      <w:r>
-        <w:rPr>
-          <w:rFonts w:ascii="Roboto" w:hAnsi="Roboto"/>
-          <w:sz w:val="24"/>
-          <w:szCs w:val="24"/>
-        </w:rPr>
-        <w:t>ex : carte</w:t>
-      </w:r>
-      <w:r>
-        <w:rPr>
-          <w:rFonts w:ascii="Roboto" w:hAnsi="Roboto"/>
-          <w:sz w:val="24"/>
-          <w:szCs w:val="24"/>
-        </w:rPr>
-        <w:t xml:space="preserve"> de fidélité…)</w:t>
-      </w:r>
-      <w:r>
-        <w:rPr>
-          <w:rFonts w:ascii="Roboto" w:hAnsi="Roboto"/>
-          <w:sz w:val="24"/>
-          <w:szCs w:val="24"/>
-        </w:rPr>
-        <w:t xml:space="preserve"> </w:t>
+        <w:t xml:space="preserve">Carte invalide </w:t>
       </w:r>
     </w:p>
     <w:p>
@@ -1685,6 +1808,66 @@
           <w:szCs w:val="24"/>
         </w:rPr>
       </w:pPr>
+      <w:r>
+        <w:rPr>
+          <w:rFonts w:ascii="Roboto" w:hAnsi="Roboto"/>
+          <w:sz w:val="24"/>
+          <w:szCs w:val="24"/>
+        </w:rPr>
+        <w:t xml:space="preserve">2. </w:t>
+      </w:r>
+      <w:r>
+        <w:rPr>
+          <w:rFonts w:ascii="Roboto" w:hAnsi="Roboto"/>
+          <w:sz w:val="24"/>
+          <w:szCs w:val="24"/>
+        </w:rPr>
+        <w:t xml:space="preserve">Le Système ne reconnait </w:t>
+      </w:r>
+      <w:r>
+        <w:rPr>
+          <w:rFonts w:ascii="Roboto" w:hAnsi="Roboto"/>
+          <w:b/>
+          <w:bCs/>
+          <w:sz w:val="24"/>
+          <w:szCs w:val="24"/>
+        </w:rPr>
+        <w:t>pas</w:t>
+      </w:r>
+      <w:r>
+        <w:rPr>
+          <w:rFonts w:ascii="Roboto" w:hAnsi="Roboto"/>
+          <w:sz w:val="24"/>
+          <w:szCs w:val="24"/>
+        </w:rPr>
+        <w:t xml:space="preserve"> la carte comme une </w:t>
+      </w:r>
+      <w:r>
+        <w:rPr>
+          <w:rFonts w:ascii="Roboto" w:hAnsi="Roboto"/>
+          <w:b/>
+          <w:bCs/>
+          <w:sz w:val="24"/>
+          <w:szCs w:val="24"/>
+        </w:rPr>
+        <w:t>carte bancaire</w:t>
+      </w:r>
+      <w:r>
+        <w:rPr>
+          <w:rFonts w:ascii="Roboto" w:hAnsi="Roboto"/>
+          <w:sz w:val="24"/>
+          <w:szCs w:val="24"/>
+        </w:rPr>
+        <w:t xml:space="preserve"> </w:t>
+      </w:r>
+      <w:r>
+        <w:rPr>
+          <w:rFonts w:ascii="Roboto" w:hAnsi="Roboto"/>
+          <w:sz w:val="24"/>
+          <w:szCs w:val="24"/>
+        </w:rPr>
+        <w:br/>
+      </w:r>
       <w:r>
         <w:rPr>
           <w:rFonts w:ascii="Roboto" w:hAnsi="Roboto"/>
@@ -1844,6 +2027,51 @@
           <w:rFonts w:ascii="Roboto" w:hAnsi="Roboto"/>
           <w:b/>
           <w:bCs/>
+          <w:color w:val="7F7F7F" w:themeColor="text1" w:themeTint="80"/>
+          <w:sz w:val="24"/>
+          <w:szCs w:val="24"/>
+        </w:rPr>
+        <w:t>(</w:t>
+      </w:r>
+      <w:r>
+        <w:rPr>
+          <w:rFonts w:ascii="Roboto" w:hAnsi="Roboto"/>
+          <w:b/>
+          <w:bCs/>
+          <w:color w:val="7F7F7F" w:themeColor="text1" w:themeTint="80"/>
+          <w:sz w:val="24"/>
+          <w:szCs w:val="24"/>
+        </w:rPr>
+        <w:t>3</w:t>
+      </w:r>
+      <w:proofErr w:type="gramStart"/>
+      <w:r>
+        <w:rPr>
+          <w:rFonts w:ascii="Roboto" w:hAnsi="Roboto"/>
+          <w:b/>
+          <w:bCs/>
+          <w:color w:val="7F7F7F" w:themeColor="text1" w:themeTint="80"/>
+          <w:sz w:val="24"/>
+          <w:szCs w:val="24"/>
+        </w:rPr>
+        <w:t>~)</w:t>
+      </w:r>
+      <w:r>
+        <w:rPr>
+          <w:rFonts w:ascii="Roboto" w:hAnsi="Roboto"/>
+          <w:b/>
+          <w:bCs/>
+          <w:sz w:val="24"/>
+          <w:szCs w:val="24"/>
+        </w:rPr>
+        <w:t>E</w:t>
+      </w:r>
+      <w:proofErr w:type="gramEnd"/>
+      <w:r>
+        <w:rPr>
+          <w:rFonts w:ascii="Roboto" w:hAnsi="Roboto"/>
+          <w:b/>
+          <w:bCs/>
           <w:sz w:val="24"/>
           <w:szCs w:val="24"/>
         </w:rPr>
@@ -1852,46 +2080,26 @@
       <w:r>
         <w:rPr>
           <w:rFonts w:ascii="Roboto" w:hAnsi="Roboto"/>
-          <w:b/>
-          <w:bCs/>
-          <w:sz w:val="24"/>
-          <w:szCs w:val="24"/>
-        </w:rPr>
-        <w:t>.E4</w:t>
-      </w:r>
-      <w:r>
-        <w:rPr>
-          <w:rFonts w:ascii="Roboto" w:hAnsi="Roboto"/>
-          <w:sz w:val="24"/>
-          <w:szCs w:val="24"/>
-        </w:rPr>
-        <w:t xml:space="preserve"> : Le </w:t>
-      </w:r>
-      <w:r>
-        <w:rPr>
-          <w:rFonts w:ascii="Roboto" w:hAnsi="Roboto"/>
-          <w:sz w:val="24"/>
-          <w:szCs w:val="24"/>
-        </w:rPr>
-        <w:t xml:space="preserve">Porteur de carte </w:t>
-      </w:r>
-      <w:r>
-        <w:rPr>
-          <w:rFonts w:ascii="Roboto" w:hAnsi="Roboto"/>
-          <w:b/>
-          <w:bCs/>
-          <w:sz w:val="24"/>
-          <w:szCs w:val="24"/>
-        </w:rPr>
-        <w:t>annule</w:t>
-      </w:r>
-      <w:r>
-        <w:rPr>
-          <w:rFonts w:ascii="Roboto" w:hAnsi="Roboto"/>
-          <w:sz w:val="24"/>
-          <w:szCs w:val="24"/>
-        </w:rPr>
-        <w:t xml:space="preserve"> son identification</w:t>
+          <w:sz w:val="24"/>
+          <w:szCs w:val="24"/>
+        </w:rPr>
+        <w:t xml:space="preserve"> : </w:t>
+      </w:r>
+      <w:r>
+        <w:rPr>
+          <w:rFonts w:ascii="Roboto" w:hAnsi="Roboto"/>
+          <w:sz w:val="24"/>
+          <w:szCs w:val="24"/>
+        </w:rPr>
+        <w:t>Annulation</w:t>
+      </w:r>
+      <w:r>
+        <w:rPr>
+          <w:rFonts w:ascii="Roboto" w:hAnsi="Roboto"/>
+          <w:sz w:val="24"/>
+          <w:szCs w:val="24"/>
+        </w:rPr>
+        <w:t xml:space="preserve"> identification</w:t>
       </w:r>
     </w:p>
     <w:p>
@@ -1908,6 +2116,56 @@
           <w:szCs w:val="24"/>
         </w:rPr>
       </w:pPr>
+      <w:r>
+        <w:rPr>
+          <w:rFonts w:ascii="Roboto" w:hAnsi="Roboto"/>
+          <w:sz w:val="24"/>
+          <w:szCs w:val="24"/>
+        </w:rPr>
+        <w:t xml:space="preserve">4. </w:t>
+      </w:r>
+      <w:r>
+        <w:rPr>
+          <w:rFonts w:ascii="Roboto" w:hAnsi="Roboto"/>
+          <w:sz w:val="24"/>
+          <w:szCs w:val="24"/>
+        </w:rPr>
+        <w:t xml:space="preserve">Le </w:t>
+      </w:r>
+      <w:r>
+        <w:rPr>
+          <w:rFonts w:ascii="Roboto" w:hAnsi="Roboto"/>
+          <w:sz w:val="24"/>
+          <w:szCs w:val="24"/>
+        </w:rPr>
+        <w:t xml:space="preserve">Porteur de carte </w:t>
+      </w:r>
+      <w:r>
+        <w:rPr>
+          <w:rFonts w:ascii="Roboto" w:hAnsi="Roboto"/>
+          <w:b/>
+          <w:bCs/>
+          <w:sz w:val="24"/>
+          <w:szCs w:val="24"/>
+        </w:rPr>
+        <w:t>annule</w:t>
+      </w:r>
+      <w:r>
+        <w:rPr>
+          <w:rFonts w:ascii="Roboto" w:hAnsi="Roboto"/>
+          <w:sz w:val="24"/>
+          <w:szCs w:val="24"/>
+        </w:rPr>
+        <w:t xml:space="preserve"> son identification</w:t>
+      </w:r>
+      <w:r>
+        <w:rPr>
+          <w:rFonts w:ascii="Roboto" w:hAnsi="Roboto"/>
+          <w:sz w:val="24"/>
+          <w:szCs w:val="24"/>
+        </w:rPr>
+        <w:br/>
+      </w:r>
       <w:r>
         <w:rPr>
           <w:rFonts w:ascii="Roboto" w:hAnsi="Roboto"/>
@@ -2016,20 +2274,23 @@
           <w:rFonts w:ascii="Roboto" w:hAnsi="Roboto"/>
           <w:b/>
           <w:bCs/>
-          <w:sz w:val="24"/>
-          <w:szCs w:val="24"/>
-        </w:rPr>
-        <w:t>4</w:t>
-      </w:r>
-      <w:r>
-        <w:rPr>
-          <w:rFonts w:ascii="Roboto" w:hAnsi="Roboto"/>
-          <w:b/>
-          <w:bCs/>
-          <w:sz w:val="24"/>
-          <w:szCs w:val="24"/>
-        </w:rPr>
-        <w:t>.</w:t>
+          <w:color w:val="7F7F7F" w:themeColor="text1" w:themeTint="80"/>
+          <w:sz w:val="24"/>
+          <w:szCs w:val="24"/>
+        </w:rPr>
+        <w:t>(3</w:t>
+      </w:r>
+      <w:proofErr w:type="gramStart"/>
+      <w:r>
+        <w:rPr>
+          <w:rFonts w:ascii="Roboto" w:hAnsi="Roboto"/>
+          <w:b/>
+          <w:bCs/>
+          <w:color w:val="7F7F7F" w:themeColor="text1" w:themeTint="80"/>
+          <w:sz w:val="24"/>
+          <w:szCs w:val="24"/>
+        </w:rPr>
+        <w:t>~)</w:t>
       </w:r>
       <w:r>
         <w:rPr>
@@ -2041,6 +2302,7 @@
         </w:rPr>
         <w:t>E</w:t>
       </w:r>
+      <w:proofErr w:type="gramEnd"/>
       <w:r>
         <w:rPr>
           <w:rFonts w:ascii="Roboto" w:hAnsi="Roboto"/>
@@ -2057,51 +2319,32 @@
           <w:sz w:val="24"/>
           <w:szCs w:val="24"/>
         </w:rPr>
-        <w:t> : Le Porteur de carte saisi</w:t>
-      </w:r>
-      <w:r>
-        <w:rPr>
-          <w:rFonts w:ascii="Roboto" w:hAnsi="Roboto"/>
-          <w:sz w:val="24"/>
-          <w:szCs w:val="24"/>
-        </w:rPr>
-        <w:t>t</w:t>
-      </w:r>
-      <w:r>
-        <w:rPr>
-          <w:rFonts w:ascii="Roboto" w:hAnsi="Roboto"/>
-          <w:sz w:val="24"/>
-          <w:szCs w:val="24"/>
-        </w:rPr>
-        <w:t xml:space="preserve"> un </w:t>
-      </w:r>
-      <w:r>
-        <w:rPr>
-          <w:rFonts w:ascii="Roboto" w:hAnsi="Roboto"/>
-          <w:b/>
-          <w:bCs/>
-          <w:sz w:val="24"/>
-          <w:szCs w:val="24"/>
-        </w:rPr>
-        <w:t>code incorrect</w:t>
-      </w:r>
-      <w:r>
-        <w:rPr>
-          <w:rFonts w:ascii="Roboto" w:hAnsi="Roboto"/>
-          <w:sz w:val="24"/>
-          <w:szCs w:val="24"/>
-        </w:rPr>
-        <w:t xml:space="preserve"> pour </w:t>
-      </w:r>
-      <w:r>
-        <w:rPr>
-          <w:rFonts w:ascii="Roboto" w:hAnsi="Roboto"/>
-          <w:b/>
-          <w:bCs/>
-          <w:sz w:val="24"/>
-          <w:szCs w:val="24"/>
-        </w:rPr>
-        <w:t>la troisième fois</w:t>
+        <w:t xml:space="preserve"> : </w:t>
+      </w:r>
+      <w:r>
+        <w:rPr>
+          <w:rFonts w:ascii="Roboto" w:hAnsi="Roboto"/>
+          <w:sz w:val="24"/>
+          <w:szCs w:val="24"/>
+        </w:rPr>
+        <w:t>Code incorrect : 3</w:t>
+      </w:r>
+      <w:r>
+        <w:rPr>
+          <w:rFonts w:ascii="Roboto" w:hAnsi="Roboto"/>
+          <w:sz w:val="24"/>
+          <w:szCs w:val="24"/>
+          <w:vertAlign w:val="superscript"/>
+        </w:rPr>
+        <w:t>ème</w:t>
+      </w:r>
+      <w:r>
+        <w:rPr>
+          <w:rFonts w:ascii="Roboto" w:hAnsi="Roboto"/>
+          <w:sz w:val="24"/>
+          <w:szCs w:val="24"/>
+        </w:rPr>
+        <w:t xml:space="preserve"> tentative</w:t>
       </w:r>
     </w:p>
     <w:p>
@@ -2124,6 +2367,74 @@
           <w:sz w:val="24"/>
           <w:szCs w:val="24"/>
         </w:rPr>
+        <w:t xml:space="preserve">4. </w:t>
+      </w:r>
+      <w:r>
+        <w:rPr>
+          <w:rFonts w:ascii="Roboto" w:hAnsi="Roboto"/>
+          <w:sz w:val="24"/>
+          <w:szCs w:val="24"/>
+        </w:rPr>
+        <w:t>Le Porteur de carte saisi</w:t>
+      </w:r>
+      <w:r>
+        <w:rPr>
+          <w:rFonts w:ascii="Roboto" w:hAnsi="Roboto"/>
+          <w:sz w:val="24"/>
+          <w:szCs w:val="24"/>
+        </w:rPr>
+        <w:t>t</w:t>
+      </w:r>
+      <w:r>
+        <w:rPr>
+          <w:rFonts w:ascii="Roboto" w:hAnsi="Roboto"/>
+          <w:sz w:val="24"/>
+          <w:szCs w:val="24"/>
+        </w:rPr>
+        <w:t xml:space="preserve"> un </w:t>
+      </w:r>
+      <w:r>
+        <w:rPr>
+          <w:rFonts w:ascii="Roboto" w:hAnsi="Roboto"/>
+          <w:b/>
+          <w:bCs/>
+          <w:sz w:val="24"/>
+          <w:szCs w:val="24"/>
+        </w:rPr>
+        <w:t>code incorrect</w:t>
+      </w:r>
+      <w:r>
+        <w:rPr>
+          <w:rFonts w:ascii="Roboto" w:hAnsi="Roboto"/>
+          <w:sz w:val="24"/>
+          <w:szCs w:val="24"/>
+        </w:rPr>
+        <w:t xml:space="preserve"> pour </w:t>
+      </w:r>
+      <w:r>
+        <w:rPr>
+          <w:rFonts w:ascii="Roboto" w:hAnsi="Roboto"/>
+          <w:b/>
+          <w:bCs/>
+          <w:sz w:val="24"/>
+          <w:szCs w:val="24"/>
+        </w:rPr>
+        <w:t>la troisième fois</w:t>
+      </w:r>
+      <w:r>
+        <w:rPr>
+          <w:rFonts w:ascii="Roboto" w:hAnsi="Roboto"/>
+          <w:sz w:val="24"/>
+          <w:szCs w:val="24"/>
+        </w:rPr>
+        <w:br/>
+      </w:r>
+      <w:r>
+        <w:rPr>
+          <w:rFonts w:ascii="Roboto" w:hAnsi="Roboto"/>
+          <w:sz w:val="24"/>
+          <w:szCs w:val="24"/>
+        </w:rPr>
         <w:t>5</w:t>
       </w:r>
       <w:r>
@@ -2263,15 +2574,6 @@
         </w:rPr>
         <w:br/>
       </w:r>
-    </w:p>
-    <w:p>
-      <w:pPr>
-        <w:rPr>
-          <w:rFonts w:ascii="Roboto" w:hAnsi="Roboto"/>
-          <w:sz w:val="24"/>
-          <w:szCs w:val="24"/>
-        </w:rPr>
-      </w:pPr>
     </w:p>
     <w:sectPr>
       <w:pgSz w:w="11906" w:h="16838"/>

</xml_diff>

<commit_message>
UP _ exo GAB scenario s'identifier couleur et légende
</commit_message>
<xml_diff>
--- a/FOAD_Unified_Process/GAB/scenario s'identifier.docx
+++ b/FOAD_Unified_Process/GAB/scenario s'identifier.docx
@@ -721,16 +721,148 @@
         </w:rPr>
         <w:t>lternatif</w:t>
       </w:r>
-    </w:p>
-    <w:p>
-      <w:pPr>
+      <w:r>
         <w:rPr>
           <w:rFonts w:ascii="Roboto Medium" w:hAnsi="Roboto Medium"/>
           <w:color w:val="7B08B3" w:themeColor="accent5" w:themeShade="80"/>
           <w:sz w:val="28"/>
           <w:szCs w:val="28"/>
         </w:rPr>
-      </w:pPr>
+        <w:t xml:space="preserve"> </w:t>
+      </w:r>
+    </w:p>
+    <w:p>
+      <w:pPr>
+        <w:rPr>
+          <w:rFonts w:ascii="Roboto Medium" w:hAnsi="Roboto Medium"/>
+          <w:color w:val="7B08B3" w:themeColor="accent5" w:themeShade="80"/>
+          <w:sz w:val="28"/>
+          <w:szCs w:val="28"/>
+        </w:rPr>
+      </w:pPr>
+    </w:p>
+    <w:p>
+      <w:pPr>
+        <w:pBdr>
+          <w:top w:val="single" w:sz="4" w:space="1" w:color="auto"/>
+          <w:left w:val="single" w:sz="4" w:space="4" w:color="auto"/>
+          <w:right w:val="single" w:sz="4" w:space="4" w:color="auto"/>
+        </w:pBdr>
+        <w:rPr>
+          <w:rFonts w:ascii="Roboto" w:hAnsi="Roboto"/>
+          <w:b/>
+          <w:bCs/>
+          <w:sz w:val="24"/>
+          <w:szCs w:val="24"/>
+          <w:shd w:val="clear" w:color="auto" w:fill="ECCAFC" w:themeFill="accent5" w:themeFillTint="66"/>
+        </w:rPr>
+      </w:pPr>
+      <w:r>
+        <w:rPr>
+          <w:rFonts w:ascii="Roboto" w:hAnsi="Roboto"/>
+          <w:b/>
+          <w:bCs/>
+          <w:color w:val="7F7F7F" w:themeColor="text1" w:themeTint="80"/>
+          <w:sz w:val="24"/>
+          <w:szCs w:val="24"/>
+        </w:rPr>
+        <w:t>(3~)</w:t>
+      </w:r>
+      <w:r>
+        <w:rPr>
+          <w:rFonts w:ascii="Roboto" w:hAnsi="Roboto"/>
+          <w:b/>
+          <w:bCs/>
+          <w:sz w:val="24"/>
+          <w:szCs w:val="24"/>
+        </w:rPr>
+        <w:t>A1 :</w:t>
+      </w:r>
+      <w:r>
+        <w:rPr>
+          <w:rFonts w:ascii="Roboto" w:hAnsi="Roboto"/>
+          <w:b/>
+          <w:bCs/>
+          <w:sz w:val="24"/>
+          <w:szCs w:val="24"/>
+        </w:rPr>
+        <w:t xml:space="preserve"> </w:t>
+      </w:r>
+      <w:r>
+        <w:rPr>
+          <w:rFonts w:ascii="Roboto" w:hAnsi="Roboto"/>
+          <w:b/>
+          <w:bCs/>
+          <w:sz w:val="24"/>
+          <w:szCs w:val="24"/>
+        </w:rPr>
+        <w:t xml:space="preserve">Code incorrect : </w:t>
+      </w:r>
+      <w:proofErr w:type="gramStart"/>
+      <w:r>
+        <w:rPr>
+          <w:rFonts w:ascii="Roboto" w:hAnsi="Roboto"/>
+          <w:b/>
+          <w:bCs/>
+          <w:sz w:val="24"/>
+          <w:szCs w:val="24"/>
+        </w:rPr>
+        <w:t>1</w:t>
+      </w:r>
+      <w:r>
+        <w:rPr>
+          <w:rFonts w:ascii="Roboto" w:hAnsi="Roboto"/>
+          <w:b/>
+          <w:bCs/>
+          <w:sz w:val="24"/>
+          <w:szCs w:val="24"/>
+          <w:vertAlign w:val="superscript"/>
+        </w:rPr>
+        <w:t>er</w:t>
+      </w:r>
+      <w:r>
+        <w:rPr>
+          <w:rFonts w:ascii="Roboto" w:hAnsi="Roboto"/>
+          <w:b/>
+          <w:bCs/>
+          <w:sz w:val="24"/>
+          <w:szCs w:val="24"/>
+        </w:rPr>
+        <w:t xml:space="preserve"> et 2</w:t>
+      </w:r>
+      <w:r>
+        <w:rPr>
+          <w:rFonts w:ascii="Roboto" w:hAnsi="Roboto"/>
+          <w:b/>
+          <w:bCs/>
+          <w:sz w:val="24"/>
+          <w:szCs w:val="24"/>
+          <w:vertAlign w:val="superscript"/>
+        </w:rPr>
+        <w:t>ème</w:t>
+      </w:r>
+      <w:r>
+        <w:rPr>
+          <w:rFonts w:ascii="Roboto" w:hAnsi="Roboto"/>
+          <w:b/>
+          <w:bCs/>
+          <w:sz w:val="24"/>
+          <w:szCs w:val="24"/>
+        </w:rPr>
+        <w:t xml:space="preserve"> tentative</w:t>
+      </w:r>
+      <w:proofErr w:type="gramEnd"/>
+      <w:r>
+        <w:rPr>
+          <w:rFonts w:ascii="Roboto" w:hAnsi="Roboto"/>
+          <w:b/>
+          <w:bCs/>
+          <w:sz w:val="24"/>
+          <w:szCs w:val="24"/>
+          <w:shd w:val="clear" w:color="auto" w:fill="ECCAFC" w:themeFill="accent5" w:themeFillTint="66"/>
+        </w:rPr>
+        <w:t xml:space="preserve"> </w:t>
+      </w:r>
     </w:p>
     <w:p>
       <w:pPr>
@@ -740,7 +872,6 @@
           <w:bottom w:val="single" w:sz="4" w:space="1" w:color="auto"/>
           <w:right w:val="single" w:sz="4" w:space="4" w:color="auto"/>
         </w:pBdr>
-        <w:shd w:val="clear" w:color="auto" w:fill="ECCAFC" w:themeFill="accent5" w:themeFillTint="66"/>
         <w:rPr>
           <w:rFonts w:ascii="Roboto" w:hAnsi="Roboto"/>
           <w:sz w:val="24"/>
@@ -751,16 +882,242 @@
       <w:r>
         <w:rPr>
           <w:rFonts w:ascii="Roboto" w:hAnsi="Roboto"/>
+          <w:sz w:val="24"/>
+          <w:szCs w:val="24"/>
+          <w:shd w:val="clear" w:color="auto" w:fill="ECCAFC" w:themeFill="accent5" w:themeFillTint="66"/>
+        </w:rPr>
+        <w:br/>
+      </w:r>
+      <w:r>
+        <w:rPr>
+          <w:rFonts w:ascii="Roboto" w:hAnsi="Roboto"/>
+          <w:sz w:val="24"/>
+          <w:szCs w:val="24"/>
+          <w:shd w:val="clear" w:color="auto" w:fill="ECCAFC" w:themeFill="accent5" w:themeFillTint="66"/>
+        </w:rPr>
+        <w:t xml:space="preserve">4. </w:t>
+      </w:r>
+      <w:r>
+        <w:rPr>
+          <w:rFonts w:ascii="Roboto" w:hAnsi="Roboto"/>
+          <w:sz w:val="24"/>
+          <w:szCs w:val="24"/>
+          <w:shd w:val="clear" w:color="auto" w:fill="ECCAFC" w:themeFill="accent5" w:themeFillTint="66"/>
+        </w:rPr>
+        <w:t>Le Porteur de carte saisit un code incorrect pour la première ou deuxième fois</w:t>
+      </w:r>
+      <w:r>
+        <w:rPr>
+          <w:rFonts w:ascii="Roboto" w:hAnsi="Roboto"/>
+          <w:sz w:val="24"/>
+          <w:szCs w:val="24"/>
+        </w:rPr>
+        <w:br/>
+      </w:r>
+      <w:r>
+        <w:rPr>
+          <w:rFonts w:ascii="Roboto" w:hAnsi="Roboto"/>
+          <w:sz w:val="24"/>
+          <w:szCs w:val="24"/>
+        </w:rPr>
+        <w:t>5</w:t>
+      </w:r>
+      <w:r>
+        <w:rPr>
+          <w:rFonts w:ascii="Roboto" w:hAnsi="Roboto"/>
+          <w:sz w:val="24"/>
+          <w:szCs w:val="24"/>
+        </w:rPr>
+        <w:t>.</w:t>
+      </w:r>
+      <w:r>
+        <w:rPr>
+          <w:rFonts w:ascii="Roboto" w:hAnsi="Roboto"/>
+          <w:sz w:val="24"/>
+          <w:szCs w:val="24"/>
+        </w:rPr>
+        <w:t xml:space="preserve"> Le Système </w:t>
+      </w:r>
+      <w:r>
+        <w:rPr>
+          <w:rFonts w:ascii="Roboto" w:hAnsi="Roboto"/>
+          <w:b/>
+          <w:bCs/>
+          <w:sz w:val="24"/>
+          <w:szCs w:val="24"/>
+        </w:rPr>
+        <w:t>informe</w:t>
+      </w:r>
+      <w:r>
+        <w:rPr>
+          <w:rFonts w:ascii="Roboto" w:hAnsi="Roboto"/>
+          <w:sz w:val="24"/>
+          <w:szCs w:val="24"/>
+        </w:rPr>
+        <w:t xml:space="preserve"> le Porteur de carte que le code est incorrect</w:t>
+      </w:r>
+      <w:r>
+        <w:rPr>
+          <w:rFonts w:ascii="Roboto" w:hAnsi="Roboto"/>
+          <w:sz w:val="24"/>
+          <w:szCs w:val="24"/>
+        </w:rPr>
+        <w:t xml:space="preserve"> pour la première ou deuxième fois</w:t>
+      </w:r>
+      <w:r>
+        <w:rPr>
+          <w:rFonts w:ascii="Roboto" w:hAnsi="Roboto"/>
+          <w:sz w:val="24"/>
+          <w:szCs w:val="24"/>
+        </w:rPr>
+        <w:t xml:space="preserve"> et</w:t>
+      </w:r>
+      <w:r>
+        <w:rPr>
+          <w:rFonts w:ascii="Roboto" w:hAnsi="Roboto"/>
+          <w:sz w:val="24"/>
+          <w:szCs w:val="24"/>
+        </w:rPr>
+        <w:t xml:space="preserve"> </w:t>
+      </w:r>
+      <w:r>
+        <w:rPr>
+          <w:rFonts w:ascii="Roboto" w:hAnsi="Roboto"/>
+          <w:sz w:val="24"/>
+          <w:szCs w:val="24"/>
+        </w:rPr>
+        <w:t xml:space="preserve">qu’il </w:t>
+      </w:r>
+      <w:r>
+        <w:rPr>
+          <w:rFonts w:ascii="Roboto" w:hAnsi="Roboto"/>
+          <w:b/>
+          <w:bCs/>
+          <w:sz w:val="24"/>
+          <w:szCs w:val="24"/>
+        </w:rPr>
+        <w:t>peut réessayer</w:t>
+      </w:r>
+      <w:r>
+        <w:rPr>
+          <w:rFonts w:ascii="Roboto" w:hAnsi="Roboto"/>
+          <w:sz w:val="24"/>
+          <w:szCs w:val="24"/>
+        </w:rPr>
+        <w:t>.</w:t>
+      </w:r>
+      <w:r>
+        <w:rPr>
+          <w:rFonts w:ascii="Roboto" w:hAnsi="Roboto"/>
+          <w:sz w:val="24"/>
+          <w:szCs w:val="24"/>
+        </w:rPr>
+        <w:br/>
+      </w:r>
+      <w:r>
+        <w:rPr>
+          <w:rFonts w:ascii="Roboto" w:hAnsi="Roboto"/>
+          <w:i/>
+          <w:iCs/>
+          <w:sz w:val="24"/>
+          <w:szCs w:val="24"/>
+        </w:rPr>
+        <w:t>Le scénario nominal reprend à l’étape 3</w:t>
+      </w:r>
+      <w:r>
+        <w:rPr>
+          <w:rFonts w:ascii="Roboto" w:hAnsi="Roboto"/>
+          <w:i/>
+          <w:iCs/>
+          <w:sz w:val="24"/>
+          <w:szCs w:val="24"/>
+        </w:rPr>
+        <w:t>.</w:t>
+      </w:r>
+      <w:r>
+        <w:rPr>
+          <w:rFonts w:ascii="Roboto" w:hAnsi="Roboto"/>
+          <w:i/>
+          <w:iCs/>
+          <w:sz w:val="24"/>
+          <w:szCs w:val="24"/>
+        </w:rPr>
+        <w:br/>
+      </w:r>
+    </w:p>
+    <w:p>
+      <w:pPr>
+        <w:rPr>
+          <w:rFonts w:ascii="Roboto Medium" w:hAnsi="Roboto Medium"/>
+          <w:color w:val="7B08B3" w:themeColor="accent5" w:themeShade="80"/>
+          <w:sz w:val="28"/>
+          <w:szCs w:val="28"/>
+        </w:rPr>
+      </w:pPr>
+      <w:r>
+        <w:rPr>
+          <w:rFonts w:ascii="Roboto Medium" w:hAnsi="Roboto Medium"/>
+          <w:color w:val="7B08B3" w:themeColor="accent5" w:themeShade="80"/>
+          <w:sz w:val="28"/>
+          <w:szCs w:val="28"/>
+        </w:rPr>
+        <w:lastRenderedPageBreak/>
+        <w:t>Scénarios e</w:t>
+      </w:r>
+      <w:r>
+        <w:rPr>
+          <w:rFonts w:ascii="Roboto Medium" w:hAnsi="Roboto Medium"/>
+          <w:color w:val="7B08B3" w:themeColor="accent5" w:themeShade="80"/>
+          <w:sz w:val="28"/>
+          <w:szCs w:val="28"/>
+        </w:rPr>
+        <w:t>xceptionnel</w:t>
+      </w:r>
+      <w:r>
+        <w:rPr>
+          <w:rFonts w:ascii="Roboto Medium" w:hAnsi="Roboto Medium"/>
+          <w:color w:val="7B08B3" w:themeColor="accent5" w:themeShade="80"/>
+          <w:sz w:val="28"/>
+          <w:szCs w:val="28"/>
+        </w:rPr>
+        <w:t>s</w:t>
+      </w:r>
+    </w:p>
+    <w:p>
+      <w:pPr>
+        <w:rPr>
+          <w:rFonts w:ascii="Roboto" w:hAnsi="Roboto"/>
+          <w:sz w:val="24"/>
+          <w:szCs w:val="24"/>
+        </w:rPr>
+      </w:pPr>
+    </w:p>
+    <w:p>
+      <w:pPr>
+        <w:pBdr>
+          <w:top w:val="single" w:sz="4" w:space="1" w:color="auto"/>
+          <w:left w:val="single" w:sz="4" w:space="4" w:color="auto"/>
+          <w:right w:val="single" w:sz="4" w:space="4" w:color="auto"/>
+        </w:pBdr>
+        <w:rPr>
+          <w:rFonts w:ascii="Roboto" w:hAnsi="Roboto"/>
+          <w:b/>
+          <w:bCs/>
+          <w:sz w:val="24"/>
+          <w:szCs w:val="24"/>
+        </w:rPr>
+      </w:pPr>
+      <w:r>
+        <w:rPr>
+          <w:rFonts w:ascii="Roboto" w:hAnsi="Roboto"/>
           <w:b/>
           <w:bCs/>
           <w:color w:val="7F7F7F" w:themeColor="text1" w:themeTint="80"/>
           <w:sz w:val="24"/>
           <w:szCs w:val="24"/>
-          <w:shd w:val="clear" w:color="auto" w:fill="ECCAFC" w:themeFill="accent5" w:themeFillTint="66"/>
-        </w:rPr>
-        <w:t>(3</w:t>
-      </w:r>
-      <w:proofErr w:type="gramStart"/>
+        </w:rPr>
+        <w:t>(</w:t>
+      </w:r>
       <w:r>
         <w:rPr>
           <w:rFonts w:ascii="Roboto" w:hAnsi="Roboto"/>
@@ -769,7 +1126,17 @@
           <w:color w:val="7F7F7F" w:themeColor="text1" w:themeTint="80"/>
           <w:sz w:val="24"/>
           <w:szCs w:val="24"/>
-          <w:shd w:val="clear" w:color="auto" w:fill="ECCAFC" w:themeFill="accent5" w:themeFillTint="66"/>
+        </w:rPr>
+        <w:t>1</w:t>
+      </w:r>
+      <w:r>
+        <w:rPr>
+          <w:rFonts w:ascii="Roboto" w:hAnsi="Roboto"/>
+          <w:b/>
+          <w:bCs/>
+          <w:color w:val="7F7F7F" w:themeColor="text1" w:themeTint="80"/>
+          <w:sz w:val="24"/>
+          <w:szCs w:val="24"/>
         </w:rPr>
         <w:t>~)</w:t>
       </w:r>
@@ -780,86 +1147,18 @@
           <w:bCs/>
           <w:sz w:val="24"/>
           <w:szCs w:val="24"/>
-          <w:shd w:val="clear" w:color="auto" w:fill="ECCAFC" w:themeFill="accent5" w:themeFillTint="66"/>
-        </w:rPr>
-        <w:t>A</w:t>
-      </w:r>
-      <w:proofErr w:type="gramEnd"/>
-      <w:r>
-        <w:rPr>
-          <w:rFonts w:ascii="Roboto" w:hAnsi="Roboto"/>
-          <w:b/>
-          <w:bCs/>
-          <w:sz w:val="24"/>
-          <w:szCs w:val="24"/>
-          <w:shd w:val="clear" w:color="auto" w:fill="ECCAFC" w:themeFill="accent5" w:themeFillTint="66"/>
-        </w:rPr>
-        <w:t>1</w:t>
-      </w:r>
-      <w:r>
-        <w:rPr>
-          <w:rFonts w:ascii="Roboto" w:hAnsi="Roboto"/>
-          <w:sz w:val="24"/>
-          <w:szCs w:val="24"/>
-          <w:shd w:val="clear" w:color="auto" w:fill="ECCAFC" w:themeFill="accent5" w:themeFillTint="66"/>
-        </w:rPr>
-        <w:t> :</w:t>
-      </w:r>
-      <w:r>
-        <w:rPr>
-          <w:rFonts w:ascii="Roboto" w:hAnsi="Roboto"/>
-          <w:sz w:val="24"/>
-          <w:szCs w:val="24"/>
-          <w:shd w:val="clear" w:color="auto" w:fill="ECCAFC" w:themeFill="accent5" w:themeFillTint="66"/>
-        </w:rPr>
-        <w:t xml:space="preserve"> </w:t>
-      </w:r>
-      <w:r>
-        <w:rPr>
-          <w:rFonts w:ascii="Roboto" w:hAnsi="Roboto"/>
-          <w:sz w:val="24"/>
-          <w:szCs w:val="24"/>
-          <w:shd w:val="clear" w:color="auto" w:fill="ECCAFC" w:themeFill="accent5" w:themeFillTint="66"/>
-        </w:rPr>
-        <w:t>Code incorrect : 1</w:t>
-      </w:r>
-      <w:r>
-        <w:rPr>
-          <w:rFonts w:ascii="Roboto" w:hAnsi="Roboto"/>
-          <w:sz w:val="24"/>
-          <w:szCs w:val="24"/>
-          <w:shd w:val="clear" w:color="auto" w:fill="ECCAFC" w:themeFill="accent5" w:themeFillTint="66"/>
-          <w:vertAlign w:val="superscript"/>
-        </w:rPr>
-        <w:t>er</w:t>
-      </w:r>
-      <w:r>
-        <w:rPr>
-          <w:rFonts w:ascii="Roboto" w:hAnsi="Roboto"/>
-          <w:sz w:val="24"/>
-          <w:szCs w:val="24"/>
-          <w:shd w:val="clear" w:color="auto" w:fill="ECCAFC" w:themeFill="accent5" w:themeFillTint="66"/>
-        </w:rPr>
-        <w:t xml:space="preserve"> et 2</w:t>
-      </w:r>
-      <w:r>
-        <w:rPr>
-          <w:rFonts w:ascii="Roboto" w:hAnsi="Roboto"/>
-          <w:sz w:val="24"/>
-          <w:szCs w:val="24"/>
-          <w:shd w:val="clear" w:color="auto" w:fill="ECCAFC" w:themeFill="accent5" w:themeFillTint="66"/>
-          <w:vertAlign w:val="superscript"/>
-        </w:rPr>
-        <w:t>ème</w:t>
-      </w:r>
-      <w:r>
-        <w:rPr>
-          <w:rFonts w:ascii="Roboto" w:hAnsi="Roboto"/>
-          <w:sz w:val="24"/>
-          <w:szCs w:val="24"/>
-          <w:shd w:val="clear" w:color="auto" w:fill="ECCAFC" w:themeFill="accent5" w:themeFillTint="66"/>
-        </w:rPr>
-        <w:t xml:space="preserve"> tentative </w:t>
+        </w:rPr>
+        <w:t xml:space="preserve">E1 : </w:t>
+      </w:r>
+      <w:r>
+        <w:rPr>
+          <w:rFonts w:ascii="Roboto" w:hAnsi="Roboto"/>
+          <w:b/>
+          <w:bCs/>
+          <w:sz w:val="24"/>
+          <w:szCs w:val="24"/>
+        </w:rPr>
+        <w:t>Carte bancaire invalide même banque</w:t>
       </w:r>
     </w:p>
     <w:p>
@@ -874,30 +1173,14 @@
           <w:rFonts w:ascii="Roboto" w:hAnsi="Roboto"/>
           <w:sz w:val="24"/>
           <w:szCs w:val="24"/>
-          <w:shd w:val="clear" w:color="auto" w:fill="ECCAFC" w:themeFill="accent5" w:themeFillTint="66"/>
-        </w:rPr>
-      </w:pPr>
-      <w:r>
-        <w:rPr>
-          <w:rFonts w:ascii="Roboto" w:hAnsi="Roboto"/>
-          <w:sz w:val="24"/>
-          <w:szCs w:val="24"/>
-        </w:rPr>
-        <w:t xml:space="preserve">4. </w:t>
-      </w:r>
-      <w:r>
-        <w:rPr>
-          <w:rFonts w:ascii="Roboto" w:hAnsi="Roboto"/>
-          <w:sz w:val="24"/>
-          <w:szCs w:val="24"/>
-        </w:rPr>
-        <w:t>Le Porteur de carte saisit un code incorrect pour la première ou deuxième fois</w:t>
-      </w:r>
-      <w:r>
-        <w:rPr>
-          <w:rFonts w:ascii="Roboto" w:hAnsi="Roboto"/>
-          <w:sz w:val="24"/>
-          <w:szCs w:val="24"/>
+        </w:rPr>
+      </w:pPr>
+      <w:r>
+        <w:rPr>
+          <w:rFonts w:ascii="Roboto" w:hAnsi="Roboto"/>
+          <w:sz w:val="24"/>
+          <w:szCs w:val="24"/>
+          <w:shd w:val="clear" w:color="auto" w:fill="BCDBE5" w:themeFill="accent4" w:themeFillTint="66"/>
         </w:rPr>
         <w:br/>
       </w:r>
@@ -906,8 +1189,74 @@
           <w:rFonts w:ascii="Roboto" w:hAnsi="Roboto"/>
           <w:sz w:val="24"/>
           <w:szCs w:val="24"/>
-        </w:rPr>
-        <w:t>5</w:t>
+          <w:shd w:val="clear" w:color="auto" w:fill="BCDBE5" w:themeFill="accent4" w:themeFillTint="66"/>
+        </w:rPr>
+        <w:t xml:space="preserve">2. </w:t>
+      </w:r>
+      <w:r>
+        <w:rPr>
+          <w:rFonts w:ascii="Roboto" w:hAnsi="Roboto"/>
+          <w:sz w:val="24"/>
+          <w:szCs w:val="24"/>
+          <w:shd w:val="clear" w:color="auto" w:fill="BCDBE5" w:themeFill="accent4" w:themeFillTint="66"/>
+        </w:rPr>
+        <w:t xml:space="preserve">Le Système reconnait la carte comme une </w:t>
+      </w:r>
+      <w:r>
+        <w:rPr>
+          <w:rFonts w:ascii="Roboto" w:hAnsi="Roboto"/>
+          <w:b/>
+          <w:bCs/>
+          <w:sz w:val="24"/>
+          <w:szCs w:val="24"/>
+          <w:shd w:val="clear" w:color="auto" w:fill="BCDBE5" w:themeFill="accent4" w:themeFillTint="66"/>
+        </w:rPr>
+        <w:t>carte bancaire</w:t>
+      </w:r>
+      <w:r>
+        <w:rPr>
+          <w:rFonts w:ascii="Roboto" w:hAnsi="Roboto"/>
+          <w:sz w:val="24"/>
+          <w:szCs w:val="24"/>
+          <w:shd w:val="clear" w:color="auto" w:fill="BCDBE5" w:themeFill="accent4" w:themeFillTint="66"/>
+        </w:rPr>
+        <w:t xml:space="preserve"> de la </w:t>
+      </w:r>
+      <w:r>
+        <w:rPr>
+          <w:rFonts w:ascii="Roboto" w:hAnsi="Roboto"/>
+          <w:b/>
+          <w:bCs/>
+          <w:sz w:val="24"/>
+          <w:szCs w:val="24"/>
+          <w:shd w:val="clear" w:color="auto" w:fill="BCDBE5" w:themeFill="accent4" w:themeFillTint="66"/>
+        </w:rPr>
+        <w:t>même banque</w:t>
+      </w:r>
+      <w:r>
+        <w:rPr>
+          <w:rFonts w:ascii="Roboto" w:hAnsi="Roboto"/>
+          <w:sz w:val="24"/>
+          <w:szCs w:val="24"/>
+          <w:shd w:val="clear" w:color="auto" w:fill="BCDBE5" w:themeFill="accent4" w:themeFillTint="66"/>
+        </w:rPr>
+        <w:t xml:space="preserve"> étant invalide</w:t>
+      </w:r>
+      <w:r>
+        <w:rPr>
+          <w:rFonts w:ascii="Roboto" w:hAnsi="Roboto"/>
+          <w:sz w:val="24"/>
+          <w:szCs w:val="24"/>
+        </w:rPr>
+        <w:br/>
+      </w:r>
+      <w:r>
+        <w:rPr>
+          <w:rFonts w:ascii="Roboto" w:hAnsi="Roboto"/>
+          <w:sz w:val="24"/>
+          <w:szCs w:val="24"/>
+        </w:rPr>
+        <w:t>3</w:t>
       </w:r>
       <w:r>
         <w:rPr>
@@ -941,23 +1290,24 @@
           <w:sz w:val="24"/>
           <w:szCs w:val="24"/>
         </w:rPr>
-        <w:t xml:space="preserve"> le Porteur de carte que le code est incorrect</w:t>
-      </w:r>
-      <w:r>
-        <w:rPr>
-          <w:rFonts w:ascii="Roboto" w:hAnsi="Roboto"/>
-          <w:sz w:val="24"/>
-          <w:szCs w:val="24"/>
-        </w:rPr>
-        <w:t xml:space="preserve"> pour la première ou deuxième fois</w:t>
-      </w:r>
-      <w:r>
-        <w:rPr>
-          <w:rFonts w:ascii="Roboto" w:hAnsi="Roboto"/>
-          <w:sz w:val="24"/>
-          <w:szCs w:val="24"/>
-        </w:rPr>
-        <w:t xml:space="preserve"> et</w:t>
+        <w:t xml:space="preserve"> le Porteur de carte</w:t>
+      </w:r>
+      <w:r>
+        <w:rPr>
+          <w:rFonts w:ascii="Roboto" w:hAnsi="Roboto"/>
+          <w:sz w:val="24"/>
+          <w:szCs w:val="24"/>
+        </w:rPr>
+        <w:t xml:space="preserve"> que sa carte bancaire n’est pas valide et va être confisquée.</w:t>
+      </w:r>
+      <w:r>
+        <w:rPr>
+          <w:rFonts w:ascii="Roboto" w:hAnsi="Roboto"/>
+          <w:sz w:val="24"/>
+          <w:szCs w:val="24"/>
+        </w:rPr>
+        <w:br/>
+        <w:t>4.</w:t>
       </w:r>
       <w:r>
         <w:rPr>
@@ -973,17 +1323,25 @@
           <w:sz w:val="24"/>
           <w:szCs w:val="24"/>
         </w:rPr>
-        <w:t xml:space="preserve">qu’il </w:t>
-      </w:r>
-      <w:r>
-        <w:rPr>
-          <w:rFonts w:ascii="Roboto" w:hAnsi="Roboto"/>
-          <w:b/>
-          <w:bCs/>
-          <w:sz w:val="24"/>
-          <w:szCs w:val="24"/>
-        </w:rPr>
-        <w:t>peut réessayer</w:t>
+        <w:t xml:space="preserve">Le Système </w:t>
+      </w:r>
+      <w:r>
+        <w:rPr>
+          <w:rFonts w:ascii="Roboto" w:hAnsi="Roboto"/>
+          <w:b/>
+          <w:bCs/>
+          <w:sz w:val="24"/>
+          <w:szCs w:val="24"/>
+        </w:rPr>
+        <w:t>confisque</w:t>
+      </w:r>
+      <w:r>
+        <w:rPr>
+          <w:rFonts w:ascii="Roboto" w:hAnsi="Roboto"/>
+          <w:sz w:val="24"/>
+          <w:szCs w:val="24"/>
+        </w:rPr>
+        <w:t xml:space="preserve"> la carte</w:t>
       </w:r>
       <w:r>
         <w:rPr>
@@ -1009,7 +1367,7 @@
           <w:sz w:val="24"/>
           <w:szCs w:val="24"/>
         </w:rPr>
-        <w:t>Le scénario nominal reprend à l’étape 3</w:t>
+        <w:t>L</w:t>
       </w:r>
       <w:r>
         <w:rPr>
@@ -1019,13 +1377,11 @@
           <w:sz w:val="24"/>
           <w:szCs w:val="24"/>
         </w:rPr>
-        <w:t>.</w:t>
-      </w:r>
-      <w:r>
-        <w:rPr>
-          <w:rFonts w:ascii="Roboto" w:hAnsi="Roboto"/>
-          <w:i/>
-          <w:iCs/>
+        <w:t>e cas d’utilisation se termine en échec.</w:t>
+      </w:r>
+      <w:r>
+        <w:rPr>
+          <w:rFonts w:ascii="Roboto" w:hAnsi="Roboto"/>
           <w:sz w:val="24"/>
           <w:szCs w:val="24"/>
         </w:rPr>
@@ -1035,59 +1391,68 @@
     <w:p>
       <w:pPr>
         <w:rPr>
-          <w:rFonts w:ascii="Roboto Medium" w:hAnsi="Roboto Medium"/>
-          <w:color w:val="7B08B3" w:themeColor="accent5" w:themeShade="80"/>
-          <w:sz w:val="28"/>
-          <w:szCs w:val="28"/>
-        </w:rPr>
-      </w:pPr>
-    </w:p>
-    <w:p>
-      <w:pPr>
-        <w:rPr>
-          <w:rFonts w:ascii="Roboto Medium" w:hAnsi="Roboto Medium"/>
-          <w:color w:val="7B08B3" w:themeColor="accent5" w:themeShade="80"/>
-          <w:sz w:val="28"/>
-          <w:szCs w:val="28"/>
-        </w:rPr>
-      </w:pPr>
-      <w:r>
-        <w:rPr>
-          <w:rFonts w:ascii="Roboto Medium" w:hAnsi="Roboto Medium"/>
-          <w:color w:val="7B08B3" w:themeColor="accent5" w:themeShade="80"/>
-          <w:sz w:val="28"/>
-          <w:szCs w:val="28"/>
-        </w:rPr>
-        <w:lastRenderedPageBreak/>
-        <w:t>Scénarios e</w:t>
-      </w:r>
-      <w:r>
-        <w:rPr>
-          <w:rFonts w:ascii="Roboto Medium" w:hAnsi="Roboto Medium"/>
-          <w:color w:val="7B08B3" w:themeColor="accent5" w:themeShade="80"/>
-          <w:sz w:val="28"/>
-          <w:szCs w:val="28"/>
-        </w:rPr>
-        <w:t>xceptionnel</w:t>
-      </w:r>
-      <w:r>
-        <w:rPr>
-          <w:rFonts w:ascii="Roboto Medium" w:hAnsi="Roboto Medium"/>
-          <w:color w:val="7B08B3" w:themeColor="accent5" w:themeShade="80"/>
-          <w:sz w:val="28"/>
-          <w:szCs w:val="28"/>
-        </w:rPr>
-        <w:t>s</w:t>
-      </w:r>
-    </w:p>
-    <w:p>
-      <w:pPr>
-        <w:rPr>
-          <w:rFonts w:ascii="Roboto" w:hAnsi="Roboto"/>
-          <w:sz w:val="24"/>
-          <w:szCs w:val="24"/>
-        </w:rPr>
-      </w:pPr>
+          <w:rFonts w:ascii="Roboto" w:hAnsi="Roboto"/>
+          <w:sz w:val="24"/>
+          <w:szCs w:val="24"/>
+        </w:rPr>
+      </w:pPr>
+    </w:p>
+    <w:p>
+      <w:pPr>
+        <w:pBdr>
+          <w:top w:val="single" w:sz="4" w:space="1" w:color="auto"/>
+          <w:left w:val="single" w:sz="4" w:space="4" w:color="auto"/>
+          <w:right w:val="single" w:sz="4" w:space="4" w:color="auto"/>
+        </w:pBdr>
+        <w:rPr>
+          <w:rFonts w:ascii="Roboto" w:hAnsi="Roboto"/>
+          <w:b/>
+          <w:bCs/>
+          <w:sz w:val="24"/>
+          <w:szCs w:val="24"/>
+        </w:rPr>
+      </w:pPr>
+      <w:r>
+        <w:rPr>
+          <w:rFonts w:ascii="Roboto" w:hAnsi="Roboto"/>
+          <w:b/>
+          <w:bCs/>
+          <w:color w:val="7F7F7F" w:themeColor="text1" w:themeTint="80"/>
+          <w:sz w:val="24"/>
+          <w:szCs w:val="24"/>
+        </w:rPr>
+        <w:t>(1~)</w:t>
+      </w:r>
+      <w:r>
+        <w:rPr>
+          <w:rFonts w:ascii="Roboto" w:hAnsi="Roboto"/>
+          <w:b/>
+          <w:bCs/>
+          <w:sz w:val="24"/>
+          <w:szCs w:val="24"/>
+        </w:rPr>
+        <w:t>E2</w:t>
+      </w:r>
+      <w:r>
+        <w:rPr>
+          <w:rFonts w:ascii="Roboto" w:hAnsi="Roboto"/>
+          <w:b/>
+          <w:bCs/>
+          <w:sz w:val="24"/>
+          <w:szCs w:val="24"/>
+        </w:rPr>
+        <w:t xml:space="preserve"> : </w:t>
+      </w:r>
+      <w:r>
+        <w:rPr>
+          <w:rFonts w:ascii="Roboto" w:hAnsi="Roboto"/>
+          <w:b/>
+          <w:bCs/>
+          <w:sz w:val="24"/>
+          <w:szCs w:val="24"/>
+        </w:rPr>
+        <w:t>Carte bancaire invalide autre banque</w:t>
+      </w:r>
     </w:p>
     <w:p>
       <w:pPr>
@@ -1097,9 +1462,247 @@
           <w:bottom w:val="single" w:sz="4" w:space="1" w:color="auto"/>
           <w:right w:val="single" w:sz="4" w:space="4" w:color="auto"/>
         </w:pBdr>
-        <w:shd w:val="clear" w:color="auto" w:fill="BCDBE5" w:themeFill="accent4" w:themeFillTint="66"/>
-        <w:rPr>
-          <w:rFonts w:ascii="Roboto" w:hAnsi="Roboto"/>
+        <w:rPr>
+          <w:rFonts w:ascii="Roboto" w:hAnsi="Roboto"/>
+          <w:sz w:val="24"/>
+          <w:szCs w:val="24"/>
+        </w:rPr>
+      </w:pPr>
+      <w:r>
+        <w:rPr>
+          <w:rFonts w:ascii="Roboto" w:hAnsi="Roboto"/>
+          <w:sz w:val="24"/>
+          <w:szCs w:val="24"/>
+          <w:shd w:val="clear" w:color="auto" w:fill="BCDBE5" w:themeFill="accent4" w:themeFillTint="66"/>
+        </w:rPr>
+        <w:br/>
+      </w:r>
+      <w:r>
+        <w:rPr>
+          <w:rFonts w:ascii="Roboto" w:hAnsi="Roboto"/>
+          <w:sz w:val="24"/>
+          <w:szCs w:val="24"/>
+          <w:shd w:val="clear" w:color="auto" w:fill="BCDBE5" w:themeFill="accent4" w:themeFillTint="66"/>
+        </w:rPr>
+        <w:t xml:space="preserve">2. </w:t>
+      </w:r>
+      <w:r>
+        <w:rPr>
+          <w:rFonts w:ascii="Roboto" w:hAnsi="Roboto"/>
+          <w:sz w:val="24"/>
+          <w:szCs w:val="24"/>
+          <w:shd w:val="clear" w:color="auto" w:fill="BCDBE5" w:themeFill="accent4" w:themeFillTint="66"/>
+        </w:rPr>
+        <w:t xml:space="preserve">Le Système reconnait la carte comme une </w:t>
+      </w:r>
+      <w:r>
+        <w:rPr>
+          <w:rFonts w:ascii="Roboto" w:hAnsi="Roboto"/>
+          <w:b/>
+          <w:bCs/>
+          <w:sz w:val="24"/>
+          <w:szCs w:val="24"/>
+          <w:shd w:val="clear" w:color="auto" w:fill="BCDBE5" w:themeFill="accent4" w:themeFillTint="66"/>
+        </w:rPr>
+        <w:t>carte bancaire</w:t>
+      </w:r>
+      <w:r>
+        <w:rPr>
+          <w:rFonts w:ascii="Roboto" w:hAnsi="Roboto"/>
+          <w:sz w:val="24"/>
+          <w:szCs w:val="24"/>
+          <w:shd w:val="clear" w:color="auto" w:fill="BCDBE5" w:themeFill="accent4" w:themeFillTint="66"/>
+        </w:rPr>
+        <w:t xml:space="preserve"> d’une </w:t>
+      </w:r>
+      <w:r>
+        <w:rPr>
+          <w:rFonts w:ascii="Roboto" w:hAnsi="Roboto"/>
+          <w:b/>
+          <w:bCs/>
+          <w:sz w:val="24"/>
+          <w:szCs w:val="24"/>
+          <w:shd w:val="clear" w:color="auto" w:fill="BCDBE5" w:themeFill="accent4" w:themeFillTint="66"/>
+        </w:rPr>
+        <w:t>autre banque</w:t>
+      </w:r>
+      <w:r>
+        <w:rPr>
+          <w:rFonts w:ascii="Roboto" w:hAnsi="Roboto"/>
+          <w:sz w:val="24"/>
+          <w:szCs w:val="24"/>
+          <w:shd w:val="clear" w:color="auto" w:fill="BCDBE5" w:themeFill="accent4" w:themeFillTint="66"/>
+        </w:rPr>
+        <w:t xml:space="preserve"> étant invalide</w:t>
+      </w:r>
+      <w:r>
+        <w:rPr>
+          <w:rFonts w:ascii="Roboto" w:hAnsi="Roboto"/>
+          <w:sz w:val="24"/>
+          <w:szCs w:val="24"/>
+        </w:rPr>
+        <w:br/>
+      </w:r>
+      <w:r>
+        <w:rPr>
+          <w:rFonts w:ascii="Roboto" w:hAnsi="Roboto"/>
+          <w:sz w:val="24"/>
+          <w:szCs w:val="24"/>
+        </w:rPr>
+        <w:t>3</w:t>
+      </w:r>
+      <w:r>
+        <w:rPr>
+          <w:rFonts w:ascii="Roboto" w:hAnsi="Roboto"/>
+          <w:sz w:val="24"/>
+          <w:szCs w:val="24"/>
+        </w:rPr>
+        <w:t>.</w:t>
+      </w:r>
+      <w:r>
+        <w:rPr>
+          <w:rFonts w:ascii="Roboto" w:hAnsi="Roboto"/>
+          <w:sz w:val="24"/>
+          <w:szCs w:val="24"/>
+        </w:rPr>
+        <w:t xml:space="preserve"> Le Système </w:t>
+      </w:r>
+      <w:r>
+        <w:rPr>
+          <w:rFonts w:ascii="Roboto" w:hAnsi="Roboto"/>
+          <w:b/>
+          <w:bCs/>
+          <w:sz w:val="24"/>
+          <w:szCs w:val="24"/>
+        </w:rPr>
+        <w:t>informe</w:t>
+      </w:r>
+      <w:r>
+        <w:rPr>
+          <w:rFonts w:ascii="Roboto" w:hAnsi="Roboto"/>
+          <w:sz w:val="24"/>
+          <w:szCs w:val="24"/>
+        </w:rPr>
+        <w:t xml:space="preserve"> le Porteur de carte</w:t>
+      </w:r>
+      <w:r>
+        <w:rPr>
+          <w:rFonts w:ascii="Roboto" w:hAnsi="Roboto"/>
+          <w:sz w:val="24"/>
+          <w:szCs w:val="24"/>
+        </w:rPr>
+        <w:t xml:space="preserve"> que sa carte bancaire n’est pas valide.</w:t>
+      </w:r>
+      <w:r>
+        <w:rPr>
+          <w:rFonts w:ascii="Roboto" w:hAnsi="Roboto"/>
+          <w:sz w:val="24"/>
+          <w:szCs w:val="24"/>
+        </w:rPr>
+        <w:br/>
+        <w:t>4.</w:t>
+      </w:r>
+      <w:r>
+        <w:rPr>
+          <w:rFonts w:ascii="Roboto" w:hAnsi="Roboto"/>
+          <w:sz w:val="24"/>
+          <w:szCs w:val="24"/>
+        </w:rPr>
+        <w:t xml:space="preserve"> </w:t>
+      </w:r>
+      <w:r>
+        <w:rPr>
+          <w:rFonts w:ascii="Roboto" w:hAnsi="Roboto"/>
+          <w:sz w:val="24"/>
+          <w:szCs w:val="24"/>
+        </w:rPr>
+        <w:t xml:space="preserve">Le Système </w:t>
+      </w:r>
+      <w:r>
+        <w:rPr>
+          <w:rFonts w:ascii="Roboto" w:hAnsi="Roboto"/>
+          <w:b/>
+          <w:bCs/>
+          <w:sz w:val="24"/>
+          <w:szCs w:val="24"/>
+        </w:rPr>
+        <w:t>restitue</w:t>
+      </w:r>
+      <w:r>
+        <w:rPr>
+          <w:rFonts w:ascii="Roboto" w:hAnsi="Roboto"/>
+          <w:sz w:val="24"/>
+          <w:szCs w:val="24"/>
+        </w:rPr>
+        <w:t xml:space="preserve"> la carte</w:t>
+      </w:r>
+      <w:r>
+        <w:rPr>
+          <w:rFonts w:ascii="Roboto" w:hAnsi="Roboto"/>
+          <w:sz w:val="24"/>
+          <w:szCs w:val="24"/>
+        </w:rPr>
+        <w:t>.</w:t>
+      </w:r>
+      <w:r>
+        <w:rPr>
+          <w:rFonts w:ascii="Roboto" w:hAnsi="Roboto"/>
+          <w:sz w:val="24"/>
+          <w:szCs w:val="24"/>
+        </w:rPr>
+        <w:br/>
+      </w:r>
+      <w:r>
+        <w:rPr>
+          <w:rFonts w:ascii="Roboto" w:hAnsi="Roboto"/>
+          <w:i/>
+          <w:iCs/>
+          <w:sz w:val="24"/>
+          <w:szCs w:val="24"/>
+        </w:rPr>
+        <w:t>L</w:t>
+      </w:r>
+      <w:r>
+        <w:rPr>
+          <w:rFonts w:ascii="Roboto" w:hAnsi="Roboto"/>
+          <w:i/>
+          <w:iCs/>
+          <w:sz w:val="24"/>
+          <w:szCs w:val="24"/>
+        </w:rPr>
+        <w:t>e cas d’utilisation se termine en échec.</w:t>
+      </w:r>
+      <w:r>
+        <w:rPr>
+          <w:rFonts w:ascii="Roboto" w:hAnsi="Roboto"/>
+          <w:i/>
+          <w:iCs/>
+          <w:sz w:val="24"/>
+          <w:szCs w:val="24"/>
+        </w:rPr>
+        <w:br/>
+      </w:r>
+    </w:p>
+    <w:p>
+      <w:pPr>
+        <w:rPr>
+          <w:rFonts w:ascii="Roboto" w:hAnsi="Roboto"/>
+          <w:sz w:val="24"/>
+          <w:szCs w:val="24"/>
+        </w:rPr>
+      </w:pPr>
+    </w:p>
+    <w:p>
+      <w:pPr>
+        <w:pBdr>
+          <w:top w:val="single" w:sz="4" w:space="1" w:color="auto"/>
+          <w:left w:val="single" w:sz="4" w:space="4" w:color="auto"/>
+          <w:right w:val="single" w:sz="4" w:space="4" w:color="auto"/>
+        </w:pBdr>
+        <w:rPr>
+          <w:rFonts w:ascii="Roboto" w:hAnsi="Roboto"/>
+          <w:b/>
+          <w:bCs/>
           <w:sz w:val="24"/>
           <w:szCs w:val="24"/>
         </w:rPr>
@@ -1113,55 +1716,23 @@
           <w:sz w:val="24"/>
           <w:szCs w:val="24"/>
         </w:rPr>
-        <w:t>(</w:t>
-      </w:r>
-      <w:r>
-        <w:rPr>
-          <w:rFonts w:ascii="Roboto" w:hAnsi="Roboto"/>
-          <w:b/>
-          <w:bCs/>
-          <w:color w:val="7F7F7F" w:themeColor="text1" w:themeTint="80"/>
-          <w:sz w:val="24"/>
-          <w:szCs w:val="24"/>
-        </w:rPr>
-        <w:t>1</w:t>
-      </w:r>
-      <w:proofErr w:type="gramStart"/>
-      <w:r>
-        <w:rPr>
-          <w:rFonts w:ascii="Roboto" w:hAnsi="Roboto"/>
-          <w:b/>
-          <w:bCs/>
-          <w:color w:val="7F7F7F" w:themeColor="text1" w:themeTint="80"/>
-          <w:sz w:val="24"/>
-          <w:szCs w:val="24"/>
-        </w:rPr>
-        <w:t>~)</w:t>
-      </w:r>
-      <w:r>
-        <w:rPr>
-          <w:rFonts w:ascii="Roboto" w:hAnsi="Roboto"/>
-          <w:b/>
-          <w:bCs/>
-          <w:sz w:val="24"/>
-          <w:szCs w:val="24"/>
-        </w:rPr>
-        <w:t>E</w:t>
-      </w:r>
-      <w:proofErr w:type="gramEnd"/>
-      <w:r>
-        <w:rPr>
-          <w:rFonts w:ascii="Roboto" w:hAnsi="Roboto"/>
-          <w:b/>
-          <w:bCs/>
-          <w:sz w:val="24"/>
-          <w:szCs w:val="24"/>
-        </w:rPr>
-        <w:t>1</w:t>
-      </w:r>
-      <w:r>
-        <w:rPr>
-          <w:rFonts w:ascii="Roboto" w:hAnsi="Roboto"/>
+        <w:t>(1~)</w:t>
+      </w:r>
+      <w:r>
+        <w:rPr>
+          <w:rFonts w:ascii="Roboto" w:hAnsi="Roboto"/>
+          <w:b/>
+          <w:bCs/>
+          <w:sz w:val="24"/>
+          <w:szCs w:val="24"/>
+        </w:rPr>
+        <w:t>E3</w:t>
+      </w:r>
+      <w:r>
+        <w:rPr>
+          <w:rFonts w:ascii="Roboto" w:hAnsi="Roboto"/>
+          <w:b/>
+          <w:bCs/>
           <w:sz w:val="24"/>
           <w:szCs w:val="24"/>
         </w:rPr>
@@ -1170,10 +1741,12 @@
       <w:r>
         <w:rPr>
           <w:rFonts w:ascii="Roboto" w:hAnsi="Roboto"/>
-          <w:sz w:val="24"/>
-          <w:szCs w:val="24"/>
-        </w:rPr>
-        <w:t>Carte bancaire invalide même banque</w:t>
+          <w:b/>
+          <w:bCs/>
+          <w:sz w:val="24"/>
+          <w:szCs w:val="24"/>
+        </w:rPr>
+        <w:t xml:space="preserve">Carte invalide </w:t>
       </w:r>
     </w:p>
     <w:p>
@@ -1195,6 +1768,16 @@
           <w:rFonts w:ascii="Roboto" w:hAnsi="Roboto"/>
           <w:sz w:val="24"/>
           <w:szCs w:val="24"/>
+          <w:shd w:val="clear" w:color="auto" w:fill="BCDBE5" w:themeFill="accent4" w:themeFillTint="66"/>
+        </w:rPr>
+        <w:br/>
+      </w:r>
+      <w:r>
+        <w:rPr>
+          <w:rFonts w:ascii="Roboto" w:hAnsi="Roboto"/>
+          <w:sz w:val="24"/>
+          <w:szCs w:val="24"/>
+          <w:shd w:val="clear" w:color="auto" w:fill="BCDBE5" w:themeFill="accent4" w:themeFillTint="66"/>
         </w:rPr>
         <w:t xml:space="preserve">2. </w:t>
       </w:r>
@@ -1203,16 +1786,38 @@
           <w:rFonts w:ascii="Roboto" w:hAnsi="Roboto"/>
           <w:sz w:val="24"/>
           <w:szCs w:val="24"/>
-        </w:rPr>
-        <w:t xml:space="preserve">Le Système reconnait la carte comme une </w:t>
-      </w:r>
-      <w:r>
-        <w:rPr>
-          <w:rFonts w:ascii="Roboto" w:hAnsi="Roboto"/>
-          <w:b/>
-          <w:bCs/>
-          <w:sz w:val="24"/>
-          <w:szCs w:val="24"/>
+          <w:shd w:val="clear" w:color="auto" w:fill="BCDBE5" w:themeFill="accent4" w:themeFillTint="66"/>
+        </w:rPr>
+        <w:t xml:space="preserve">Le Système ne reconnait </w:t>
+      </w:r>
+      <w:r>
+        <w:rPr>
+          <w:rFonts w:ascii="Roboto" w:hAnsi="Roboto"/>
+          <w:b/>
+          <w:bCs/>
+          <w:sz w:val="24"/>
+          <w:szCs w:val="24"/>
+          <w:shd w:val="clear" w:color="auto" w:fill="BCDBE5" w:themeFill="accent4" w:themeFillTint="66"/>
+        </w:rPr>
+        <w:t>pas</w:t>
+      </w:r>
+      <w:r>
+        <w:rPr>
+          <w:rFonts w:ascii="Roboto" w:hAnsi="Roboto"/>
+          <w:sz w:val="24"/>
+          <w:szCs w:val="24"/>
+          <w:shd w:val="clear" w:color="auto" w:fill="BCDBE5" w:themeFill="accent4" w:themeFillTint="66"/>
+        </w:rPr>
+        <w:t xml:space="preserve"> la carte comme une </w:t>
+      </w:r>
+      <w:r>
+        <w:rPr>
+          <w:rFonts w:ascii="Roboto" w:hAnsi="Roboto"/>
+          <w:b/>
+          <w:bCs/>
+          <w:sz w:val="24"/>
+          <w:szCs w:val="24"/>
+          <w:shd w:val="clear" w:color="auto" w:fill="BCDBE5" w:themeFill="accent4" w:themeFillTint="66"/>
         </w:rPr>
         <w:t>carte bancaire</w:t>
       </w:r>
@@ -1222,25 +1827,7 @@
           <w:sz w:val="24"/>
           <w:szCs w:val="24"/>
         </w:rPr>
-        <w:t xml:space="preserve"> de la </w:t>
-      </w:r>
-      <w:r>
-        <w:rPr>
-          <w:rFonts w:ascii="Roboto" w:hAnsi="Roboto"/>
-          <w:b/>
-          <w:bCs/>
-          <w:sz w:val="24"/>
-          <w:szCs w:val="24"/>
-        </w:rPr>
-        <w:t>même banque</w:t>
-      </w:r>
-      <w:r>
-        <w:rPr>
-          <w:rFonts w:ascii="Roboto" w:hAnsi="Roboto"/>
-          <w:sz w:val="24"/>
-          <w:szCs w:val="24"/>
-        </w:rPr>
-        <w:t xml:space="preserve"> étant invalide</w:t>
+        <w:t xml:space="preserve"> </w:t>
       </w:r>
       <w:r>
         <w:rPr>
@@ -1298,7 +1885,7 @@
           <w:sz w:val="24"/>
           <w:szCs w:val="24"/>
         </w:rPr>
-        <w:t xml:space="preserve"> que sa carte bancaire n’est pas valide et va être confisquée.</w:t>
+        <w:t xml:space="preserve"> que sa carte n’est pas valide.</w:t>
       </w:r>
       <w:r>
         <w:rPr>
@@ -1333,7 +1920,7 @@
           <w:sz w:val="24"/>
           <w:szCs w:val="24"/>
         </w:rPr>
-        <w:t>confisque</w:t>
+        <w:t>restitue</w:t>
       </w:r>
       <w:r>
         <w:rPr>
@@ -1367,7 +1954,7 @@
           <w:sz w:val="24"/>
           <w:szCs w:val="24"/>
         </w:rPr>
-        <w:t>L</w:t>
+        <w:t>Le cas d’utilisation se termine en échec.</w:t>
       </w:r>
       <w:r>
         <w:rPr>
@@ -1377,14 +1964,6 @@
           <w:sz w:val="24"/>
           <w:szCs w:val="24"/>
         </w:rPr>
-        <w:t>e cas d’utilisation se termine en échec.</w:t>
-      </w:r>
-      <w:r>
-        <w:rPr>
-          <w:rFonts w:ascii="Roboto" w:hAnsi="Roboto"/>
-          <w:sz w:val="24"/>
-          <w:szCs w:val="24"/>
-        </w:rPr>
         <w:br/>
       </w:r>
     </w:p>
@@ -1396,6 +1975,85 @@
           <w:szCs w:val="24"/>
         </w:rPr>
       </w:pPr>
+    </w:p>
+    <w:p>
+      <w:pPr>
+        <w:pBdr>
+          <w:top w:val="single" w:sz="4" w:space="1" w:color="auto"/>
+          <w:left w:val="single" w:sz="4" w:space="4" w:color="auto"/>
+          <w:right w:val="single" w:sz="4" w:space="4" w:color="auto"/>
+        </w:pBdr>
+        <w:rPr>
+          <w:rFonts w:ascii="Roboto" w:hAnsi="Roboto"/>
+          <w:b/>
+          <w:bCs/>
+          <w:sz w:val="24"/>
+          <w:szCs w:val="24"/>
+        </w:rPr>
+      </w:pPr>
+      <w:r>
+        <w:rPr>
+          <w:rFonts w:ascii="Roboto" w:hAnsi="Roboto"/>
+          <w:b/>
+          <w:bCs/>
+          <w:color w:val="7F7F7F" w:themeColor="text1" w:themeTint="80"/>
+          <w:sz w:val="24"/>
+          <w:szCs w:val="24"/>
+        </w:rPr>
+        <w:t>(</w:t>
+      </w:r>
+      <w:r>
+        <w:rPr>
+          <w:rFonts w:ascii="Roboto" w:hAnsi="Roboto"/>
+          <w:b/>
+          <w:bCs/>
+          <w:color w:val="7F7F7F" w:themeColor="text1" w:themeTint="80"/>
+          <w:sz w:val="24"/>
+          <w:szCs w:val="24"/>
+        </w:rPr>
+        <w:t>3</w:t>
+      </w:r>
+      <w:r>
+        <w:rPr>
+          <w:rFonts w:ascii="Roboto" w:hAnsi="Roboto"/>
+          <w:b/>
+          <w:bCs/>
+          <w:color w:val="7F7F7F" w:themeColor="text1" w:themeTint="80"/>
+          <w:sz w:val="24"/>
+          <w:szCs w:val="24"/>
+        </w:rPr>
+        <w:t>~)</w:t>
+      </w:r>
+      <w:r>
+        <w:rPr>
+          <w:rFonts w:ascii="Roboto" w:hAnsi="Roboto"/>
+          <w:b/>
+          <w:bCs/>
+          <w:sz w:val="24"/>
+          <w:szCs w:val="24"/>
+        </w:rPr>
+        <w:t xml:space="preserve">E4 : </w:t>
+      </w:r>
+      <w:r>
+        <w:rPr>
+          <w:rFonts w:ascii="Roboto" w:hAnsi="Roboto"/>
+          <w:b/>
+          <w:bCs/>
+          <w:sz w:val="24"/>
+          <w:szCs w:val="24"/>
+        </w:rPr>
+        <w:t>Annulation</w:t>
+      </w:r>
+      <w:r>
+        <w:rPr>
+          <w:rFonts w:ascii="Roboto" w:hAnsi="Roboto"/>
+          <w:b/>
+          <w:bCs/>
+          <w:sz w:val="24"/>
+          <w:szCs w:val="24"/>
+        </w:rPr>
+        <w:t xml:space="preserve"> identification</w:t>
+      </w:r>
     </w:p>
     <w:p>
       <w:pPr>
@@ -1405,9 +2063,192 @@
           <w:bottom w:val="single" w:sz="4" w:space="1" w:color="auto"/>
           <w:right w:val="single" w:sz="4" w:space="4" w:color="auto"/>
         </w:pBdr>
-        <w:shd w:val="clear" w:color="auto" w:fill="BCDBE5" w:themeFill="accent4" w:themeFillTint="66"/>
-        <w:rPr>
-          <w:rFonts w:ascii="Roboto" w:hAnsi="Roboto"/>
+        <w:rPr>
+          <w:rFonts w:ascii="Roboto" w:hAnsi="Roboto"/>
+          <w:sz w:val="24"/>
+          <w:szCs w:val="24"/>
+        </w:rPr>
+      </w:pPr>
+      <w:r>
+        <w:rPr>
+          <w:rFonts w:ascii="Roboto" w:hAnsi="Roboto"/>
+          <w:sz w:val="24"/>
+          <w:szCs w:val="24"/>
+        </w:rPr>
+        <w:br/>
+      </w:r>
+      <w:r>
+        <w:rPr>
+          <w:rFonts w:ascii="Roboto" w:hAnsi="Roboto"/>
+          <w:sz w:val="24"/>
+          <w:szCs w:val="24"/>
+          <w:shd w:val="clear" w:color="auto" w:fill="ECCAFC" w:themeFill="accent5" w:themeFillTint="66"/>
+        </w:rPr>
+        <w:t xml:space="preserve">4. </w:t>
+      </w:r>
+      <w:r>
+        <w:rPr>
+          <w:rFonts w:ascii="Roboto" w:hAnsi="Roboto"/>
+          <w:sz w:val="24"/>
+          <w:szCs w:val="24"/>
+          <w:shd w:val="clear" w:color="auto" w:fill="ECCAFC" w:themeFill="accent5" w:themeFillTint="66"/>
+        </w:rPr>
+        <w:t xml:space="preserve">Le Porteur de carte </w:t>
+      </w:r>
+      <w:r>
+        <w:rPr>
+          <w:rFonts w:ascii="Roboto" w:hAnsi="Roboto"/>
+          <w:b/>
+          <w:bCs/>
+          <w:sz w:val="24"/>
+          <w:szCs w:val="24"/>
+          <w:shd w:val="clear" w:color="auto" w:fill="ECCAFC" w:themeFill="accent5" w:themeFillTint="66"/>
+        </w:rPr>
+        <w:t>annule</w:t>
+      </w:r>
+      <w:r>
+        <w:rPr>
+          <w:rFonts w:ascii="Roboto" w:hAnsi="Roboto"/>
+          <w:sz w:val="24"/>
+          <w:szCs w:val="24"/>
+          <w:shd w:val="clear" w:color="auto" w:fill="ECCAFC" w:themeFill="accent5" w:themeFillTint="66"/>
+        </w:rPr>
+        <w:t xml:space="preserve"> son identification</w:t>
+      </w:r>
+      <w:r>
+        <w:rPr>
+          <w:rFonts w:ascii="Roboto" w:hAnsi="Roboto"/>
+          <w:sz w:val="24"/>
+          <w:szCs w:val="24"/>
+        </w:rPr>
+        <w:br/>
+      </w:r>
+      <w:r>
+        <w:rPr>
+          <w:rFonts w:ascii="Roboto" w:hAnsi="Roboto"/>
+          <w:sz w:val="24"/>
+          <w:szCs w:val="24"/>
+        </w:rPr>
+        <w:t>3.</w:t>
+      </w:r>
+      <w:r>
+        <w:rPr>
+          <w:rFonts w:ascii="Roboto" w:hAnsi="Roboto"/>
+          <w:sz w:val="24"/>
+          <w:szCs w:val="24"/>
+        </w:rPr>
+        <w:t xml:space="preserve"> </w:t>
+      </w:r>
+      <w:r>
+        <w:rPr>
+          <w:rFonts w:ascii="Roboto" w:hAnsi="Roboto"/>
+          <w:sz w:val="24"/>
+          <w:szCs w:val="24"/>
+        </w:rPr>
+        <w:t xml:space="preserve">Le Système </w:t>
+      </w:r>
+      <w:r>
+        <w:rPr>
+          <w:rFonts w:ascii="Roboto" w:hAnsi="Roboto"/>
+          <w:b/>
+          <w:bCs/>
+          <w:sz w:val="24"/>
+          <w:szCs w:val="24"/>
+        </w:rPr>
+        <w:t>restitue</w:t>
+      </w:r>
+      <w:r>
+        <w:rPr>
+          <w:rFonts w:ascii="Roboto" w:hAnsi="Roboto"/>
+          <w:sz w:val="24"/>
+          <w:szCs w:val="24"/>
+        </w:rPr>
+        <w:t xml:space="preserve"> la carte</w:t>
+      </w:r>
+      <w:r>
+        <w:rPr>
+          <w:rFonts w:ascii="Roboto" w:hAnsi="Roboto"/>
+          <w:sz w:val="24"/>
+          <w:szCs w:val="24"/>
+        </w:rPr>
+        <w:t>.</w:t>
+      </w:r>
+      <w:r>
+        <w:rPr>
+          <w:rFonts w:ascii="Roboto" w:hAnsi="Roboto"/>
+          <w:sz w:val="24"/>
+          <w:szCs w:val="24"/>
+        </w:rPr>
+        <w:br/>
+      </w:r>
+      <w:r>
+        <w:rPr>
+          <w:rFonts w:ascii="Roboto" w:hAnsi="Roboto"/>
+          <w:i/>
+          <w:iCs/>
+          <w:sz w:val="24"/>
+          <w:szCs w:val="24"/>
+        </w:rPr>
+        <w:t>Le cas d’utilisation se termine en échec.</w:t>
+      </w:r>
+      <w:r>
+        <w:rPr>
+          <w:rFonts w:ascii="Roboto" w:hAnsi="Roboto"/>
+          <w:i/>
+          <w:iCs/>
+          <w:sz w:val="24"/>
+          <w:szCs w:val="24"/>
+        </w:rPr>
+        <w:br/>
+      </w:r>
+    </w:p>
+    <w:p>
+      <w:pPr>
+        <w:rPr>
+          <w:rFonts w:ascii="Roboto" w:hAnsi="Roboto"/>
+          <w:sz w:val="24"/>
+          <w:szCs w:val="24"/>
+        </w:rPr>
+      </w:pPr>
+    </w:p>
+    <w:p>
+      <w:pPr>
+        <w:rPr>
+          <w:rFonts w:ascii="Roboto" w:hAnsi="Roboto"/>
+          <w:sz w:val="24"/>
+          <w:szCs w:val="24"/>
+        </w:rPr>
+      </w:pPr>
+    </w:p>
+    <w:p>
+      <w:pPr>
+        <w:rPr>
+          <w:rFonts w:ascii="Roboto" w:hAnsi="Roboto"/>
+          <w:sz w:val="24"/>
+          <w:szCs w:val="24"/>
+        </w:rPr>
+      </w:pPr>
+    </w:p>
+    <w:p>
+      <w:pPr>
+        <w:rPr>
+          <w:rFonts w:ascii="Roboto" w:hAnsi="Roboto"/>
+          <w:sz w:val="24"/>
+          <w:szCs w:val="24"/>
+        </w:rPr>
+      </w:pPr>
+    </w:p>
+    <w:p>
+      <w:pPr>
+        <w:pBdr>
+          <w:top w:val="single" w:sz="4" w:space="1" w:color="auto"/>
+          <w:left w:val="single" w:sz="4" w:space="4" w:color="auto"/>
+          <w:right w:val="single" w:sz="4" w:space="4" w:color="auto"/>
+        </w:pBdr>
+        <w:rPr>
+          <w:rFonts w:ascii="Roboto" w:hAnsi="Roboto"/>
+          <w:b/>
+          <w:bCs/>
           <w:sz w:val="24"/>
           <w:szCs w:val="24"/>
         </w:rPr>
@@ -1421,30 +2262,8 @@
           <w:sz w:val="24"/>
           <w:szCs w:val="24"/>
         </w:rPr>
-        <w:t>(</w:t>
-      </w:r>
-      <w:r>
-        <w:rPr>
-          <w:rFonts w:ascii="Roboto" w:hAnsi="Roboto"/>
-          <w:b/>
-          <w:bCs/>
-          <w:color w:val="7F7F7F" w:themeColor="text1" w:themeTint="80"/>
-          <w:sz w:val="24"/>
-          <w:szCs w:val="24"/>
-        </w:rPr>
-        <w:t>1</w:t>
-      </w:r>
-      <w:proofErr w:type="gramStart"/>
-      <w:r>
-        <w:rPr>
-          <w:rFonts w:ascii="Roboto" w:hAnsi="Roboto"/>
-          <w:b/>
-          <w:bCs/>
-          <w:color w:val="7F7F7F" w:themeColor="text1" w:themeTint="80"/>
-          <w:sz w:val="24"/>
-          <w:szCs w:val="24"/>
-        </w:rPr>
-        <w:t>~)</w:t>
+        <w:lastRenderedPageBreak/>
+        <w:t>(3~)</w:t>
       </w:r>
       <w:r>
         <w:rPr>
@@ -1456,20 +2275,21 @@
         </w:rPr>
         <w:t>E</w:t>
       </w:r>
-      <w:proofErr w:type="gramEnd"/>
-      <w:r>
-        <w:rPr>
-          <w:rFonts w:ascii="Roboto" w:hAnsi="Roboto"/>
-          <w:b/>
-          <w:bCs/>
-          <w:sz w:val="24"/>
-          <w:szCs w:val="24"/>
-        </w:rPr>
-        <w:t>2</w:t>
-      </w:r>
-      <w:r>
-        <w:rPr>
-          <w:rFonts w:ascii="Roboto" w:hAnsi="Roboto"/>
+      <w:r>
+        <w:rPr>
+          <w:rFonts w:ascii="Roboto" w:hAnsi="Roboto"/>
+          <w:b/>
+          <w:bCs/>
+          <w:sz w:val="24"/>
+          <w:szCs w:val="24"/>
+        </w:rPr>
+        <w:t>5</w:t>
+      </w:r>
+      <w:r>
+        <w:rPr>
+          <w:rFonts w:ascii="Roboto" w:hAnsi="Roboto"/>
+          <w:b/>
+          <w:bCs/>
           <w:sz w:val="24"/>
           <w:szCs w:val="24"/>
         </w:rPr>
@@ -1478,10 +2298,33 @@
       <w:r>
         <w:rPr>
           <w:rFonts w:ascii="Roboto" w:hAnsi="Roboto"/>
-          <w:sz w:val="24"/>
-          <w:szCs w:val="24"/>
-        </w:rPr>
-        <w:t>Carte bancaire invalide autre banque</w:t>
+          <w:b/>
+          <w:bCs/>
+          <w:sz w:val="24"/>
+          <w:szCs w:val="24"/>
+        </w:rPr>
+        <w:t>Code incorrect : 3</w:t>
+      </w:r>
+      <w:r>
+        <w:rPr>
+          <w:rFonts w:ascii="Roboto" w:hAnsi="Roboto"/>
+          <w:b/>
+          <w:bCs/>
+          <w:sz w:val="24"/>
+          <w:szCs w:val="24"/>
+          <w:vertAlign w:val="superscript"/>
+        </w:rPr>
+        <w:t>ème</w:t>
+      </w:r>
+      <w:r>
+        <w:rPr>
+          <w:rFonts w:ascii="Roboto" w:hAnsi="Roboto"/>
+          <w:b/>
+          <w:bCs/>
+          <w:sz w:val="24"/>
+          <w:szCs w:val="24"/>
+        </w:rPr>
+        <w:t xml:space="preserve"> tentative</w:t>
       </w:r>
     </w:p>
     <w:p>
@@ -1504,58 +2347,6 @@
           <w:sz w:val="24"/>
           <w:szCs w:val="24"/>
         </w:rPr>
-        <w:t xml:space="preserve">2. </w:t>
-      </w:r>
-      <w:r>
-        <w:rPr>
-          <w:rFonts w:ascii="Roboto" w:hAnsi="Roboto"/>
-          <w:sz w:val="24"/>
-          <w:szCs w:val="24"/>
-        </w:rPr>
-        <w:t xml:space="preserve">Le Système reconnait la carte comme une </w:t>
-      </w:r>
-      <w:r>
-        <w:rPr>
-          <w:rFonts w:ascii="Roboto" w:hAnsi="Roboto"/>
-          <w:b/>
-          <w:bCs/>
-          <w:sz w:val="24"/>
-          <w:szCs w:val="24"/>
-        </w:rPr>
-        <w:t>carte bancaire</w:t>
-      </w:r>
-      <w:r>
-        <w:rPr>
-          <w:rFonts w:ascii="Roboto" w:hAnsi="Roboto"/>
-          <w:sz w:val="24"/>
-          <w:szCs w:val="24"/>
-        </w:rPr>
-        <w:t xml:space="preserve"> d’une </w:t>
-      </w:r>
-      <w:r>
-        <w:rPr>
-          <w:rFonts w:ascii="Roboto" w:hAnsi="Roboto"/>
-          <w:b/>
-          <w:bCs/>
-          <w:sz w:val="24"/>
-          <w:szCs w:val="24"/>
-        </w:rPr>
-        <w:t>autre banque</w:t>
-      </w:r>
-      <w:r>
-        <w:rPr>
-          <w:rFonts w:ascii="Roboto" w:hAnsi="Roboto"/>
-          <w:sz w:val="24"/>
-          <w:szCs w:val="24"/>
-        </w:rPr>
-        <w:t xml:space="preserve"> étant invalide</w:t>
-      </w:r>
-      <w:r>
-        <w:rPr>
-          <w:rFonts w:ascii="Roboto" w:hAnsi="Roboto"/>
-          <w:sz w:val="24"/>
-          <w:szCs w:val="24"/>
-        </w:rPr>
         <w:br/>
       </w:r>
       <w:r>
@@ -1563,8 +2354,65 @@
           <w:rFonts w:ascii="Roboto" w:hAnsi="Roboto"/>
           <w:sz w:val="24"/>
           <w:szCs w:val="24"/>
-        </w:rPr>
-        <w:t>3</w:t>
+          <w:shd w:val="clear" w:color="auto" w:fill="ECCAFC" w:themeFill="accent5" w:themeFillTint="66"/>
+        </w:rPr>
+        <w:t xml:space="preserve">4. </w:t>
+      </w:r>
+      <w:r>
+        <w:rPr>
+          <w:rFonts w:ascii="Roboto" w:hAnsi="Roboto"/>
+          <w:sz w:val="24"/>
+          <w:szCs w:val="24"/>
+          <w:shd w:val="clear" w:color="auto" w:fill="ECCAFC" w:themeFill="accent5" w:themeFillTint="66"/>
+        </w:rPr>
+        <w:t xml:space="preserve">Le Porteur de carte saisit un </w:t>
+      </w:r>
+      <w:r>
+        <w:rPr>
+          <w:rFonts w:ascii="Roboto" w:hAnsi="Roboto"/>
+          <w:b/>
+          <w:bCs/>
+          <w:sz w:val="24"/>
+          <w:szCs w:val="24"/>
+          <w:shd w:val="clear" w:color="auto" w:fill="ECCAFC" w:themeFill="accent5" w:themeFillTint="66"/>
+        </w:rPr>
+        <w:t>code incorrect</w:t>
+      </w:r>
+      <w:r>
+        <w:rPr>
+          <w:rFonts w:ascii="Roboto" w:hAnsi="Roboto"/>
+          <w:sz w:val="24"/>
+          <w:szCs w:val="24"/>
+          <w:shd w:val="clear" w:color="auto" w:fill="ECCAFC" w:themeFill="accent5" w:themeFillTint="66"/>
+        </w:rPr>
+        <w:t xml:space="preserve"> pour </w:t>
+      </w:r>
+      <w:r>
+        <w:rPr>
+          <w:rFonts w:ascii="Roboto" w:hAnsi="Roboto"/>
+          <w:b/>
+          <w:bCs/>
+          <w:sz w:val="24"/>
+          <w:szCs w:val="24"/>
+          <w:shd w:val="clear" w:color="auto" w:fill="ECCAFC" w:themeFill="accent5" w:themeFillTint="66"/>
+        </w:rPr>
+        <w:t>la troisième fois</w:t>
+      </w:r>
+      <w:r>
+        <w:rPr>
+          <w:rFonts w:ascii="Roboto" w:hAnsi="Roboto"/>
+          <w:sz w:val="24"/>
+          <w:szCs w:val="24"/>
+        </w:rPr>
+        <w:br/>
+      </w:r>
+      <w:r>
+        <w:rPr>
+          <w:rFonts w:ascii="Roboto" w:hAnsi="Roboto"/>
+          <w:sz w:val="24"/>
+          <w:szCs w:val="24"/>
+        </w:rPr>
+        <w:t>5</w:t>
       </w:r>
       <w:r>
         <w:rPr>
@@ -1598,15 +2446,39 @@
           <w:sz w:val="24"/>
           <w:szCs w:val="24"/>
         </w:rPr>
-        <w:t xml:space="preserve"> le Porteur de carte</w:t>
-      </w:r>
-      <w:r>
-        <w:rPr>
-          <w:rFonts w:ascii="Roboto" w:hAnsi="Roboto"/>
-          <w:sz w:val="24"/>
-          <w:szCs w:val="24"/>
-        </w:rPr>
-        <w:t xml:space="preserve"> que sa carte bancaire n’est pas valide.</w:t>
+        <w:t xml:space="preserve"> le Porteur de carte que le code est incorrect pour la troisième fois</w:t>
+      </w:r>
+      <w:r>
+        <w:rPr>
+          <w:rFonts w:ascii="Roboto" w:hAnsi="Roboto"/>
+          <w:sz w:val="24"/>
+          <w:szCs w:val="24"/>
+        </w:rPr>
+        <w:t>, qu’</w:t>
+      </w:r>
+      <w:r>
+        <w:rPr>
+          <w:rFonts w:ascii="Roboto" w:hAnsi="Roboto"/>
+          <w:sz w:val="24"/>
+          <w:szCs w:val="24"/>
+        </w:rPr>
+        <w:t>il ne peut plus réessayer</w:t>
+      </w:r>
+      <w:r>
+        <w:rPr>
+          <w:rFonts w:ascii="Roboto" w:hAnsi="Roboto"/>
+          <w:sz w:val="24"/>
+          <w:szCs w:val="24"/>
+        </w:rPr>
+        <w:t xml:space="preserve"> et </w:t>
+      </w:r>
+      <w:r>
+        <w:rPr>
+          <w:rFonts w:ascii="Roboto" w:hAnsi="Roboto"/>
+          <w:sz w:val="24"/>
+          <w:szCs w:val="24"/>
+        </w:rPr>
+        <w:t>que sa carte va être confisquée.</w:t>
       </w:r>
       <w:r>
         <w:rPr>
@@ -1615,15 +2487,7 @@
           <w:szCs w:val="24"/>
         </w:rPr>
         <w:br/>
-        <w:t>4.</w:t>
-      </w:r>
-      <w:r>
-        <w:rPr>
-          <w:rFonts w:ascii="Roboto" w:hAnsi="Roboto"/>
-          <w:sz w:val="24"/>
-          <w:szCs w:val="24"/>
-        </w:rPr>
-        <w:t xml:space="preserve"> </w:t>
+        <w:t xml:space="preserve">6. </w:t>
       </w:r>
       <w:r>
         <w:rPr>
@@ -1641,7 +2505,7 @@
           <w:sz w:val="24"/>
           <w:szCs w:val="24"/>
         </w:rPr>
-        <w:t>restitue</w:t>
+        <w:t>confisque</w:t>
       </w:r>
       <w:r>
         <w:rPr>
@@ -1675,7 +2539,7 @@
           <w:sz w:val="24"/>
           <w:szCs w:val="24"/>
         </w:rPr>
-        <w:t>L</w:t>
+        <w:t>Le cas d’utilisation se termine en échec.</w:t>
       </w:r>
       <w:r>
         <w:rPr>
@@ -1685,16 +2549,6 @@
           <w:sz w:val="24"/>
           <w:szCs w:val="24"/>
         </w:rPr>
-        <w:t>e cas d’utilisation se termine en échec.</w:t>
-      </w:r>
-      <w:r>
-        <w:rPr>
-          <w:rFonts w:ascii="Roboto" w:hAnsi="Roboto"/>
-          <w:i/>
-          <w:iCs/>
-          <w:sz w:val="24"/>
-          <w:szCs w:val="24"/>
-        </w:rPr>
         <w:br/>
       </w:r>
     </w:p>
@@ -1706,873 +2560,219 @@
           <w:szCs w:val="24"/>
         </w:rPr>
       </w:pPr>
-    </w:p>
-    <w:p>
-      <w:pPr>
-        <w:pBdr>
-          <w:top w:val="single" w:sz="4" w:space="1" w:color="auto"/>
-          <w:left w:val="single" w:sz="4" w:space="4" w:color="auto"/>
-          <w:bottom w:val="single" w:sz="4" w:space="1" w:color="auto"/>
-          <w:right w:val="single" w:sz="4" w:space="4" w:color="auto"/>
-        </w:pBdr>
-        <w:shd w:val="clear" w:color="auto" w:fill="BCDBE5" w:themeFill="accent4" w:themeFillTint="66"/>
-        <w:rPr>
-          <w:rFonts w:ascii="Roboto" w:hAnsi="Roboto"/>
-          <w:sz w:val="24"/>
-          <w:szCs w:val="24"/>
-        </w:rPr>
-      </w:pPr>
-      <w:r>
-        <w:rPr>
-          <w:rFonts w:ascii="Roboto" w:hAnsi="Roboto"/>
-          <w:b/>
-          <w:bCs/>
-          <w:color w:val="7F7F7F" w:themeColor="text1" w:themeTint="80"/>
-          <w:sz w:val="24"/>
-          <w:szCs w:val="24"/>
-        </w:rPr>
-        <w:t>(</w:t>
-      </w:r>
-      <w:r>
-        <w:rPr>
-          <w:rFonts w:ascii="Roboto" w:hAnsi="Roboto"/>
-          <w:b/>
-          <w:bCs/>
-          <w:color w:val="7F7F7F" w:themeColor="text1" w:themeTint="80"/>
-          <w:sz w:val="24"/>
-          <w:szCs w:val="24"/>
-        </w:rPr>
-        <w:t>1</w:t>
-      </w:r>
-      <w:proofErr w:type="gramStart"/>
-      <w:r>
-        <w:rPr>
-          <w:rFonts w:ascii="Roboto" w:hAnsi="Roboto"/>
-          <w:b/>
-          <w:bCs/>
-          <w:color w:val="7F7F7F" w:themeColor="text1" w:themeTint="80"/>
-          <w:sz w:val="24"/>
-          <w:szCs w:val="24"/>
-        </w:rPr>
-        <w:t>~)</w:t>
-      </w:r>
-      <w:r>
-        <w:rPr>
-          <w:rFonts w:ascii="Roboto" w:hAnsi="Roboto"/>
-          <w:b/>
-          <w:bCs/>
-          <w:sz w:val="24"/>
-          <w:szCs w:val="24"/>
-        </w:rPr>
-        <w:t>E</w:t>
-      </w:r>
-      <w:proofErr w:type="gramEnd"/>
-      <w:r>
-        <w:rPr>
-          <w:rFonts w:ascii="Roboto" w:hAnsi="Roboto"/>
-          <w:b/>
-          <w:bCs/>
-          <w:sz w:val="24"/>
-          <w:szCs w:val="24"/>
-        </w:rPr>
-        <w:t>3</w:t>
-      </w:r>
-      <w:r>
-        <w:rPr>
-          <w:rFonts w:ascii="Roboto" w:hAnsi="Roboto"/>
-          <w:sz w:val="24"/>
-          <w:szCs w:val="24"/>
-        </w:rPr>
-        <w:t xml:space="preserve"> : </w:t>
-      </w:r>
-      <w:r>
-        <w:rPr>
-          <w:rFonts w:ascii="Roboto" w:hAnsi="Roboto"/>
-          <w:sz w:val="24"/>
-          <w:szCs w:val="24"/>
-        </w:rPr>
-        <w:t xml:space="preserve">Carte invalide </w:t>
-      </w:r>
-    </w:p>
-    <w:p>
-      <w:pPr>
-        <w:pBdr>
-          <w:top w:val="single" w:sz="4" w:space="1" w:color="auto"/>
-          <w:left w:val="single" w:sz="4" w:space="4" w:color="auto"/>
-          <w:bottom w:val="single" w:sz="4" w:space="1" w:color="auto"/>
-          <w:right w:val="single" w:sz="4" w:space="4" w:color="auto"/>
-        </w:pBdr>
-        <w:rPr>
-          <w:rFonts w:ascii="Roboto" w:hAnsi="Roboto"/>
-          <w:sz w:val="24"/>
-          <w:szCs w:val="24"/>
-        </w:rPr>
-      </w:pPr>
-      <w:r>
-        <w:rPr>
-          <w:rFonts w:ascii="Roboto" w:hAnsi="Roboto"/>
-          <w:sz w:val="24"/>
-          <w:szCs w:val="24"/>
-        </w:rPr>
-        <w:t xml:space="preserve">2. </w:t>
-      </w:r>
-      <w:r>
-        <w:rPr>
-          <w:rFonts w:ascii="Roboto" w:hAnsi="Roboto"/>
-          <w:sz w:val="24"/>
-          <w:szCs w:val="24"/>
-        </w:rPr>
-        <w:t xml:space="preserve">Le Système ne reconnait </w:t>
-      </w:r>
-      <w:r>
-        <w:rPr>
-          <w:rFonts w:ascii="Roboto" w:hAnsi="Roboto"/>
-          <w:b/>
-          <w:bCs/>
-          <w:sz w:val="24"/>
-          <w:szCs w:val="24"/>
-        </w:rPr>
-        <w:t>pas</w:t>
-      </w:r>
-      <w:r>
-        <w:rPr>
-          <w:rFonts w:ascii="Roboto" w:hAnsi="Roboto"/>
-          <w:sz w:val="24"/>
-          <w:szCs w:val="24"/>
-        </w:rPr>
-        <w:t xml:space="preserve"> la carte comme une </w:t>
-      </w:r>
-      <w:r>
-        <w:rPr>
-          <w:rFonts w:ascii="Roboto" w:hAnsi="Roboto"/>
-          <w:b/>
-          <w:bCs/>
-          <w:sz w:val="24"/>
-          <w:szCs w:val="24"/>
-        </w:rPr>
-        <w:t>carte bancaire</w:t>
-      </w:r>
-      <w:r>
-        <w:rPr>
-          <w:rFonts w:ascii="Roboto" w:hAnsi="Roboto"/>
-          <w:sz w:val="24"/>
-          <w:szCs w:val="24"/>
-        </w:rPr>
-        <w:t xml:space="preserve"> </w:t>
-      </w:r>
-      <w:r>
-        <w:rPr>
-          <w:rFonts w:ascii="Roboto" w:hAnsi="Roboto"/>
-          <w:sz w:val="24"/>
-          <w:szCs w:val="24"/>
-        </w:rPr>
-        <w:br/>
-      </w:r>
-      <w:r>
-        <w:rPr>
-          <w:rFonts w:ascii="Roboto" w:hAnsi="Roboto"/>
-          <w:sz w:val="24"/>
-          <w:szCs w:val="24"/>
-        </w:rPr>
-        <w:t>3</w:t>
-      </w:r>
-      <w:r>
-        <w:rPr>
-          <w:rFonts w:ascii="Roboto" w:hAnsi="Roboto"/>
-          <w:sz w:val="24"/>
-          <w:szCs w:val="24"/>
-        </w:rPr>
-        <w:t>.</w:t>
-      </w:r>
-      <w:r>
-        <w:rPr>
-          <w:rFonts w:ascii="Roboto" w:hAnsi="Roboto"/>
-          <w:sz w:val="24"/>
-          <w:szCs w:val="24"/>
-        </w:rPr>
-        <w:t xml:space="preserve"> Le Système </w:t>
-      </w:r>
-      <w:r>
-        <w:rPr>
-          <w:rFonts w:ascii="Roboto" w:hAnsi="Roboto"/>
-          <w:b/>
-          <w:bCs/>
-          <w:sz w:val="24"/>
-          <w:szCs w:val="24"/>
-        </w:rPr>
-        <w:t>informe</w:t>
-      </w:r>
-      <w:r>
-        <w:rPr>
-          <w:rFonts w:ascii="Roboto" w:hAnsi="Roboto"/>
-          <w:sz w:val="24"/>
-          <w:szCs w:val="24"/>
-        </w:rPr>
-        <w:t xml:space="preserve"> le Porteur de carte</w:t>
-      </w:r>
-      <w:r>
-        <w:rPr>
-          <w:rFonts w:ascii="Roboto" w:hAnsi="Roboto"/>
-          <w:sz w:val="24"/>
-          <w:szCs w:val="24"/>
-        </w:rPr>
-        <w:t xml:space="preserve"> que sa carte n’est pas valide.</w:t>
-      </w:r>
-      <w:r>
-        <w:rPr>
-          <w:rFonts w:ascii="Roboto" w:hAnsi="Roboto"/>
-          <w:sz w:val="24"/>
-          <w:szCs w:val="24"/>
-        </w:rPr>
-        <w:br/>
-        <w:t>4.</w:t>
-      </w:r>
-      <w:r>
-        <w:rPr>
-          <w:rFonts w:ascii="Roboto" w:hAnsi="Roboto"/>
-          <w:sz w:val="24"/>
-          <w:szCs w:val="24"/>
-        </w:rPr>
-        <w:t xml:space="preserve"> </w:t>
-      </w:r>
-      <w:r>
-        <w:rPr>
-          <w:rFonts w:ascii="Roboto" w:hAnsi="Roboto"/>
-          <w:sz w:val="24"/>
-          <w:szCs w:val="24"/>
-        </w:rPr>
-        <w:t xml:space="preserve">Le Système </w:t>
-      </w:r>
-      <w:r>
-        <w:rPr>
-          <w:rFonts w:ascii="Roboto" w:hAnsi="Roboto"/>
-          <w:b/>
-          <w:bCs/>
-          <w:sz w:val="24"/>
-          <w:szCs w:val="24"/>
-        </w:rPr>
-        <w:t>restitue</w:t>
-      </w:r>
-      <w:r>
-        <w:rPr>
-          <w:rFonts w:ascii="Roboto" w:hAnsi="Roboto"/>
-          <w:sz w:val="24"/>
-          <w:szCs w:val="24"/>
-        </w:rPr>
-        <w:t xml:space="preserve"> la carte</w:t>
-      </w:r>
-      <w:r>
-        <w:rPr>
-          <w:rFonts w:ascii="Roboto" w:hAnsi="Roboto"/>
-          <w:sz w:val="24"/>
-          <w:szCs w:val="24"/>
-        </w:rPr>
-        <w:t>.</w:t>
-      </w:r>
-      <w:r>
-        <w:rPr>
-          <w:rFonts w:ascii="Roboto" w:hAnsi="Roboto"/>
-          <w:sz w:val="24"/>
-          <w:szCs w:val="24"/>
-        </w:rPr>
-        <w:br/>
-      </w:r>
-      <w:r>
-        <w:rPr>
-          <w:rFonts w:ascii="Roboto" w:hAnsi="Roboto"/>
-          <w:i/>
-          <w:iCs/>
-          <w:sz w:val="24"/>
-          <w:szCs w:val="24"/>
-        </w:rPr>
-        <w:t>Le cas d’utilisation se termine en échec.</w:t>
-      </w:r>
-      <w:r>
-        <w:rPr>
-          <w:rFonts w:ascii="Roboto" w:hAnsi="Roboto"/>
-          <w:i/>
-          <w:iCs/>
-          <w:sz w:val="24"/>
-          <w:szCs w:val="24"/>
-        </w:rPr>
-        <w:br/>
-      </w:r>
-    </w:p>
-    <w:p>
-      <w:pPr>
-        <w:rPr>
-          <w:rFonts w:ascii="Roboto" w:hAnsi="Roboto"/>
-          <w:sz w:val="24"/>
-          <w:szCs w:val="24"/>
-        </w:rPr>
-      </w:pPr>
-    </w:p>
-    <w:p>
-      <w:pPr>
-        <w:pBdr>
-          <w:top w:val="single" w:sz="4" w:space="1" w:color="auto"/>
-          <w:left w:val="single" w:sz="4" w:space="4" w:color="auto"/>
-          <w:bottom w:val="single" w:sz="4" w:space="1" w:color="auto"/>
-          <w:right w:val="single" w:sz="4" w:space="4" w:color="auto"/>
-        </w:pBdr>
-        <w:shd w:val="clear" w:color="auto" w:fill="ECCAFC" w:themeFill="accent5" w:themeFillTint="66"/>
-        <w:rPr>
-          <w:rFonts w:ascii="Roboto" w:hAnsi="Roboto"/>
-          <w:sz w:val="24"/>
-          <w:szCs w:val="24"/>
-        </w:rPr>
-      </w:pPr>
-      <w:r>
-        <w:rPr>
-          <w:rFonts w:ascii="Roboto" w:hAnsi="Roboto"/>
-          <w:b/>
-          <w:bCs/>
-          <w:color w:val="7F7F7F" w:themeColor="text1" w:themeTint="80"/>
-          <w:sz w:val="24"/>
-          <w:szCs w:val="24"/>
-        </w:rPr>
-        <w:t>(</w:t>
-      </w:r>
-      <w:r>
-        <w:rPr>
-          <w:rFonts w:ascii="Roboto" w:hAnsi="Roboto"/>
-          <w:b/>
-          <w:bCs/>
-          <w:color w:val="7F7F7F" w:themeColor="text1" w:themeTint="80"/>
-          <w:sz w:val="24"/>
-          <w:szCs w:val="24"/>
-        </w:rPr>
-        <w:t>3</w:t>
-      </w:r>
-      <w:proofErr w:type="gramStart"/>
-      <w:r>
-        <w:rPr>
-          <w:rFonts w:ascii="Roboto" w:hAnsi="Roboto"/>
-          <w:b/>
-          <w:bCs/>
-          <w:color w:val="7F7F7F" w:themeColor="text1" w:themeTint="80"/>
-          <w:sz w:val="24"/>
-          <w:szCs w:val="24"/>
-        </w:rPr>
-        <w:t>~)</w:t>
-      </w:r>
-      <w:r>
-        <w:rPr>
-          <w:rFonts w:ascii="Roboto" w:hAnsi="Roboto"/>
-          <w:b/>
-          <w:bCs/>
-          <w:sz w:val="24"/>
-          <w:szCs w:val="24"/>
-        </w:rPr>
-        <w:t>E</w:t>
-      </w:r>
-      <w:proofErr w:type="gramEnd"/>
-      <w:r>
-        <w:rPr>
-          <w:rFonts w:ascii="Roboto" w:hAnsi="Roboto"/>
-          <w:b/>
-          <w:bCs/>
-          <w:sz w:val="24"/>
-          <w:szCs w:val="24"/>
-        </w:rPr>
-        <w:t>4</w:t>
-      </w:r>
-      <w:r>
-        <w:rPr>
-          <w:rFonts w:ascii="Roboto" w:hAnsi="Roboto"/>
-          <w:sz w:val="24"/>
-          <w:szCs w:val="24"/>
-        </w:rPr>
-        <w:t xml:space="preserve"> : </w:t>
-      </w:r>
-      <w:r>
-        <w:rPr>
-          <w:rFonts w:ascii="Roboto" w:hAnsi="Roboto"/>
-          <w:sz w:val="24"/>
-          <w:szCs w:val="24"/>
-        </w:rPr>
-        <w:t>Annulation</w:t>
-      </w:r>
-      <w:r>
-        <w:rPr>
-          <w:rFonts w:ascii="Roboto" w:hAnsi="Roboto"/>
-          <w:sz w:val="24"/>
-          <w:szCs w:val="24"/>
-        </w:rPr>
-        <w:t xml:space="preserve"> identification</w:t>
-      </w:r>
-    </w:p>
-    <w:p>
-      <w:pPr>
-        <w:pBdr>
-          <w:top w:val="single" w:sz="4" w:space="1" w:color="auto"/>
-          <w:left w:val="single" w:sz="4" w:space="4" w:color="auto"/>
-          <w:bottom w:val="single" w:sz="4" w:space="1" w:color="auto"/>
-          <w:right w:val="single" w:sz="4" w:space="4" w:color="auto"/>
-        </w:pBdr>
-        <w:rPr>
-          <w:rFonts w:ascii="Roboto" w:hAnsi="Roboto"/>
-          <w:sz w:val="24"/>
-          <w:szCs w:val="24"/>
-        </w:rPr>
-      </w:pPr>
-      <w:r>
-        <w:rPr>
-          <w:rFonts w:ascii="Roboto" w:hAnsi="Roboto"/>
-          <w:sz w:val="24"/>
-          <w:szCs w:val="24"/>
-        </w:rPr>
-        <w:t xml:space="preserve">4. </w:t>
-      </w:r>
-      <w:r>
-        <w:rPr>
-          <w:rFonts w:ascii="Roboto" w:hAnsi="Roboto"/>
-          <w:sz w:val="24"/>
-          <w:szCs w:val="24"/>
-        </w:rPr>
-        <w:t xml:space="preserve">Le </w:t>
-      </w:r>
-      <w:r>
-        <w:rPr>
-          <w:rFonts w:ascii="Roboto" w:hAnsi="Roboto"/>
-          <w:sz w:val="24"/>
-          <w:szCs w:val="24"/>
-        </w:rPr>
-        <w:t xml:space="preserve">Porteur de carte </w:t>
-      </w:r>
-      <w:r>
-        <w:rPr>
-          <w:rFonts w:ascii="Roboto" w:hAnsi="Roboto"/>
-          <w:b/>
-          <w:bCs/>
-          <w:sz w:val="24"/>
-          <w:szCs w:val="24"/>
-        </w:rPr>
-        <w:t>annule</w:t>
-      </w:r>
-      <w:r>
-        <w:rPr>
-          <w:rFonts w:ascii="Roboto" w:hAnsi="Roboto"/>
-          <w:sz w:val="24"/>
-          <w:szCs w:val="24"/>
-        </w:rPr>
-        <w:t xml:space="preserve"> son identification</w:t>
-      </w:r>
-      <w:r>
-        <w:rPr>
-          <w:rFonts w:ascii="Roboto" w:hAnsi="Roboto"/>
-          <w:sz w:val="24"/>
-          <w:szCs w:val="24"/>
-        </w:rPr>
-        <w:br/>
-      </w:r>
-      <w:r>
-        <w:rPr>
-          <w:rFonts w:ascii="Roboto" w:hAnsi="Roboto"/>
-          <w:sz w:val="24"/>
-          <w:szCs w:val="24"/>
-        </w:rPr>
-        <w:t>3.</w:t>
-      </w:r>
-      <w:r>
-        <w:rPr>
-          <w:rFonts w:ascii="Roboto" w:hAnsi="Roboto"/>
-          <w:sz w:val="24"/>
-          <w:szCs w:val="24"/>
-        </w:rPr>
-        <w:t xml:space="preserve"> </w:t>
-      </w:r>
-      <w:r>
-        <w:rPr>
-          <w:rFonts w:ascii="Roboto" w:hAnsi="Roboto"/>
-          <w:sz w:val="24"/>
-          <w:szCs w:val="24"/>
-        </w:rPr>
-        <w:t xml:space="preserve">Le Système </w:t>
-      </w:r>
-      <w:r>
-        <w:rPr>
-          <w:rFonts w:ascii="Roboto" w:hAnsi="Roboto"/>
-          <w:b/>
-          <w:bCs/>
-          <w:sz w:val="24"/>
-          <w:szCs w:val="24"/>
-        </w:rPr>
-        <w:t>restitue</w:t>
-      </w:r>
-      <w:r>
-        <w:rPr>
-          <w:rFonts w:ascii="Roboto" w:hAnsi="Roboto"/>
-          <w:sz w:val="24"/>
-          <w:szCs w:val="24"/>
-        </w:rPr>
-        <w:t xml:space="preserve"> la carte</w:t>
-      </w:r>
-      <w:r>
-        <w:rPr>
-          <w:rFonts w:ascii="Roboto" w:hAnsi="Roboto"/>
-          <w:sz w:val="24"/>
-          <w:szCs w:val="24"/>
-        </w:rPr>
-        <w:t>.</w:t>
-      </w:r>
-      <w:r>
-        <w:rPr>
-          <w:rFonts w:ascii="Roboto" w:hAnsi="Roboto"/>
-          <w:sz w:val="24"/>
-          <w:szCs w:val="24"/>
-        </w:rPr>
-        <w:br/>
-      </w:r>
-      <w:r>
-        <w:rPr>
-          <w:rFonts w:ascii="Roboto" w:hAnsi="Roboto"/>
-          <w:i/>
-          <w:iCs/>
-          <w:sz w:val="24"/>
-          <w:szCs w:val="24"/>
-        </w:rPr>
-        <w:t>Le cas d’utilisation se termine en échec.</w:t>
-      </w:r>
-      <w:r>
-        <w:rPr>
-          <w:rFonts w:ascii="Roboto" w:hAnsi="Roboto"/>
-          <w:i/>
-          <w:iCs/>
-          <w:sz w:val="24"/>
-          <w:szCs w:val="24"/>
-        </w:rPr>
-        <w:br/>
-      </w:r>
-    </w:p>
-    <w:p>
-      <w:pPr>
-        <w:rPr>
-          <w:rFonts w:ascii="Roboto" w:hAnsi="Roboto"/>
-          <w:sz w:val="24"/>
-          <w:szCs w:val="24"/>
-        </w:rPr>
-      </w:pPr>
-    </w:p>
-    <w:p>
-      <w:pPr>
-        <w:pBdr>
-          <w:top w:val="single" w:sz="4" w:space="1" w:color="auto"/>
-          <w:left w:val="single" w:sz="4" w:space="4" w:color="auto"/>
-          <w:bottom w:val="single" w:sz="4" w:space="1" w:color="auto"/>
-          <w:right w:val="single" w:sz="4" w:space="4" w:color="auto"/>
-        </w:pBdr>
-        <w:shd w:val="clear" w:color="auto" w:fill="ECCAFC" w:themeFill="accent5" w:themeFillTint="66"/>
-        <w:rPr>
-          <w:rFonts w:ascii="Roboto" w:hAnsi="Roboto"/>
-          <w:sz w:val="24"/>
-          <w:szCs w:val="24"/>
-        </w:rPr>
-      </w:pPr>
-      <w:r>
-        <w:rPr>
-          <w:rFonts w:ascii="Roboto" w:hAnsi="Roboto"/>
-          <w:b/>
-          <w:bCs/>
-          <w:color w:val="7F7F7F" w:themeColor="text1" w:themeTint="80"/>
-          <w:sz w:val="24"/>
-          <w:szCs w:val="24"/>
-        </w:rPr>
-        <w:t>(3</w:t>
-      </w:r>
-      <w:proofErr w:type="gramStart"/>
-      <w:r>
-        <w:rPr>
-          <w:rFonts w:ascii="Roboto" w:hAnsi="Roboto"/>
-          <w:b/>
-          <w:bCs/>
-          <w:color w:val="7F7F7F" w:themeColor="text1" w:themeTint="80"/>
-          <w:sz w:val="24"/>
-          <w:szCs w:val="24"/>
-        </w:rPr>
-        <w:t>~)</w:t>
-      </w:r>
-      <w:r>
-        <w:rPr>
-          <w:rFonts w:ascii="Roboto" w:hAnsi="Roboto"/>
-          <w:b/>
-          <w:bCs/>
-          <w:sz w:val="24"/>
-          <w:szCs w:val="24"/>
-        </w:rPr>
-        <w:t>E</w:t>
-      </w:r>
-      <w:proofErr w:type="gramEnd"/>
-      <w:r>
-        <w:rPr>
-          <w:rFonts w:ascii="Roboto" w:hAnsi="Roboto"/>
-          <w:b/>
-          <w:bCs/>
-          <w:sz w:val="24"/>
-          <w:szCs w:val="24"/>
-        </w:rPr>
-        <w:t>5</w:t>
-      </w:r>
-      <w:r>
-        <w:rPr>
-          <w:rFonts w:ascii="Roboto" w:hAnsi="Roboto"/>
-          <w:sz w:val="24"/>
-          <w:szCs w:val="24"/>
-        </w:rPr>
-        <w:t xml:space="preserve"> : </w:t>
-      </w:r>
-      <w:r>
-        <w:rPr>
-          <w:rFonts w:ascii="Roboto" w:hAnsi="Roboto"/>
-          <w:sz w:val="24"/>
-          <w:szCs w:val="24"/>
-        </w:rPr>
-        <w:t>Code incorrect : 3</w:t>
-      </w:r>
-      <w:r>
-        <w:rPr>
-          <w:rFonts w:ascii="Roboto" w:hAnsi="Roboto"/>
-          <w:sz w:val="24"/>
-          <w:szCs w:val="24"/>
-          <w:vertAlign w:val="superscript"/>
-        </w:rPr>
-        <w:t>ème</w:t>
-      </w:r>
-      <w:r>
-        <w:rPr>
-          <w:rFonts w:ascii="Roboto" w:hAnsi="Roboto"/>
-          <w:sz w:val="24"/>
-          <w:szCs w:val="24"/>
-        </w:rPr>
-        <w:t xml:space="preserve"> tentative</w:t>
-      </w:r>
-    </w:p>
-    <w:p>
-      <w:pPr>
-        <w:pBdr>
-          <w:top w:val="single" w:sz="4" w:space="1" w:color="auto"/>
-          <w:left w:val="single" w:sz="4" w:space="4" w:color="auto"/>
-          <w:bottom w:val="single" w:sz="4" w:space="1" w:color="auto"/>
-          <w:right w:val="single" w:sz="4" w:space="4" w:color="auto"/>
-        </w:pBdr>
-        <w:rPr>
-          <w:rFonts w:ascii="Roboto" w:hAnsi="Roboto"/>
-          <w:sz w:val="24"/>
-          <w:szCs w:val="24"/>
-        </w:rPr>
-      </w:pPr>
-      <w:r>
-        <w:rPr>
-          <w:rFonts w:ascii="Roboto" w:hAnsi="Roboto"/>
-          <w:sz w:val="24"/>
-          <w:szCs w:val="24"/>
-        </w:rPr>
-        <w:t xml:space="preserve">4. </w:t>
-      </w:r>
-      <w:r>
-        <w:rPr>
-          <w:rFonts w:ascii="Roboto" w:hAnsi="Roboto"/>
-          <w:sz w:val="24"/>
-          <w:szCs w:val="24"/>
-        </w:rPr>
-        <w:t>Le Porteur de carte saisi</w:t>
-      </w:r>
-      <w:r>
-        <w:rPr>
-          <w:rFonts w:ascii="Roboto" w:hAnsi="Roboto"/>
-          <w:sz w:val="24"/>
-          <w:szCs w:val="24"/>
-        </w:rPr>
-        <w:t>t</w:t>
-      </w:r>
-      <w:r>
-        <w:rPr>
-          <w:rFonts w:ascii="Roboto" w:hAnsi="Roboto"/>
-          <w:sz w:val="24"/>
-          <w:szCs w:val="24"/>
-        </w:rPr>
-        <w:t xml:space="preserve"> un </w:t>
-      </w:r>
-      <w:r>
-        <w:rPr>
-          <w:rFonts w:ascii="Roboto" w:hAnsi="Roboto"/>
-          <w:b/>
-          <w:bCs/>
-          <w:sz w:val="24"/>
-          <w:szCs w:val="24"/>
-        </w:rPr>
-        <w:t>code incorrect</w:t>
-      </w:r>
-      <w:r>
-        <w:rPr>
-          <w:rFonts w:ascii="Roboto" w:hAnsi="Roboto"/>
-          <w:sz w:val="24"/>
-          <w:szCs w:val="24"/>
-        </w:rPr>
-        <w:t xml:space="preserve"> pour </w:t>
-      </w:r>
-      <w:r>
-        <w:rPr>
-          <w:rFonts w:ascii="Roboto" w:hAnsi="Roboto"/>
-          <w:b/>
-          <w:bCs/>
-          <w:sz w:val="24"/>
-          <w:szCs w:val="24"/>
-        </w:rPr>
-        <w:t>la troisième fois</w:t>
-      </w:r>
-      <w:r>
-        <w:rPr>
-          <w:rFonts w:ascii="Roboto" w:hAnsi="Roboto"/>
-          <w:sz w:val="24"/>
-          <w:szCs w:val="24"/>
-        </w:rPr>
-        <w:br/>
-      </w:r>
-      <w:r>
-        <w:rPr>
-          <w:rFonts w:ascii="Roboto" w:hAnsi="Roboto"/>
-          <w:sz w:val="24"/>
-          <w:szCs w:val="24"/>
-        </w:rPr>
-        <w:t>5</w:t>
-      </w:r>
-      <w:r>
-        <w:rPr>
-          <w:rFonts w:ascii="Roboto" w:hAnsi="Roboto"/>
-          <w:sz w:val="24"/>
-          <w:szCs w:val="24"/>
-        </w:rPr>
-        <w:t>.</w:t>
-      </w:r>
-      <w:r>
-        <w:rPr>
-          <w:rFonts w:ascii="Roboto" w:hAnsi="Roboto"/>
-          <w:sz w:val="24"/>
-          <w:szCs w:val="24"/>
-        </w:rPr>
-        <w:t xml:space="preserve"> Le Système </w:t>
-      </w:r>
-      <w:r>
-        <w:rPr>
-          <w:rFonts w:ascii="Roboto" w:hAnsi="Roboto"/>
-          <w:b/>
-          <w:bCs/>
-          <w:sz w:val="24"/>
-          <w:szCs w:val="24"/>
-        </w:rPr>
-        <w:t>informe</w:t>
-      </w:r>
-      <w:r>
-        <w:rPr>
-          <w:rFonts w:ascii="Roboto" w:hAnsi="Roboto"/>
-          <w:sz w:val="24"/>
-          <w:szCs w:val="24"/>
-        </w:rPr>
-        <w:t xml:space="preserve"> le Porteur de carte que le code est incorrect pour la troisième fois</w:t>
-      </w:r>
-      <w:r>
-        <w:rPr>
-          <w:rFonts w:ascii="Roboto" w:hAnsi="Roboto"/>
-          <w:sz w:val="24"/>
-          <w:szCs w:val="24"/>
-        </w:rPr>
-        <w:t>, qu’</w:t>
-      </w:r>
-      <w:r>
-        <w:rPr>
-          <w:rFonts w:ascii="Roboto" w:hAnsi="Roboto"/>
-          <w:sz w:val="24"/>
-          <w:szCs w:val="24"/>
-        </w:rPr>
-        <w:t>il ne peut plus réessayer</w:t>
-      </w:r>
-      <w:r>
-        <w:rPr>
-          <w:rFonts w:ascii="Roboto" w:hAnsi="Roboto"/>
-          <w:sz w:val="24"/>
-          <w:szCs w:val="24"/>
-        </w:rPr>
-        <w:t xml:space="preserve"> et </w:t>
-      </w:r>
-      <w:r>
-        <w:rPr>
-          <w:rFonts w:ascii="Roboto" w:hAnsi="Roboto"/>
-          <w:sz w:val="24"/>
-          <w:szCs w:val="24"/>
-        </w:rPr>
-        <w:t>que sa carte va être confisquée.</w:t>
-      </w:r>
-      <w:r>
-        <w:rPr>
-          <w:rFonts w:ascii="Roboto" w:hAnsi="Roboto"/>
-          <w:sz w:val="24"/>
-          <w:szCs w:val="24"/>
-        </w:rPr>
-        <w:br/>
-        <w:t xml:space="preserve">6. </w:t>
-      </w:r>
-      <w:r>
-        <w:rPr>
-          <w:rFonts w:ascii="Roboto" w:hAnsi="Roboto"/>
-          <w:sz w:val="24"/>
-          <w:szCs w:val="24"/>
-        </w:rPr>
-        <w:t xml:space="preserve">Le Système </w:t>
-      </w:r>
-      <w:r>
-        <w:rPr>
-          <w:rFonts w:ascii="Roboto" w:hAnsi="Roboto"/>
-          <w:b/>
-          <w:bCs/>
-          <w:sz w:val="24"/>
-          <w:szCs w:val="24"/>
-        </w:rPr>
-        <w:t>confisque</w:t>
-      </w:r>
-      <w:r>
-        <w:rPr>
-          <w:rFonts w:ascii="Roboto" w:hAnsi="Roboto"/>
-          <w:sz w:val="24"/>
-          <w:szCs w:val="24"/>
-        </w:rPr>
-        <w:t xml:space="preserve"> la carte</w:t>
-      </w:r>
-      <w:r>
-        <w:rPr>
-          <w:rFonts w:ascii="Roboto" w:hAnsi="Roboto"/>
-          <w:sz w:val="24"/>
-          <w:szCs w:val="24"/>
-        </w:rPr>
-        <w:t>.</w:t>
-      </w:r>
-      <w:r>
-        <w:rPr>
-          <w:rFonts w:ascii="Roboto" w:hAnsi="Roboto"/>
-          <w:sz w:val="24"/>
-          <w:szCs w:val="24"/>
-        </w:rPr>
-        <w:br/>
-      </w:r>
-      <w:r>
-        <w:rPr>
-          <w:rFonts w:ascii="Roboto" w:hAnsi="Roboto"/>
-          <w:i/>
-          <w:iCs/>
-          <w:sz w:val="24"/>
-          <w:szCs w:val="24"/>
-        </w:rPr>
-        <w:t>Le cas d’utilisation se termine en échec.</w:t>
-      </w:r>
-      <w:r>
-        <w:rPr>
-          <w:rFonts w:ascii="Roboto" w:hAnsi="Roboto"/>
-          <w:i/>
-          <w:iCs/>
-          <w:sz w:val="24"/>
-          <w:szCs w:val="24"/>
-        </w:rPr>
-        <w:br/>
+      <w:r>
+        <w:rPr>
+          <w:rFonts w:ascii="Roboto Medium" w:hAnsi="Roboto Medium"/>
+          <w:noProof/>
+          <w:color w:val="7B08B3" w:themeColor="accent5" w:themeShade="80"/>
+          <w:sz w:val="28"/>
+          <w:szCs w:val="28"/>
+        </w:rPr>
+        <mc:AlternateContent>
+          <mc:Choice Requires="wps">
+            <w:drawing>
+              <wp:anchor distT="45720" distB="45720" distL="114300" distR="114300" simplePos="0" relativeHeight="251659264" behindDoc="0" locked="0" layoutInCell="1" allowOverlap="1" wp14:anchorId="0B64FA2A" wp14:editId="09ED2ACB">
+                <wp:simplePos x="0" y="0"/>
+                <wp:positionH relativeFrom="margin">
+                  <wp:align>left</wp:align>
+                </wp:positionH>
+                <wp:positionV relativeFrom="paragraph">
+                  <wp:posOffset>267094</wp:posOffset>
+                </wp:positionV>
+                <wp:extent cx="4108450" cy="1404620"/>
+                <wp:effectExtent l="0" t="0" r="25400" b="12700"/>
+                <wp:wrapNone/>
+                <wp:docPr id="217" name="Zone de texte 2"/>
+                <wp:cNvGraphicFramePr>
+                  <a:graphicFrameLocks xmlns:a="http://schemas.openxmlformats.org/drawingml/2006/main"/>
+                </wp:cNvGraphicFramePr>
+                <a:graphic xmlns:a="http://schemas.openxmlformats.org/drawingml/2006/main">
+                  <a:graphicData uri="http://schemas.microsoft.com/office/word/2010/wordprocessingShape">
+                    <wps:wsp>
+                      <wps:cNvSpPr txBox="1">
+                        <a:spLocks noChangeArrowheads="1"/>
+                      </wps:cNvSpPr>
+                      <wps:spPr bwMode="auto">
+                        <a:xfrm>
+                          <a:off x="0" y="0"/>
+                          <a:ext cx="4108450" cy="1404620"/>
+                        </a:xfrm>
+                        <a:prstGeom prst="rect">
+                          <a:avLst/>
+                        </a:prstGeom>
+                        <a:solidFill>
+                          <a:schemeClr val="bg1">
+                            <a:lumMod val="95000"/>
+                          </a:schemeClr>
+                        </a:solidFill>
+                        <a:ln w="9525">
+                          <a:solidFill>
+                            <a:schemeClr val="accent4">
+                              <a:lumMod val="50000"/>
+                            </a:schemeClr>
+                          </a:solidFill>
+                          <a:miter lim="800000"/>
+                          <a:headEnd/>
+                          <a:tailEnd/>
+                        </a:ln>
+                      </wps:spPr>
+                      <wps:txbx>
+                        <w:txbxContent>
+                          <w:p>
+                            <w:pPr>
+                              <w:rPr>
+                                <w:rFonts w:ascii="Roboto" w:hAnsi="Roboto"/>
+                                <w:sz w:val="24"/>
+                                <w:szCs w:val="24"/>
+                              </w:rPr>
+                            </w:pPr>
+                            <w:r>
+                              <w:rPr>
+                                <w:rFonts w:ascii="Roboto" w:hAnsi="Roboto"/>
+                                <w:sz w:val="24"/>
+                                <w:szCs w:val="24"/>
+                              </w:rPr>
+                              <w:t xml:space="preserve">Légende : </w:t>
+                            </w:r>
+                            <w:r>
+                              <w:rPr>
+                                <w:rFonts w:ascii="Roboto" w:hAnsi="Roboto"/>
+                                <w:sz w:val="24"/>
+                                <w:szCs w:val="24"/>
+                              </w:rPr>
+                              <w:br/>
+                            </w:r>
+                            <w:r>
+                              <w:rPr>
+                                <w:rFonts w:ascii="Roboto" w:hAnsi="Roboto"/>
+                                <w:color w:val="7F7F7F" w:themeColor="text1" w:themeTint="80"/>
+                                <w:sz w:val="24"/>
+                                <w:szCs w:val="24"/>
+                              </w:rPr>
+                              <w:t xml:space="preserve">(x~) </w:t>
+                            </w:r>
+                            <w:r>
+                              <w:rPr>
+                                <w:rFonts w:ascii="Roboto" w:hAnsi="Roboto"/>
+                                <w:color w:val="7F7F7F" w:themeColor="text1" w:themeTint="80"/>
+                                <w:sz w:val="24"/>
+                                <w:szCs w:val="24"/>
+                              </w:rPr>
+                              <w:sym w:font="Wingdings" w:char="F0E0"/>
+                            </w:r>
+                            <w:r>
+                              <w:rPr>
+                                <w:rFonts w:ascii="Roboto" w:hAnsi="Roboto"/>
+                                <w:color w:val="7F7F7F" w:themeColor="text1" w:themeTint="80"/>
+                                <w:sz w:val="24"/>
+                                <w:szCs w:val="24"/>
+                              </w:rPr>
+                              <w:t xml:space="preserve"> ce scénario suit l’étape n° x</w:t>
+                            </w:r>
+                            <w:r>
+                              <w:rPr>
+                                <w:rFonts w:ascii="Roboto" w:hAnsi="Roboto"/>
+                                <w:color w:val="7F7F7F" w:themeColor="text1" w:themeTint="80"/>
+                                <w:sz w:val="24"/>
+                                <w:szCs w:val="24"/>
+                              </w:rPr>
+                              <w:t xml:space="preserve"> du scénario nominal</w:t>
+                            </w:r>
+                          </w:p>
+                        </w:txbxContent>
+                      </wps:txbx>
+                      <wps:bodyPr rot="0" vert="horz" wrap="square" lIns="91440" tIns="45720" rIns="91440" bIns="45720" anchor="t" anchorCtr="0">
+                        <a:spAutoFit/>
+                      </wps:bodyPr>
+                    </wps:wsp>
+                  </a:graphicData>
+                </a:graphic>
+                <wp14:sizeRelH relativeFrom="margin">
+                  <wp14:pctWidth>0</wp14:pctWidth>
+                </wp14:sizeRelH>
+                <wp14:sizeRelV relativeFrom="margin">
+                  <wp14:pctHeight>20000</wp14:pctHeight>
+                </wp14:sizeRelV>
+              </wp:anchor>
+            </w:drawing>
+          </mc:Choice>
+          <mc:Fallback>
+            <w:pict>
+              <v:shapetype w14:anchorId="0B64FA2A" id="_x0000_t202" coordsize="21600,21600" o:spt="202" path="m,l,21600r21600,l21600,xe">
+                <v:stroke joinstyle="miter"/>
+                <v:path gradientshapeok="t" o:connecttype="rect"/>
+              </v:shapetype>
+              <v:shape id="Zone de texte 2" o:spid="_x0000_s1026" type="#_x0000_t202" style="position:absolute;margin-left:0;margin-top:21.05pt;width:323.5pt;height:110.6pt;z-index:251659264;visibility:visible;mso-wrap-style:square;mso-width-percent:0;mso-height-percent:200;mso-wrap-distance-left:9pt;mso-wrap-distance-top:3.6pt;mso-wrap-distance-right:9pt;mso-wrap-distance-bottom:3.6pt;mso-position-horizontal:left;mso-position-horizontal-relative:margin;mso-position-vertical:absolute;mso-position-vertical-relative:text;mso-width-percent:0;mso-height-percent:200;mso-width-relative:margin;mso-height-relative:margin;v-text-anchor:top" o:gfxdata="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" fillcolor="#f2f2f2 [3052]" strokecolor="#265565 [1607]">
+                <v:textbox style="mso-fit-shape-to-text:t">
+                  <w:txbxContent>
+                    <w:p>
+                      <w:pPr>
+                        <w:rPr>
+                          <w:rFonts w:ascii="Roboto" w:hAnsi="Roboto"/>
+                          <w:sz w:val="24"/>
+                          <w:szCs w:val="24"/>
+                        </w:rPr>
+                      </w:pPr>
+                      <w:r>
+                        <w:rPr>
+                          <w:rFonts w:ascii="Roboto" w:hAnsi="Roboto"/>
+                          <w:sz w:val="24"/>
+                          <w:szCs w:val="24"/>
+                        </w:rPr>
+                        <w:t xml:space="preserve">Légende : </w:t>
+                      </w:r>
+                      <w:r>
+                        <w:rPr>
+                          <w:rFonts w:ascii="Roboto" w:hAnsi="Roboto"/>
+                          <w:sz w:val="24"/>
+                          <w:szCs w:val="24"/>
+                        </w:rPr>
+                        <w:br/>
+                      </w:r>
+                      <w:r>
+                        <w:rPr>
+                          <w:rFonts w:ascii="Roboto" w:hAnsi="Roboto"/>
+                          <w:color w:val="7F7F7F" w:themeColor="text1" w:themeTint="80"/>
+                          <w:sz w:val="24"/>
+                          <w:szCs w:val="24"/>
+                        </w:rPr>
+                        <w:t xml:space="preserve">(x~) </w:t>
+                      </w:r>
+                      <w:r>
+                        <w:rPr>
+                          <w:rFonts w:ascii="Roboto" w:hAnsi="Roboto"/>
+                          <w:color w:val="7F7F7F" w:themeColor="text1" w:themeTint="80"/>
+                          <w:sz w:val="24"/>
+                          <w:szCs w:val="24"/>
+                        </w:rPr>
+                        <w:sym w:font="Wingdings" w:char="F0E0"/>
+                      </w:r>
+                      <w:r>
+                        <w:rPr>
+                          <w:rFonts w:ascii="Roboto" w:hAnsi="Roboto"/>
+                          <w:color w:val="7F7F7F" w:themeColor="text1" w:themeTint="80"/>
+                          <w:sz w:val="24"/>
+                          <w:szCs w:val="24"/>
+                        </w:rPr>
+                        <w:t xml:space="preserve"> ce scénario suit l’étape n° x</w:t>
+                      </w:r>
+                      <w:r>
+                        <w:rPr>
+                          <w:rFonts w:ascii="Roboto" w:hAnsi="Roboto"/>
+                          <w:color w:val="7F7F7F" w:themeColor="text1" w:themeTint="80"/>
+                          <w:sz w:val="24"/>
+                          <w:szCs w:val="24"/>
+                        </w:rPr>
+                        <w:t xml:space="preserve"> du scénario nominal</w:t>
+                      </w:r>
+                    </w:p>
+                  </w:txbxContent>
+                </v:textbox>
+                <w10:wrap anchorx="margin"/>
+              </v:shape>
+            </w:pict>
+          </mc:Fallback>
+        </mc:AlternateContent>
       </w:r>
     </w:p>
     <w:sectPr>

</xml_diff>

<commit_message>
UP _ exo GAB scenario
</commit_message>
<xml_diff>
--- a/FOAD_Unified_Process/GAB/scenario s'identifier.docx
+++ b/FOAD_Unified_Process/GAB/scenario s'identifier.docx
@@ -21,17 +21,6 @@
         </w:rPr>
         <w:t>S’identifier</w:t>
       </w:r>
-    </w:p>
-    <w:p>
-      <w:pPr>
-        <w:rPr>
-          <w:rFonts w:ascii="Roboto" w:hAnsi="Roboto"/>
-          <w:i/>
-          <w:iCs/>
-          <w:sz w:val="24"/>
-          <w:szCs w:val="24"/>
-        </w:rPr>
-      </w:pPr>
     </w:p>
     <w:p>
       <w:pPr>
@@ -533,6 +522,70 @@
           <w:ilvl w:val="0"/>
           <w:numId w:val="2"/>
         </w:numPr>
+        <w:shd w:val="clear" w:color="auto" w:fill="DAEFE2" w:themeFill="accent3" w:themeFillTint="33"/>
+        <w:spacing w:line="360" w:lineRule="auto"/>
+        <w:rPr>
+          <w:rFonts w:ascii="Roboto" w:hAnsi="Roboto"/>
+          <w:sz w:val="24"/>
+          <w:szCs w:val="24"/>
+        </w:rPr>
+      </w:pPr>
+      <w:r>
+        <w:rPr>
+          <w:rFonts w:ascii="Roboto" w:hAnsi="Roboto"/>
+          <w:sz w:val="24"/>
+          <w:szCs w:val="24"/>
+        </w:rPr>
+        <w:t>Le Porteur de carte saisi</w:t>
+      </w:r>
+      <w:r>
+        <w:rPr>
+          <w:rFonts w:ascii="Roboto" w:hAnsi="Roboto"/>
+          <w:sz w:val="24"/>
+          <w:szCs w:val="24"/>
+        </w:rPr>
+        <w:t>t</w:t>
+      </w:r>
+      <w:r>
+        <w:rPr>
+          <w:rFonts w:ascii="Roboto" w:hAnsi="Roboto"/>
+          <w:sz w:val="24"/>
+          <w:szCs w:val="24"/>
+        </w:rPr>
+        <w:t xml:space="preserve"> </w:t>
+      </w:r>
+      <w:r>
+        <w:rPr>
+          <w:rFonts w:ascii="Roboto" w:hAnsi="Roboto"/>
+          <w:sz w:val="24"/>
+          <w:szCs w:val="24"/>
+        </w:rPr>
+        <w:t>s</w:t>
+      </w:r>
+      <w:r>
+        <w:rPr>
+          <w:rFonts w:ascii="Roboto" w:hAnsi="Roboto"/>
+          <w:sz w:val="24"/>
+          <w:szCs w:val="24"/>
+        </w:rPr>
+        <w:t>on code</w:t>
+      </w:r>
+      <w:r>
+        <w:rPr>
+          <w:rFonts w:ascii="Roboto" w:hAnsi="Roboto"/>
+          <w:sz w:val="24"/>
+          <w:szCs w:val="24"/>
+        </w:rPr>
+        <w:t xml:space="preserve"> confidentiel</w:t>
+      </w:r>
+    </w:p>
+    <w:p>
+      <w:pPr>
+        <w:pStyle w:val="Paragraphedeliste"/>
+        <w:numPr>
+          <w:ilvl w:val="0"/>
+          <w:numId w:val="2"/>
+        </w:numPr>
         <w:shd w:val="clear" w:color="auto" w:fill="ECCAFC" w:themeFill="accent5" w:themeFillTint="66"/>
         <w:spacing w:line="360" w:lineRule="auto"/>
         <w:rPr>
@@ -547,23 +600,7 @@
           <w:sz w:val="24"/>
           <w:szCs w:val="24"/>
         </w:rPr>
-        <w:t>Le Porteur de carte saisi</w:t>
-      </w:r>
-      <w:r>
-        <w:rPr>
-          <w:rFonts w:ascii="Roboto" w:hAnsi="Roboto"/>
-          <w:sz w:val="24"/>
-          <w:szCs w:val="24"/>
-        </w:rPr>
-        <w:t>t</w:t>
-      </w:r>
-      <w:r>
-        <w:rPr>
-          <w:rFonts w:ascii="Roboto" w:hAnsi="Roboto"/>
-          <w:sz w:val="24"/>
-          <w:szCs w:val="24"/>
-        </w:rPr>
-        <w:t xml:space="preserve"> le bon code</w:t>
+        <w:t>Le Système reconnait le code confidentiel comme correct</w:t>
       </w:r>
     </w:p>
     <w:p>
@@ -766,7 +803,29 @@
           <w:sz w:val="24"/>
           <w:szCs w:val="24"/>
         </w:rPr>
-        <w:t>(3~)</w:t>
+        <w:t>(</w:t>
+      </w:r>
+      <w:r>
+        <w:rPr>
+          <w:rFonts w:ascii="Roboto" w:hAnsi="Roboto"/>
+          <w:b/>
+          <w:bCs/>
+          <w:color w:val="7F7F7F" w:themeColor="text1" w:themeTint="80"/>
+          <w:sz w:val="24"/>
+          <w:szCs w:val="24"/>
+        </w:rPr>
+        <w:t>4</w:t>
+      </w:r>
+      <w:r>
+        <w:rPr>
+          <w:rFonts w:ascii="Roboto" w:hAnsi="Roboto"/>
+          <w:b/>
+          <w:bCs/>
+          <w:color w:val="7F7F7F" w:themeColor="text1" w:themeTint="80"/>
+          <w:sz w:val="24"/>
+          <w:szCs w:val="24"/>
+        </w:rPr>
+        <w:t>~)</w:t>
       </w:r>
       <w:r>
         <w:rPr>
@@ -796,18 +855,7 @@
           <w:sz w:val="24"/>
           <w:szCs w:val="24"/>
         </w:rPr>
-        <w:t xml:space="preserve">Code incorrect : </w:t>
-      </w:r>
-      <w:proofErr w:type="gramStart"/>
-      <w:r>
-        <w:rPr>
-          <w:rFonts w:ascii="Roboto" w:hAnsi="Roboto"/>
-          <w:b/>
-          <w:bCs/>
-          <w:sz w:val="24"/>
-          <w:szCs w:val="24"/>
-        </w:rPr>
-        <w:t>1</w:t>
+        <w:t>Code incorrect : 1</w:t>
       </w:r>
       <w:r>
         <w:rPr>
@@ -828,7 +876,27 @@
           <w:sz w:val="24"/>
           <w:szCs w:val="24"/>
         </w:rPr>
-        <w:t xml:space="preserve"> et 2</w:t>
+        <w:t xml:space="preserve"> </w:t>
+      </w:r>
+      <w:r>
+        <w:rPr>
+          <w:rFonts w:ascii="Roboto" w:hAnsi="Roboto"/>
+          <w:b/>
+          <w:bCs/>
+          <w:sz w:val="24"/>
+          <w:szCs w:val="24"/>
+        </w:rPr>
+        <w:t>ou</w:t>
+      </w:r>
+      <w:r>
+        <w:rPr>
+          <w:rFonts w:ascii="Roboto" w:hAnsi="Roboto"/>
+          <w:b/>
+          <w:bCs/>
+          <w:sz w:val="24"/>
+          <w:szCs w:val="24"/>
+        </w:rPr>
+        <w:t xml:space="preserve"> 2</w:t>
       </w:r>
       <w:r>
         <w:rPr>
@@ -851,7 +919,6 @@
         </w:rPr>
         <w:t xml:space="preserve"> tentative</w:t>
       </w:r>
-      <w:proofErr w:type="gramEnd"/>
       <w:r>
         <w:rPr>
           <w:rFonts w:ascii="Roboto" w:hAnsi="Roboto"/>
@@ -895,7 +962,7 @@
           <w:szCs w:val="24"/>
           <w:shd w:val="clear" w:color="auto" w:fill="ECCAFC" w:themeFill="accent5" w:themeFillTint="66"/>
         </w:rPr>
-        <w:t xml:space="preserve">4. </w:t>
+        <w:t>5</w:t>
       </w:r>
       <w:r>
         <w:rPr>
@@ -904,7 +971,125 @@
           <w:szCs w:val="24"/>
           <w:shd w:val="clear" w:color="auto" w:fill="ECCAFC" w:themeFill="accent5" w:themeFillTint="66"/>
         </w:rPr>
-        <w:t>Le Porteur de carte saisit un code incorrect pour la première ou deuxième fois</w:t>
+        <w:t xml:space="preserve">. </w:t>
+      </w:r>
+      <w:r>
+        <w:rPr>
+          <w:rFonts w:ascii="Roboto" w:hAnsi="Roboto"/>
+          <w:sz w:val="24"/>
+          <w:szCs w:val="24"/>
+          <w:shd w:val="clear" w:color="auto" w:fill="ECCAFC" w:themeFill="accent5" w:themeFillTint="66"/>
+        </w:rPr>
+        <w:t xml:space="preserve">Le Système reconnait le </w:t>
+      </w:r>
+      <w:r>
+        <w:rPr>
+          <w:rFonts w:ascii="Roboto" w:hAnsi="Roboto"/>
+          <w:b/>
+          <w:bCs/>
+          <w:sz w:val="24"/>
+          <w:szCs w:val="24"/>
+          <w:shd w:val="clear" w:color="auto" w:fill="ECCAFC" w:themeFill="accent5" w:themeFillTint="66"/>
+        </w:rPr>
+        <w:t>code</w:t>
+      </w:r>
+      <w:r>
+        <w:rPr>
+          <w:rFonts w:ascii="Roboto" w:hAnsi="Roboto"/>
+          <w:sz w:val="24"/>
+          <w:szCs w:val="24"/>
+          <w:shd w:val="clear" w:color="auto" w:fill="ECCAFC" w:themeFill="accent5" w:themeFillTint="66"/>
+        </w:rPr>
+        <w:t xml:space="preserve"> confidentiel</w:t>
+      </w:r>
+      <w:r>
+        <w:rPr>
+          <w:rFonts w:ascii="Roboto" w:hAnsi="Roboto"/>
+          <w:sz w:val="24"/>
+          <w:szCs w:val="24"/>
+          <w:shd w:val="clear" w:color="auto" w:fill="ECCAFC" w:themeFill="accent5" w:themeFillTint="66"/>
+        </w:rPr>
+        <w:t xml:space="preserve"> comme</w:t>
+      </w:r>
+      <w:r>
+        <w:rPr>
+          <w:rFonts w:ascii="Roboto" w:hAnsi="Roboto"/>
+          <w:sz w:val="24"/>
+          <w:szCs w:val="24"/>
+          <w:shd w:val="clear" w:color="auto" w:fill="ECCAFC" w:themeFill="accent5" w:themeFillTint="66"/>
+        </w:rPr>
+        <w:t xml:space="preserve"> </w:t>
+      </w:r>
+      <w:r>
+        <w:rPr>
+          <w:rFonts w:ascii="Roboto" w:hAnsi="Roboto"/>
+          <w:b/>
+          <w:bCs/>
+          <w:sz w:val="24"/>
+          <w:szCs w:val="24"/>
+          <w:shd w:val="clear" w:color="auto" w:fill="ECCAFC" w:themeFill="accent5" w:themeFillTint="66"/>
+        </w:rPr>
+        <w:t>incorrect</w:t>
+      </w:r>
+      <w:r>
+        <w:rPr>
+          <w:rFonts w:ascii="Roboto" w:hAnsi="Roboto"/>
+          <w:sz w:val="24"/>
+          <w:szCs w:val="24"/>
+          <w:shd w:val="clear" w:color="auto" w:fill="ECCAFC" w:themeFill="accent5" w:themeFillTint="66"/>
+        </w:rPr>
+        <w:t xml:space="preserve"> pour la </w:t>
+      </w:r>
+      <w:r>
+        <w:rPr>
+          <w:rFonts w:ascii="Roboto" w:hAnsi="Roboto"/>
+          <w:b/>
+          <w:bCs/>
+          <w:sz w:val="24"/>
+          <w:szCs w:val="24"/>
+          <w:shd w:val="clear" w:color="auto" w:fill="ECCAFC" w:themeFill="accent5" w:themeFillTint="66"/>
+        </w:rPr>
+        <w:t>première</w:t>
+      </w:r>
+      <w:r>
+        <w:rPr>
+          <w:rFonts w:ascii="Roboto" w:hAnsi="Roboto"/>
+          <w:sz w:val="24"/>
+          <w:szCs w:val="24"/>
+          <w:shd w:val="clear" w:color="auto" w:fill="ECCAFC" w:themeFill="accent5" w:themeFillTint="66"/>
+        </w:rPr>
+        <w:t xml:space="preserve"> ou </w:t>
+      </w:r>
+      <w:r>
+        <w:rPr>
+          <w:rFonts w:ascii="Roboto" w:hAnsi="Roboto"/>
+          <w:b/>
+          <w:bCs/>
+          <w:sz w:val="24"/>
+          <w:szCs w:val="24"/>
+          <w:shd w:val="clear" w:color="auto" w:fill="ECCAFC" w:themeFill="accent5" w:themeFillTint="66"/>
+        </w:rPr>
+        <w:t>deuxième</w:t>
+      </w:r>
+      <w:r>
+        <w:rPr>
+          <w:rFonts w:ascii="Roboto" w:hAnsi="Roboto"/>
+          <w:sz w:val="24"/>
+          <w:szCs w:val="24"/>
+          <w:shd w:val="clear" w:color="auto" w:fill="ECCAFC" w:themeFill="accent5" w:themeFillTint="66"/>
+        </w:rPr>
+        <w:t xml:space="preserve"> </w:t>
+      </w:r>
+      <w:r>
+        <w:rPr>
+          <w:rFonts w:ascii="Roboto" w:hAnsi="Roboto"/>
+          <w:b/>
+          <w:bCs/>
+          <w:sz w:val="24"/>
+          <w:szCs w:val="24"/>
+          <w:shd w:val="clear" w:color="auto" w:fill="ECCAFC" w:themeFill="accent5" w:themeFillTint="66"/>
+        </w:rPr>
+        <w:t>fois</w:t>
       </w:r>
       <w:r>
         <w:rPr>
@@ -920,7 +1105,7 @@
           <w:sz w:val="24"/>
           <w:szCs w:val="24"/>
         </w:rPr>
-        <w:t>5</w:t>
+        <w:t>6</w:t>
       </w:r>
       <w:r>
         <w:rPr>
@@ -1116,29 +1301,7 @@
           <w:sz w:val="24"/>
           <w:szCs w:val="24"/>
         </w:rPr>
-        <w:t>(</w:t>
-      </w:r>
-      <w:r>
-        <w:rPr>
-          <w:rFonts w:ascii="Roboto" w:hAnsi="Roboto"/>
-          <w:b/>
-          <w:bCs/>
-          <w:color w:val="7F7F7F" w:themeColor="text1" w:themeTint="80"/>
-          <w:sz w:val="24"/>
-          <w:szCs w:val="24"/>
-        </w:rPr>
-        <w:t>1</w:t>
-      </w:r>
-      <w:r>
-        <w:rPr>
-          <w:rFonts w:ascii="Roboto" w:hAnsi="Roboto"/>
-          <w:b/>
-          <w:bCs/>
-          <w:color w:val="7F7F7F" w:themeColor="text1" w:themeTint="80"/>
-          <w:sz w:val="24"/>
-          <w:szCs w:val="24"/>
-        </w:rPr>
-        <w:t>~)</w:t>
+        <w:t>(1~)</w:t>
       </w:r>
       <w:r>
         <w:rPr>
@@ -1191,16 +1354,7 @@
           <w:szCs w:val="24"/>
           <w:shd w:val="clear" w:color="auto" w:fill="BCDBE5" w:themeFill="accent4" w:themeFillTint="66"/>
         </w:rPr>
-        <w:t xml:space="preserve">2. </w:t>
-      </w:r>
-      <w:r>
-        <w:rPr>
-          <w:rFonts w:ascii="Roboto" w:hAnsi="Roboto"/>
-          <w:sz w:val="24"/>
-          <w:szCs w:val="24"/>
-          <w:shd w:val="clear" w:color="auto" w:fill="BCDBE5" w:themeFill="accent4" w:themeFillTint="66"/>
-        </w:rPr>
-        <w:t xml:space="preserve">Le Système reconnait la carte comme une </w:t>
+        <w:t xml:space="preserve">2. Le Système reconnait la carte comme une </w:t>
       </w:r>
       <w:r>
         <w:rPr>
@@ -1484,16 +1638,7 @@
           <w:szCs w:val="24"/>
           <w:shd w:val="clear" w:color="auto" w:fill="BCDBE5" w:themeFill="accent4" w:themeFillTint="66"/>
         </w:rPr>
-        <w:t xml:space="preserve">2. </w:t>
-      </w:r>
-      <w:r>
-        <w:rPr>
-          <w:rFonts w:ascii="Roboto" w:hAnsi="Roboto"/>
-          <w:sz w:val="24"/>
-          <w:szCs w:val="24"/>
-          <w:shd w:val="clear" w:color="auto" w:fill="BCDBE5" w:themeFill="accent4" w:themeFillTint="66"/>
-        </w:rPr>
-        <w:t xml:space="preserve">Le Système reconnait la carte comme une </w:t>
+        <w:t xml:space="preserve">2. Le Système reconnait la carte comme une </w:t>
       </w:r>
       <w:r>
         <w:rPr>
@@ -1779,16 +1924,7 @@
           <w:szCs w:val="24"/>
           <w:shd w:val="clear" w:color="auto" w:fill="BCDBE5" w:themeFill="accent4" w:themeFillTint="66"/>
         </w:rPr>
-        <w:t xml:space="preserve">2. </w:t>
-      </w:r>
-      <w:r>
-        <w:rPr>
-          <w:rFonts w:ascii="Roboto" w:hAnsi="Roboto"/>
-          <w:sz w:val="24"/>
-          <w:szCs w:val="24"/>
-          <w:shd w:val="clear" w:color="auto" w:fill="BCDBE5" w:themeFill="accent4" w:themeFillTint="66"/>
-        </w:rPr>
-        <w:t xml:space="preserve">Le Système ne reconnait </w:t>
+        <w:t xml:space="preserve">2. Le Système ne reconnait </w:t>
       </w:r>
       <w:r>
         <w:rPr>
@@ -2082,27 +2218,27 @@
           <w:rFonts w:ascii="Roboto" w:hAnsi="Roboto"/>
           <w:sz w:val="24"/>
           <w:szCs w:val="24"/>
-          <w:shd w:val="clear" w:color="auto" w:fill="ECCAFC" w:themeFill="accent5" w:themeFillTint="66"/>
-        </w:rPr>
-        <w:t xml:space="preserve">4. </w:t>
-      </w:r>
-      <w:r>
-        <w:rPr>
-          <w:rFonts w:ascii="Roboto" w:hAnsi="Roboto"/>
-          <w:sz w:val="24"/>
-          <w:szCs w:val="24"/>
-          <w:shd w:val="clear" w:color="auto" w:fill="ECCAFC" w:themeFill="accent5" w:themeFillTint="66"/>
-        </w:rPr>
-        <w:t xml:space="preserve">Le Porteur de carte </w:t>
-      </w:r>
-      <w:r>
-        <w:rPr>
-          <w:rFonts w:ascii="Roboto" w:hAnsi="Roboto"/>
-          <w:b/>
-          <w:bCs/>
-          <w:sz w:val="24"/>
-          <w:szCs w:val="24"/>
-          <w:shd w:val="clear" w:color="auto" w:fill="ECCAFC" w:themeFill="accent5" w:themeFillTint="66"/>
+          <w:shd w:val="clear" w:color="auto" w:fill="DAEFE2" w:themeFill="accent3" w:themeFillTint="33"/>
+        </w:rPr>
+        <w:t>4</w:t>
+      </w:r>
+      <w:r>
+        <w:rPr>
+          <w:rFonts w:ascii="Roboto" w:hAnsi="Roboto"/>
+          <w:sz w:val="24"/>
+          <w:szCs w:val="24"/>
+          <w:shd w:val="clear" w:color="auto" w:fill="DAEFE2" w:themeFill="accent3" w:themeFillTint="33"/>
+        </w:rPr>
+        <w:t xml:space="preserve">. Le Porteur de carte </w:t>
+      </w:r>
+      <w:r>
+        <w:rPr>
+          <w:rFonts w:ascii="Roboto" w:hAnsi="Roboto"/>
+          <w:b/>
+          <w:bCs/>
+          <w:sz w:val="24"/>
+          <w:szCs w:val="24"/>
+          <w:shd w:val="clear" w:color="auto" w:fill="DAEFE2" w:themeFill="accent3" w:themeFillTint="33"/>
         </w:rPr>
         <w:t>annule</w:t>
       </w:r>
@@ -2111,7 +2247,7 @@
           <w:rFonts w:ascii="Roboto" w:hAnsi="Roboto"/>
           <w:sz w:val="24"/>
           <w:szCs w:val="24"/>
-          <w:shd w:val="clear" w:color="auto" w:fill="ECCAFC" w:themeFill="accent5" w:themeFillTint="66"/>
+          <w:shd w:val="clear" w:color="auto" w:fill="DAEFE2" w:themeFill="accent3" w:themeFillTint="33"/>
         </w:rPr>
         <w:t xml:space="preserve"> son identification</w:t>
       </w:r>
@@ -2129,7 +2265,15 @@
           <w:sz w:val="24"/>
           <w:szCs w:val="24"/>
         </w:rPr>
-        <w:t>3.</w:t>
+        <w:t>5</w:t>
+      </w:r>
+      <w:r>
+        <w:rPr>
+          <w:rFonts w:ascii="Roboto" w:hAnsi="Roboto"/>
+          <w:sz w:val="24"/>
+          <w:szCs w:val="24"/>
+        </w:rPr>
+        <w:t>.</w:t>
       </w:r>
       <w:r>
         <w:rPr>
@@ -2263,7 +2407,29 @@
           <w:szCs w:val="24"/>
         </w:rPr>
         <w:lastRenderedPageBreak/>
-        <w:t>(3~)</w:t>
+        <w:t>(</w:t>
+      </w:r>
+      <w:r>
+        <w:rPr>
+          <w:rFonts w:ascii="Roboto" w:hAnsi="Roboto"/>
+          <w:b/>
+          <w:bCs/>
+          <w:color w:val="7F7F7F" w:themeColor="text1" w:themeTint="80"/>
+          <w:sz w:val="24"/>
+          <w:szCs w:val="24"/>
+        </w:rPr>
+        <w:t>4</w:t>
+      </w:r>
+      <w:r>
+        <w:rPr>
+          <w:rFonts w:ascii="Roboto" w:hAnsi="Roboto"/>
+          <w:b/>
+          <w:bCs/>
+          <w:color w:val="7F7F7F" w:themeColor="text1" w:themeTint="80"/>
+          <w:sz w:val="24"/>
+          <w:szCs w:val="24"/>
+        </w:rPr>
+        <w:t>~)</w:t>
       </w:r>
       <w:r>
         <w:rPr>
@@ -2356,7 +2522,7 @@
           <w:szCs w:val="24"/>
           <w:shd w:val="clear" w:color="auto" w:fill="ECCAFC" w:themeFill="accent5" w:themeFillTint="66"/>
         </w:rPr>
-        <w:t xml:space="preserve">4. </w:t>
+        <w:t>5</w:t>
       </w:r>
       <w:r>
         <w:rPr>
@@ -2365,38 +2531,85 @@
           <w:szCs w:val="24"/>
           <w:shd w:val="clear" w:color="auto" w:fill="ECCAFC" w:themeFill="accent5" w:themeFillTint="66"/>
         </w:rPr>
-        <w:t xml:space="preserve">Le Porteur de carte saisit un </w:t>
-      </w:r>
-      <w:r>
-        <w:rPr>
-          <w:rFonts w:ascii="Roboto" w:hAnsi="Roboto"/>
-          <w:b/>
-          <w:bCs/>
+        <w:t xml:space="preserve">. </w:t>
+      </w:r>
+      <w:r>
+        <w:rPr>
+          <w:rFonts w:ascii="Roboto" w:hAnsi="Roboto"/>
           <w:sz w:val="24"/>
           <w:szCs w:val="24"/>
           <w:shd w:val="clear" w:color="auto" w:fill="ECCAFC" w:themeFill="accent5" w:themeFillTint="66"/>
         </w:rPr>
-        <w:t>code incorrect</w:t>
-      </w:r>
-      <w:r>
-        <w:rPr>
-          <w:rFonts w:ascii="Roboto" w:hAnsi="Roboto"/>
+        <w:t xml:space="preserve">Le Système reconnait le </w:t>
+      </w:r>
+      <w:r>
+        <w:rPr>
+          <w:rFonts w:ascii="Roboto" w:hAnsi="Roboto"/>
+          <w:b/>
+          <w:bCs/>
           <w:sz w:val="24"/>
           <w:szCs w:val="24"/>
           <w:shd w:val="clear" w:color="auto" w:fill="ECCAFC" w:themeFill="accent5" w:themeFillTint="66"/>
         </w:rPr>
-        <w:t xml:space="preserve"> pour </w:t>
-      </w:r>
-      <w:r>
-        <w:rPr>
-          <w:rFonts w:ascii="Roboto" w:hAnsi="Roboto"/>
-          <w:b/>
-          <w:bCs/>
+        <w:t>code</w:t>
+      </w:r>
+      <w:r>
+        <w:rPr>
+          <w:rFonts w:ascii="Roboto" w:hAnsi="Roboto"/>
           <w:sz w:val="24"/>
           <w:szCs w:val="24"/>
           <w:shd w:val="clear" w:color="auto" w:fill="ECCAFC" w:themeFill="accent5" w:themeFillTint="66"/>
         </w:rPr>
-        <w:t>la troisième fois</w:t>
+        <w:t xml:space="preserve"> confidentiel</w:t>
+      </w:r>
+      <w:r>
+        <w:rPr>
+          <w:rFonts w:ascii="Roboto" w:hAnsi="Roboto"/>
+          <w:sz w:val="24"/>
+          <w:szCs w:val="24"/>
+          <w:shd w:val="clear" w:color="auto" w:fill="ECCAFC" w:themeFill="accent5" w:themeFillTint="66"/>
+        </w:rPr>
+        <w:t xml:space="preserve"> comme</w:t>
+      </w:r>
+      <w:r>
+        <w:rPr>
+          <w:rFonts w:ascii="Roboto" w:hAnsi="Roboto"/>
+          <w:sz w:val="24"/>
+          <w:szCs w:val="24"/>
+          <w:shd w:val="clear" w:color="auto" w:fill="ECCAFC" w:themeFill="accent5" w:themeFillTint="66"/>
+        </w:rPr>
+        <w:t xml:space="preserve"> </w:t>
+      </w:r>
+      <w:r>
+        <w:rPr>
+          <w:rFonts w:ascii="Roboto" w:hAnsi="Roboto"/>
+          <w:b/>
+          <w:bCs/>
+          <w:sz w:val="24"/>
+          <w:szCs w:val="24"/>
+          <w:shd w:val="clear" w:color="auto" w:fill="ECCAFC" w:themeFill="accent5" w:themeFillTint="66"/>
+        </w:rPr>
+        <w:t>incorrect</w:t>
+      </w:r>
+      <w:r>
+        <w:rPr>
+          <w:rFonts w:ascii="Roboto" w:hAnsi="Roboto"/>
+          <w:sz w:val="24"/>
+          <w:szCs w:val="24"/>
+          <w:shd w:val="clear" w:color="auto" w:fill="ECCAFC" w:themeFill="accent5" w:themeFillTint="66"/>
+        </w:rPr>
+        <w:t xml:space="preserve"> pour la </w:t>
+      </w:r>
+      <w:r>
+        <w:rPr>
+          <w:rFonts w:ascii="Roboto" w:hAnsi="Roboto"/>
+          <w:b/>
+          <w:bCs/>
+          <w:sz w:val="24"/>
+          <w:szCs w:val="24"/>
+          <w:shd w:val="clear" w:color="auto" w:fill="ECCAFC" w:themeFill="accent5" w:themeFillTint="66"/>
+        </w:rPr>
+        <w:t>troisième fois</w:t>
       </w:r>
       <w:r>
         <w:rPr>
@@ -2412,7 +2625,7 @@
           <w:sz w:val="24"/>
           <w:szCs w:val="24"/>
         </w:rPr>
-        <w:t>5</w:t>
+        <w:t>6</w:t>
       </w:r>
       <w:r>
         <w:rPr>
@@ -2487,7 +2700,22 @@
           <w:szCs w:val="24"/>
         </w:rPr>
         <w:br/>
-        <w:t xml:space="preserve">6. </w:t>
+      </w:r>
+      <w:r>
+        <w:rPr>
+          <w:rFonts w:ascii="Roboto" w:hAnsi="Roboto"/>
+          <w:sz w:val="24"/>
+          <w:szCs w:val="24"/>
+        </w:rPr>
+        <w:t>7</w:t>
+      </w:r>
+      <w:r>
+        <w:rPr>
+          <w:rFonts w:ascii="Roboto" w:hAnsi="Roboto"/>
+          <w:sz w:val="24"/>
+          <w:szCs w:val="24"/>
+        </w:rPr>
+        <w:t xml:space="preserve">. </w:t>
       </w:r>
       <w:r>
         <w:rPr>

</xml_diff>